<commit_message>
took care of triplets without conjuncts and duplicates
</commit_message>
<xml_diff>
--- a/important_points.docx
+++ b/important_points.docx
@@ -1899,15 +1899,145 @@
           <w:t>https://github.com/NSchrading/intro-spacy-nlp</w:t>
         </w:r>
       </w:hyperlink>
-      <w:hyperlink r:id="rId20">
-        <w:r>
-          <w:rPr/>
-          <w:t xml:space="preserve"> →</w:t>
-        </w:r>
-      </w:hyperlink>
-      <w:r>
-        <w:rPr/>
-        <w:t xml:space="preserve"> subject_object_extraction file source</w:t>
+      <w:r>
+        <w:rPr/>
+        <w:t xml:space="preserve"> → subject_object_extraction file source</w:t>
+      </w:r>
+    </w:p>
+    <w:p>
+      <w:pPr>
+        <w:pStyle w:val="Normal"/>
+        <w:rPr/>
+      </w:pPr>
+      <w:r>
+        <w:rPr/>
+      </w:r>
+    </w:p>
+    <w:p>
+      <w:pPr>
+        <w:pStyle w:val="Normal"/>
+        <w:rPr/>
+      </w:pPr>
+      <w:r>
+        <w:rPr/>
+        <w:t>IDEA:</w:t>
+      </w:r>
+    </w:p>
+    <w:p>
+      <w:pPr>
+        <w:pStyle w:val="Normal"/>
+        <w:rPr/>
+      </w:pPr>
+      <w:r>
+        <w:rPr/>
+        <w:t>Every conversation is a context → some facts have sense only in specific contexts</w:t>
+      </w:r>
+    </w:p>
+    <w:p>
+      <w:pPr>
+        <w:pStyle w:val="Normal"/>
+        <w:rPr/>
+      </w:pPr>
+      <w:r>
+        <w:rPr/>
+      </w:r>
+    </w:p>
+    <w:p>
+      <w:pPr>
+        <w:pStyle w:val="Normal"/>
+        <w:rPr/>
+      </w:pPr>
+      <w:r>
+        <w:rPr/>
+      </w:r>
+    </w:p>
+    <w:p>
+      <w:pPr>
+        <w:pStyle w:val="Normal"/>
+        <w:rPr/>
+      </w:pPr>
+      <w:r>
+        <w:rPr/>
+        <w:t xml:space="preserve">TODO: </w:t>
+      </w:r>
+      <w:r>
+        <w:rPr/>
+        <w:t>Take care of conjucts → vezi foaie</w:t>
+      </w:r>
+    </w:p>
+    <w:p>
+      <w:pPr>
+        <w:pStyle w:val="Normal"/>
+        <w:rPr/>
+      </w:pPr>
+      <w:r>
+        <w:rPr/>
+      </w:r>
+    </w:p>
+    <w:p>
+      <w:pPr>
+        <w:pStyle w:val="Normal"/>
+        <w:rPr/>
+      </w:pPr>
+      <w:r>
+        <w:rPr/>
+      </w:r>
+    </w:p>
+    <w:p>
+      <w:pPr>
+        <w:pStyle w:val="Normal"/>
+        <w:rPr/>
+      </w:pPr>
+      <w:r>
+        <w:rPr/>
+        <w:t>Synonyms in contexts: Mary likes Tom</w:t>
+      </w:r>
+    </w:p>
+    <w:p>
+      <w:pPr>
+        <w:pStyle w:val="Normal"/>
+        <w:rPr/>
+      </w:pPr>
+      <w:r>
+        <w:rPr/>
+        <w:tab/>
+        <w:tab/>
+        <w:tab/>
+        <w:t xml:space="preserve">  Does Mary admire Tom? →</w:t>
+      </w:r>
+      <w:r>
+        <w:rPr/>
+        <w:t xml:space="preserve"> YES</w:t>
+      </w:r>
+    </w:p>
+    <w:p>
+      <w:pPr>
+        <w:pStyle w:val="Normal"/>
+        <w:rPr/>
+      </w:pPr>
+      <w:r>
+        <w:rPr/>
+        <w:tab/>
+        <w:tab/>
+        <w:tab/>
+        <w:t xml:space="preserve">  </w:t>
+      </w:r>
+      <w:r>
+        <w:rPr/>
+        <w:t>Calculate word similarities!</w:t>
+      </w:r>
+    </w:p>
+    <w:p>
+      <w:pPr>
+        <w:pStyle w:val="Normal"/>
+        <w:rPr/>
+      </w:pPr>
+      <w:r>
+        <w:rPr/>
+        <w:tab/>
+        <w:tab/>
+        <w:tab/>
+        <w:t xml:space="preserve">  </w:t>
       </w:r>
     </w:p>
     <w:sectPr>
@@ -2327,6 +2457,7 @@
     <w:rPrDefault>
       <w:rPr>
         <w:rFonts w:ascii="Liberation Serif" w:hAnsi="Liberation Serif" w:eastAsia="Noto Serif CJK SC" w:cs="FreeSans"/>
+        <w:sz w:val="20"/>
         <w:szCs w:val="24"/>
         <w:lang w:val="en-US" w:eastAsia="zh-CN" w:bidi="hi-IN"/>
       </w:rPr>
@@ -2506,6 +2637,283 @@
     <w:qFormat/>
     <w:rPr/>
   </w:style>
+  <w:style w:type="character" w:styleId="ListLabel20">
+    <w:name w:val="ListLabel 20"/>
+    <w:qFormat/>
+    <w:rPr>
+      <w:rFonts w:cs="OpenSymbol"/>
+    </w:rPr>
+  </w:style>
+  <w:style w:type="character" w:styleId="ListLabel21">
+    <w:name w:val="ListLabel 21"/>
+    <w:qFormat/>
+    <w:rPr>
+      <w:rFonts w:cs="OpenSymbol"/>
+    </w:rPr>
+  </w:style>
+  <w:style w:type="character" w:styleId="ListLabel22">
+    <w:name w:val="ListLabel 22"/>
+    <w:qFormat/>
+    <w:rPr>
+      <w:rFonts w:cs="OpenSymbol"/>
+    </w:rPr>
+  </w:style>
+  <w:style w:type="character" w:styleId="ListLabel23">
+    <w:name w:val="ListLabel 23"/>
+    <w:qFormat/>
+    <w:rPr>
+      <w:rFonts w:cs="OpenSymbol"/>
+    </w:rPr>
+  </w:style>
+  <w:style w:type="character" w:styleId="ListLabel24">
+    <w:name w:val="ListLabel 24"/>
+    <w:qFormat/>
+    <w:rPr>
+      <w:rFonts w:cs="OpenSymbol"/>
+    </w:rPr>
+  </w:style>
+  <w:style w:type="character" w:styleId="ListLabel25">
+    <w:name w:val="ListLabel 25"/>
+    <w:qFormat/>
+    <w:rPr>
+      <w:rFonts w:cs="OpenSymbol"/>
+    </w:rPr>
+  </w:style>
+  <w:style w:type="character" w:styleId="ListLabel26">
+    <w:name w:val="ListLabel 26"/>
+    <w:qFormat/>
+    <w:rPr>
+      <w:rFonts w:cs="OpenSymbol"/>
+    </w:rPr>
+  </w:style>
+  <w:style w:type="character" w:styleId="ListLabel27">
+    <w:name w:val="ListLabel 27"/>
+    <w:qFormat/>
+    <w:rPr>
+      <w:rFonts w:cs="OpenSymbol"/>
+    </w:rPr>
+  </w:style>
+  <w:style w:type="character" w:styleId="ListLabel28">
+    <w:name w:val="ListLabel 28"/>
+    <w:qFormat/>
+    <w:rPr>
+      <w:rFonts w:cs="OpenSymbol"/>
+    </w:rPr>
+  </w:style>
+  <w:style w:type="character" w:styleId="ListLabel29">
+    <w:name w:val="ListLabel 29"/>
+    <w:qFormat/>
+    <w:rPr>
+      <w:rFonts w:cs="OpenSymbol"/>
+    </w:rPr>
+  </w:style>
+  <w:style w:type="character" w:styleId="ListLabel30">
+    <w:name w:val="ListLabel 30"/>
+    <w:qFormat/>
+    <w:rPr>
+      <w:rFonts w:cs="OpenSymbol"/>
+    </w:rPr>
+  </w:style>
+  <w:style w:type="character" w:styleId="ListLabel31">
+    <w:name w:val="ListLabel 31"/>
+    <w:qFormat/>
+    <w:rPr>
+      <w:rFonts w:cs="OpenSymbol"/>
+    </w:rPr>
+  </w:style>
+  <w:style w:type="character" w:styleId="ListLabel32">
+    <w:name w:val="ListLabel 32"/>
+    <w:qFormat/>
+    <w:rPr>
+      <w:rFonts w:cs="OpenSymbol"/>
+    </w:rPr>
+  </w:style>
+  <w:style w:type="character" w:styleId="ListLabel33">
+    <w:name w:val="ListLabel 33"/>
+    <w:qFormat/>
+    <w:rPr>
+      <w:rFonts w:cs="OpenSymbol"/>
+    </w:rPr>
+  </w:style>
+  <w:style w:type="character" w:styleId="ListLabel34">
+    <w:name w:val="ListLabel 34"/>
+    <w:qFormat/>
+    <w:rPr>
+      <w:rFonts w:cs="OpenSymbol"/>
+    </w:rPr>
+  </w:style>
+  <w:style w:type="character" w:styleId="ListLabel35">
+    <w:name w:val="ListLabel 35"/>
+    <w:qFormat/>
+    <w:rPr>
+      <w:rFonts w:cs="OpenSymbol"/>
+    </w:rPr>
+  </w:style>
+  <w:style w:type="character" w:styleId="ListLabel36">
+    <w:name w:val="ListLabel 36"/>
+    <w:qFormat/>
+    <w:rPr>
+      <w:rFonts w:cs="OpenSymbol"/>
+    </w:rPr>
+  </w:style>
+  <w:style w:type="character" w:styleId="ListLabel37">
+    <w:name w:val="ListLabel 37"/>
+    <w:qFormat/>
+    <w:rPr>
+      <w:rFonts w:cs="OpenSymbol"/>
+    </w:rPr>
+  </w:style>
+  <w:style w:type="character" w:styleId="ListLabel38">
+    <w:name w:val="ListLabel 38"/>
+    <w:qFormat/>
+    <w:rPr/>
+  </w:style>
+  <w:style w:type="character" w:styleId="ListLabel39">
+    <w:name w:val="ListLabel 39"/>
+    <w:qFormat/>
+    <w:rPr/>
+  </w:style>
+  <w:style w:type="character" w:styleId="ListLabel40">
+    <w:name w:val="ListLabel 40"/>
+    <w:qFormat/>
+    <w:rPr/>
+  </w:style>
+  <w:style w:type="character" w:styleId="ListLabel41">
+    <w:name w:val="ListLabel 41"/>
+    <w:qFormat/>
+    <w:rPr>
+      <w:rFonts w:cs="OpenSymbol"/>
+    </w:rPr>
+  </w:style>
+  <w:style w:type="character" w:styleId="ListLabel42">
+    <w:name w:val="ListLabel 42"/>
+    <w:qFormat/>
+    <w:rPr>
+      <w:rFonts w:cs="OpenSymbol"/>
+    </w:rPr>
+  </w:style>
+  <w:style w:type="character" w:styleId="ListLabel43">
+    <w:name w:val="ListLabel 43"/>
+    <w:qFormat/>
+    <w:rPr>
+      <w:rFonts w:cs="OpenSymbol"/>
+    </w:rPr>
+  </w:style>
+  <w:style w:type="character" w:styleId="ListLabel44">
+    <w:name w:val="ListLabel 44"/>
+    <w:qFormat/>
+    <w:rPr>
+      <w:rFonts w:cs="OpenSymbol"/>
+    </w:rPr>
+  </w:style>
+  <w:style w:type="character" w:styleId="ListLabel45">
+    <w:name w:val="ListLabel 45"/>
+    <w:qFormat/>
+    <w:rPr>
+      <w:rFonts w:cs="OpenSymbol"/>
+    </w:rPr>
+  </w:style>
+  <w:style w:type="character" w:styleId="ListLabel46">
+    <w:name w:val="ListLabel 46"/>
+    <w:qFormat/>
+    <w:rPr>
+      <w:rFonts w:cs="OpenSymbol"/>
+    </w:rPr>
+  </w:style>
+  <w:style w:type="character" w:styleId="ListLabel47">
+    <w:name w:val="ListLabel 47"/>
+    <w:qFormat/>
+    <w:rPr>
+      <w:rFonts w:cs="OpenSymbol"/>
+    </w:rPr>
+  </w:style>
+  <w:style w:type="character" w:styleId="ListLabel48">
+    <w:name w:val="ListLabel 48"/>
+    <w:qFormat/>
+    <w:rPr>
+      <w:rFonts w:cs="OpenSymbol"/>
+    </w:rPr>
+  </w:style>
+  <w:style w:type="character" w:styleId="ListLabel49">
+    <w:name w:val="ListLabel 49"/>
+    <w:qFormat/>
+    <w:rPr>
+      <w:rFonts w:cs="OpenSymbol"/>
+    </w:rPr>
+  </w:style>
+  <w:style w:type="character" w:styleId="ListLabel50">
+    <w:name w:val="ListLabel 50"/>
+    <w:qFormat/>
+    <w:rPr>
+      <w:rFonts w:cs="OpenSymbol"/>
+    </w:rPr>
+  </w:style>
+  <w:style w:type="character" w:styleId="ListLabel51">
+    <w:name w:val="ListLabel 51"/>
+    <w:qFormat/>
+    <w:rPr>
+      <w:rFonts w:cs="OpenSymbol"/>
+    </w:rPr>
+  </w:style>
+  <w:style w:type="character" w:styleId="ListLabel52">
+    <w:name w:val="ListLabel 52"/>
+    <w:qFormat/>
+    <w:rPr>
+      <w:rFonts w:cs="OpenSymbol"/>
+    </w:rPr>
+  </w:style>
+  <w:style w:type="character" w:styleId="ListLabel53">
+    <w:name w:val="ListLabel 53"/>
+    <w:qFormat/>
+    <w:rPr>
+      <w:rFonts w:cs="OpenSymbol"/>
+    </w:rPr>
+  </w:style>
+  <w:style w:type="character" w:styleId="ListLabel54">
+    <w:name w:val="ListLabel 54"/>
+    <w:qFormat/>
+    <w:rPr>
+      <w:rFonts w:cs="OpenSymbol"/>
+    </w:rPr>
+  </w:style>
+  <w:style w:type="character" w:styleId="ListLabel55">
+    <w:name w:val="ListLabel 55"/>
+    <w:qFormat/>
+    <w:rPr>
+      <w:rFonts w:cs="OpenSymbol"/>
+    </w:rPr>
+  </w:style>
+  <w:style w:type="character" w:styleId="ListLabel56">
+    <w:name w:val="ListLabel 56"/>
+    <w:qFormat/>
+    <w:rPr>
+      <w:rFonts w:cs="OpenSymbol"/>
+    </w:rPr>
+  </w:style>
+  <w:style w:type="character" w:styleId="ListLabel57">
+    <w:name w:val="ListLabel 57"/>
+    <w:qFormat/>
+    <w:rPr>
+      <w:rFonts w:cs="OpenSymbol"/>
+    </w:rPr>
+  </w:style>
+  <w:style w:type="character" w:styleId="ListLabel58">
+    <w:name w:val="ListLabel 58"/>
+    <w:qFormat/>
+    <w:rPr>
+      <w:rFonts w:cs="OpenSymbol"/>
+    </w:rPr>
+  </w:style>
+  <w:style w:type="character" w:styleId="ListLabel59">
+    <w:name w:val="ListLabel 59"/>
+    <w:qFormat/>
+    <w:rPr/>
+  </w:style>
+  <w:style w:type="character" w:styleId="ListLabel60">
+    <w:name w:val="ListLabel 60"/>
+    <w:qFormat/>
+    <w:rPr/>
+  </w:style>
   <w:style w:type="paragraph" w:styleId="Heading">
     <w:name w:val="Heading"/>
     <w:basedOn w:val="Normal"/>

</xml_diff>

<commit_message>
started resolving multiple triplet elements issue
</commit_message>
<xml_diff>
--- a/important_points.docx
+++ b/important_points.docx
@@ -1958,11 +1958,11 @@
       </w:pPr>
       <w:r>
         <w:rPr/>
-        <w:t xml:space="preserve">TODO: </w:t>
-      </w:r>
-      <w:r>
-        <w:rPr/>
-        <w:t>Take care of conjucts → vezi foaie</w:t>
+        <w:t xml:space="preserve">TODO: Take care of conjucts: </w:t>
+      </w:r>
+      <w:r>
+        <w:rPr/>
+        <w:t>all cases</w:t>
       </w:r>
     </w:p>
     <w:p>
@@ -2003,11 +2003,7 @@
         <w:tab/>
         <w:tab/>
         <w:tab/>
-        <w:t xml:space="preserve">  Does Mary admire Tom? →</w:t>
-      </w:r>
-      <w:r>
-        <w:rPr/>
-        <w:t xml:space="preserve"> YES</w:t>
+        <w:t xml:space="preserve">  Does Mary admire Tom? → YES</w:t>
       </w:r>
     </w:p>
     <w:p>
@@ -2020,11 +2016,7 @@
         <w:tab/>
         <w:tab/>
         <w:tab/>
-        <w:t xml:space="preserve">  </w:t>
-      </w:r>
-      <w:r>
-        <w:rPr/>
-        <w:t>Calculate word similarities!</w:t>
+        <w:t xml:space="preserve">  Calculate word similarities!</w:t>
       </w:r>
     </w:p>
     <w:p>
@@ -2471,7 +2463,7 @@
     <w:qFormat/>
     <w:pPr>
       <w:widowControl w:val="false"/>
-      <w:overflowPunct w:val="false"/>
+      <w:overflowPunct w:val="true"/>
       <w:bidi w:val="0"/>
       <w:jc w:val="left"/>
     </w:pPr>
@@ -2911,6 +2903,142 @@
   </w:style>
   <w:style w:type="character" w:styleId="ListLabel60">
     <w:name w:val="ListLabel 60"/>
+    <w:qFormat/>
+    <w:rPr/>
+  </w:style>
+  <w:style w:type="character" w:styleId="ListLabel61">
+    <w:name w:val="ListLabel 61"/>
+    <w:qFormat/>
+    <w:rPr>
+      <w:rFonts w:cs="OpenSymbol"/>
+    </w:rPr>
+  </w:style>
+  <w:style w:type="character" w:styleId="ListLabel62">
+    <w:name w:val="ListLabel 62"/>
+    <w:qFormat/>
+    <w:rPr>
+      <w:rFonts w:cs="OpenSymbol"/>
+    </w:rPr>
+  </w:style>
+  <w:style w:type="character" w:styleId="ListLabel63">
+    <w:name w:val="ListLabel 63"/>
+    <w:qFormat/>
+    <w:rPr>
+      <w:rFonts w:cs="OpenSymbol"/>
+    </w:rPr>
+  </w:style>
+  <w:style w:type="character" w:styleId="ListLabel64">
+    <w:name w:val="ListLabel 64"/>
+    <w:qFormat/>
+    <w:rPr>
+      <w:rFonts w:cs="OpenSymbol"/>
+    </w:rPr>
+  </w:style>
+  <w:style w:type="character" w:styleId="ListLabel65">
+    <w:name w:val="ListLabel 65"/>
+    <w:qFormat/>
+    <w:rPr>
+      <w:rFonts w:cs="OpenSymbol"/>
+    </w:rPr>
+  </w:style>
+  <w:style w:type="character" w:styleId="ListLabel66">
+    <w:name w:val="ListLabel 66"/>
+    <w:qFormat/>
+    <w:rPr>
+      <w:rFonts w:cs="OpenSymbol"/>
+    </w:rPr>
+  </w:style>
+  <w:style w:type="character" w:styleId="ListLabel67">
+    <w:name w:val="ListLabel 67"/>
+    <w:qFormat/>
+    <w:rPr>
+      <w:rFonts w:cs="OpenSymbol"/>
+    </w:rPr>
+  </w:style>
+  <w:style w:type="character" w:styleId="ListLabel68">
+    <w:name w:val="ListLabel 68"/>
+    <w:qFormat/>
+    <w:rPr>
+      <w:rFonts w:cs="OpenSymbol"/>
+    </w:rPr>
+  </w:style>
+  <w:style w:type="character" w:styleId="ListLabel69">
+    <w:name w:val="ListLabel 69"/>
+    <w:qFormat/>
+    <w:rPr>
+      <w:rFonts w:cs="OpenSymbol"/>
+    </w:rPr>
+  </w:style>
+  <w:style w:type="character" w:styleId="ListLabel70">
+    <w:name w:val="ListLabel 70"/>
+    <w:qFormat/>
+    <w:rPr>
+      <w:rFonts w:cs="OpenSymbol"/>
+    </w:rPr>
+  </w:style>
+  <w:style w:type="character" w:styleId="ListLabel71">
+    <w:name w:val="ListLabel 71"/>
+    <w:qFormat/>
+    <w:rPr>
+      <w:rFonts w:cs="OpenSymbol"/>
+    </w:rPr>
+  </w:style>
+  <w:style w:type="character" w:styleId="ListLabel72">
+    <w:name w:val="ListLabel 72"/>
+    <w:qFormat/>
+    <w:rPr>
+      <w:rFonts w:cs="OpenSymbol"/>
+    </w:rPr>
+  </w:style>
+  <w:style w:type="character" w:styleId="ListLabel73">
+    <w:name w:val="ListLabel 73"/>
+    <w:qFormat/>
+    <w:rPr>
+      <w:rFonts w:cs="OpenSymbol"/>
+    </w:rPr>
+  </w:style>
+  <w:style w:type="character" w:styleId="ListLabel74">
+    <w:name w:val="ListLabel 74"/>
+    <w:qFormat/>
+    <w:rPr>
+      <w:rFonts w:cs="OpenSymbol"/>
+    </w:rPr>
+  </w:style>
+  <w:style w:type="character" w:styleId="ListLabel75">
+    <w:name w:val="ListLabel 75"/>
+    <w:qFormat/>
+    <w:rPr>
+      <w:rFonts w:cs="OpenSymbol"/>
+    </w:rPr>
+  </w:style>
+  <w:style w:type="character" w:styleId="ListLabel76">
+    <w:name w:val="ListLabel 76"/>
+    <w:qFormat/>
+    <w:rPr>
+      <w:rFonts w:cs="OpenSymbol"/>
+    </w:rPr>
+  </w:style>
+  <w:style w:type="character" w:styleId="ListLabel77">
+    <w:name w:val="ListLabel 77"/>
+    <w:qFormat/>
+    <w:rPr>
+      <w:rFonts w:cs="OpenSymbol"/>
+    </w:rPr>
+  </w:style>
+  <w:style w:type="character" w:styleId="ListLabel78">
+    <w:name w:val="ListLabel 78"/>
+    <w:qFormat/>
+    <w:rPr>
+      <w:rFonts w:cs="OpenSymbol"/>
+    </w:rPr>
+  </w:style>
+  <w:style w:type="character" w:styleId="ListLabel79">
+    <w:name w:val="ListLabel 79"/>
+    <w:qFormat/>
+    <w:rPr/>
+  </w:style>
+  <w:style w:type="character" w:styleId="ListLabel80">
+    <w:name w:val="ListLabel 80"/>
     <w:qFormat/>
     <w:rPr/>
   </w:style>

</xml_diff>

<commit_message>
resolved: single root - no conjuncts - with multiple subjects and objects; also added compounds
</commit_message>
<xml_diff>
--- a/important_points.docx
+++ b/important_points.docx
@@ -177,7 +177,6 @@
           <w:numId w:val="1"/>
         </w:numPr>
         <w:tabs>
-          <w:tab w:val="clear" w:pos="709"/>
           <w:tab w:val="left" w:pos="0" w:leader="none"/>
         </w:tabs>
         <w:spacing w:before="0" w:after="0"/>
@@ -205,7 +204,6 @@
           <w:numId w:val="1"/>
         </w:numPr>
         <w:tabs>
-          <w:tab w:val="clear" w:pos="709"/>
           <w:tab w:val="left" w:pos="0" w:leader="none"/>
         </w:tabs>
         <w:spacing w:before="0" w:after="0"/>
@@ -233,7 +231,6 @@
           <w:numId w:val="1"/>
         </w:numPr>
         <w:tabs>
-          <w:tab w:val="clear" w:pos="709"/>
           <w:tab w:val="left" w:pos="0" w:leader="none"/>
         </w:tabs>
         <w:spacing w:before="0" w:after="0"/>
@@ -261,7 +258,6 @@
           <w:numId w:val="1"/>
         </w:numPr>
         <w:tabs>
-          <w:tab w:val="clear" w:pos="709"/>
           <w:tab w:val="left" w:pos="0" w:leader="none"/>
         </w:tabs>
         <w:spacing w:before="0" w:after="0"/>
@@ -289,7 +285,6 @@
           <w:numId w:val="1"/>
         </w:numPr>
         <w:tabs>
-          <w:tab w:val="clear" w:pos="709"/>
           <w:tab w:val="left" w:pos="0" w:leader="none"/>
         </w:tabs>
         <w:spacing w:before="0" w:after="0"/>
@@ -317,7 +312,6 @@
           <w:numId w:val="1"/>
         </w:numPr>
         <w:tabs>
-          <w:tab w:val="clear" w:pos="709"/>
           <w:tab w:val="left" w:pos="0" w:leader="none"/>
         </w:tabs>
         <w:spacing w:before="0" w:after="0"/>
@@ -345,7 +339,6 @@
           <w:numId w:val="1"/>
         </w:numPr>
         <w:tabs>
-          <w:tab w:val="clear" w:pos="709"/>
           <w:tab w:val="left" w:pos="0" w:leader="none"/>
         </w:tabs>
         <w:spacing w:before="0" w:after="0"/>
@@ -373,7 +366,6 @@
           <w:numId w:val="1"/>
         </w:numPr>
         <w:tabs>
-          <w:tab w:val="clear" w:pos="709"/>
           <w:tab w:val="left" w:pos="0" w:leader="none"/>
         </w:tabs>
         <w:spacing w:before="0" w:after="0"/>
@@ -401,7 +393,6 @@
           <w:numId w:val="1"/>
         </w:numPr>
         <w:tabs>
-          <w:tab w:val="clear" w:pos="709"/>
           <w:tab w:val="left" w:pos="0" w:leader="none"/>
         </w:tabs>
         <w:spacing w:before="0" w:after="0"/>
@@ -429,7 +420,6 @@
           <w:numId w:val="1"/>
         </w:numPr>
         <w:tabs>
-          <w:tab w:val="clear" w:pos="709"/>
           <w:tab w:val="left" w:pos="0" w:leader="none"/>
         </w:tabs>
         <w:spacing w:before="0" w:after="0"/>
@@ -457,7 +447,6 @@
           <w:numId w:val="1"/>
         </w:numPr>
         <w:tabs>
-          <w:tab w:val="clear" w:pos="709"/>
           <w:tab w:val="left" w:pos="0" w:leader="none"/>
         </w:tabs>
         <w:spacing w:before="0" w:after="0"/>
@@ -485,7 +474,6 @@
           <w:numId w:val="1"/>
         </w:numPr>
         <w:tabs>
-          <w:tab w:val="clear" w:pos="709"/>
           <w:tab w:val="left" w:pos="0" w:leader="none"/>
         </w:tabs>
         <w:spacing w:before="0" w:after="0"/>
@@ -513,7 +501,6 @@
           <w:numId w:val="1"/>
         </w:numPr>
         <w:tabs>
-          <w:tab w:val="clear" w:pos="709"/>
           <w:tab w:val="left" w:pos="0" w:leader="none"/>
         </w:tabs>
         <w:spacing w:before="0" w:after="0"/>
@@ -541,7 +528,6 @@
           <w:numId w:val="1"/>
         </w:numPr>
         <w:tabs>
-          <w:tab w:val="clear" w:pos="709"/>
           <w:tab w:val="left" w:pos="0" w:leader="none"/>
         </w:tabs>
         <w:spacing w:before="0" w:after="0"/>
@@ -569,7 +555,6 @@
           <w:numId w:val="1"/>
         </w:numPr>
         <w:tabs>
-          <w:tab w:val="clear" w:pos="709"/>
           <w:tab w:val="left" w:pos="0" w:leader="none"/>
         </w:tabs>
         <w:spacing w:before="0" w:after="0"/>
@@ -597,7 +582,6 @@
           <w:numId w:val="1"/>
         </w:numPr>
         <w:tabs>
-          <w:tab w:val="clear" w:pos="709"/>
           <w:tab w:val="left" w:pos="0" w:leader="none"/>
         </w:tabs>
         <w:spacing w:before="0" w:after="0"/>
@@ -625,7 +609,6 @@
           <w:numId w:val="1"/>
         </w:numPr>
         <w:tabs>
-          <w:tab w:val="clear" w:pos="709"/>
           <w:tab w:val="left" w:pos="0" w:leader="none"/>
         </w:tabs>
         <w:ind w:left="707" w:hanging="283"/>
@@ -687,7 +670,6 @@
           <w:numId w:val="2"/>
         </w:numPr>
         <w:tabs>
-          <w:tab w:val="clear" w:pos="709"/>
           <w:tab w:val="left" w:pos="0" w:leader="none"/>
         </w:tabs>
         <w:spacing w:before="0" w:after="0"/>
@@ -713,7 +695,6 @@
           <w:numId w:val="2"/>
         </w:numPr>
         <w:tabs>
-          <w:tab w:val="clear" w:pos="709"/>
           <w:tab w:val="left" w:pos="0" w:leader="none"/>
         </w:tabs>
         <w:spacing w:before="0" w:after="0"/>
@@ -739,7 +720,6 @@
           <w:numId w:val="2"/>
         </w:numPr>
         <w:tabs>
-          <w:tab w:val="clear" w:pos="709"/>
           <w:tab w:val="left" w:pos="0" w:leader="none"/>
         </w:tabs>
         <w:spacing w:before="0" w:after="0"/>
@@ -765,7 +745,6 @@
           <w:numId w:val="2"/>
         </w:numPr>
         <w:tabs>
-          <w:tab w:val="clear" w:pos="709"/>
           <w:tab w:val="left" w:pos="0" w:leader="none"/>
         </w:tabs>
         <w:spacing w:before="0" w:after="0"/>
@@ -791,7 +770,6 @@
           <w:numId w:val="2"/>
         </w:numPr>
         <w:tabs>
-          <w:tab w:val="clear" w:pos="709"/>
           <w:tab w:val="left" w:pos="0" w:leader="none"/>
         </w:tabs>
         <w:spacing w:before="0" w:after="0"/>
@@ -817,7 +795,6 @@
           <w:numId w:val="2"/>
         </w:numPr>
         <w:tabs>
-          <w:tab w:val="clear" w:pos="709"/>
           <w:tab w:val="left" w:pos="0" w:leader="none"/>
         </w:tabs>
         <w:spacing w:before="0" w:after="0"/>
@@ -843,7 +820,6 @@
           <w:numId w:val="2"/>
         </w:numPr>
         <w:tabs>
-          <w:tab w:val="clear" w:pos="709"/>
           <w:tab w:val="left" w:pos="0" w:leader="none"/>
         </w:tabs>
         <w:spacing w:before="0" w:after="0"/>
@@ -869,7 +845,6 @@
           <w:numId w:val="2"/>
         </w:numPr>
         <w:tabs>
-          <w:tab w:val="clear" w:pos="709"/>
           <w:tab w:val="left" w:pos="0" w:leader="none"/>
         </w:tabs>
         <w:spacing w:before="0" w:after="0"/>
@@ -895,7 +870,6 @@
           <w:numId w:val="2"/>
         </w:numPr>
         <w:tabs>
-          <w:tab w:val="clear" w:pos="709"/>
           <w:tab w:val="left" w:pos="0" w:leader="none"/>
         </w:tabs>
         <w:spacing w:before="0" w:after="0"/>
@@ -921,7 +895,6 @@
           <w:numId w:val="2"/>
         </w:numPr>
         <w:tabs>
-          <w:tab w:val="clear" w:pos="709"/>
           <w:tab w:val="left" w:pos="0" w:leader="none"/>
         </w:tabs>
         <w:spacing w:before="0" w:after="0"/>
@@ -947,7 +920,6 @@
           <w:numId w:val="2"/>
         </w:numPr>
         <w:tabs>
-          <w:tab w:val="clear" w:pos="709"/>
           <w:tab w:val="left" w:pos="0" w:leader="none"/>
         </w:tabs>
         <w:spacing w:before="0" w:after="0"/>
@@ -973,7 +945,6 @@
           <w:numId w:val="2"/>
         </w:numPr>
         <w:tabs>
-          <w:tab w:val="clear" w:pos="709"/>
           <w:tab w:val="left" w:pos="0" w:leader="none"/>
         </w:tabs>
         <w:spacing w:before="0" w:after="0"/>
@@ -999,7 +970,6 @@
           <w:numId w:val="2"/>
         </w:numPr>
         <w:tabs>
-          <w:tab w:val="clear" w:pos="709"/>
           <w:tab w:val="left" w:pos="0" w:leader="none"/>
         </w:tabs>
         <w:spacing w:before="0" w:after="0"/>
@@ -1025,7 +995,6 @@
           <w:numId w:val="2"/>
         </w:numPr>
         <w:tabs>
-          <w:tab w:val="clear" w:pos="709"/>
           <w:tab w:val="left" w:pos="0" w:leader="none"/>
         </w:tabs>
         <w:spacing w:before="0" w:after="0"/>
@@ -1051,7 +1020,6 @@
           <w:numId w:val="2"/>
         </w:numPr>
         <w:tabs>
-          <w:tab w:val="clear" w:pos="709"/>
           <w:tab w:val="left" w:pos="0" w:leader="none"/>
         </w:tabs>
         <w:spacing w:before="0" w:after="0"/>
@@ -1077,7 +1045,6 @@
           <w:numId w:val="2"/>
         </w:numPr>
         <w:tabs>
-          <w:tab w:val="clear" w:pos="709"/>
           <w:tab w:val="left" w:pos="0" w:leader="none"/>
         </w:tabs>
         <w:spacing w:before="0" w:after="0"/>
@@ -1103,7 +1070,6 @@
           <w:numId w:val="2"/>
         </w:numPr>
         <w:tabs>
-          <w:tab w:val="clear" w:pos="709"/>
           <w:tab w:val="left" w:pos="0" w:leader="none"/>
         </w:tabs>
         <w:spacing w:before="0" w:after="0"/>
@@ -1129,7 +1095,6 @@
           <w:numId w:val="2"/>
         </w:numPr>
         <w:tabs>
-          <w:tab w:val="clear" w:pos="709"/>
           <w:tab w:val="left" w:pos="0" w:leader="none"/>
         </w:tabs>
         <w:spacing w:before="0" w:after="0"/>
@@ -1155,7 +1120,6 @@
           <w:numId w:val="2"/>
         </w:numPr>
         <w:tabs>
-          <w:tab w:val="clear" w:pos="709"/>
           <w:tab w:val="left" w:pos="0" w:leader="none"/>
         </w:tabs>
         <w:spacing w:before="0" w:after="0"/>
@@ -1181,7 +1145,6 @@
           <w:numId w:val="2"/>
         </w:numPr>
         <w:tabs>
-          <w:tab w:val="clear" w:pos="709"/>
           <w:tab w:val="left" w:pos="0" w:leader="none"/>
         </w:tabs>
         <w:spacing w:before="0" w:after="0"/>
@@ -1207,7 +1170,6 @@
           <w:numId w:val="2"/>
         </w:numPr>
         <w:tabs>
-          <w:tab w:val="clear" w:pos="709"/>
           <w:tab w:val="left" w:pos="0" w:leader="none"/>
         </w:tabs>
         <w:spacing w:before="0" w:after="0"/>
@@ -1233,7 +1195,6 @@
           <w:numId w:val="2"/>
         </w:numPr>
         <w:tabs>
-          <w:tab w:val="clear" w:pos="709"/>
           <w:tab w:val="left" w:pos="0" w:leader="none"/>
         </w:tabs>
         <w:spacing w:before="0" w:after="0"/>
@@ -1259,7 +1220,6 @@
           <w:numId w:val="2"/>
         </w:numPr>
         <w:tabs>
-          <w:tab w:val="clear" w:pos="709"/>
           <w:tab w:val="left" w:pos="0" w:leader="none"/>
         </w:tabs>
         <w:spacing w:before="0" w:after="0"/>
@@ -1285,7 +1245,6 @@
           <w:numId w:val="2"/>
         </w:numPr>
         <w:tabs>
-          <w:tab w:val="clear" w:pos="709"/>
           <w:tab w:val="left" w:pos="0" w:leader="none"/>
         </w:tabs>
         <w:spacing w:before="0" w:after="0"/>
@@ -1311,7 +1270,6 @@
           <w:numId w:val="2"/>
         </w:numPr>
         <w:tabs>
-          <w:tab w:val="clear" w:pos="709"/>
           <w:tab w:val="left" w:pos="0" w:leader="none"/>
         </w:tabs>
         <w:spacing w:before="0" w:after="0"/>
@@ -1337,7 +1295,6 @@
           <w:numId w:val="2"/>
         </w:numPr>
         <w:tabs>
-          <w:tab w:val="clear" w:pos="709"/>
           <w:tab w:val="left" w:pos="0" w:leader="none"/>
         </w:tabs>
         <w:spacing w:before="0" w:after="0"/>
@@ -1363,7 +1320,6 @@
           <w:numId w:val="2"/>
         </w:numPr>
         <w:tabs>
-          <w:tab w:val="clear" w:pos="709"/>
           <w:tab w:val="left" w:pos="0" w:leader="none"/>
         </w:tabs>
         <w:spacing w:before="0" w:after="0"/>
@@ -1389,7 +1345,6 @@
           <w:numId w:val="2"/>
         </w:numPr>
         <w:tabs>
-          <w:tab w:val="clear" w:pos="709"/>
           <w:tab w:val="left" w:pos="0" w:leader="none"/>
         </w:tabs>
         <w:spacing w:before="0" w:after="0"/>
@@ -1415,7 +1370,6 @@
           <w:numId w:val="2"/>
         </w:numPr>
         <w:tabs>
-          <w:tab w:val="clear" w:pos="709"/>
           <w:tab w:val="left" w:pos="0" w:leader="none"/>
         </w:tabs>
         <w:spacing w:before="0" w:after="0"/>
@@ -1441,7 +1395,6 @@
           <w:numId w:val="2"/>
         </w:numPr>
         <w:tabs>
-          <w:tab w:val="clear" w:pos="709"/>
           <w:tab w:val="left" w:pos="0" w:leader="none"/>
         </w:tabs>
         <w:spacing w:before="0" w:after="0"/>
@@ -1467,7 +1420,6 @@
           <w:numId w:val="2"/>
         </w:numPr>
         <w:tabs>
-          <w:tab w:val="clear" w:pos="709"/>
           <w:tab w:val="left" w:pos="0" w:leader="none"/>
         </w:tabs>
         <w:spacing w:before="0" w:after="0"/>
@@ -1493,7 +1445,6 @@
           <w:numId w:val="2"/>
         </w:numPr>
         <w:tabs>
-          <w:tab w:val="clear" w:pos="709"/>
           <w:tab w:val="left" w:pos="0" w:leader="none"/>
         </w:tabs>
         <w:spacing w:before="0" w:after="0"/>
@@ -1519,7 +1470,6 @@
           <w:numId w:val="2"/>
         </w:numPr>
         <w:tabs>
-          <w:tab w:val="clear" w:pos="709"/>
           <w:tab w:val="left" w:pos="0" w:leader="none"/>
         </w:tabs>
         <w:spacing w:before="0" w:after="0"/>
@@ -1545,7 +1495,6 @@
           <w:numId w:val="2"/>
         </w:numPr>
         <w:tabs>
-          <w:tab w:val="clear" w:pos="709"/>
           <w:tab w:val="left" w:pos="0" w:leader="none"/>
         </w:tabs>
         <w:spacing w:before="0" w:after="0"/>
@@ -1571,7 +1520,6 @@
           <w:numId w:val="2"/>
         </w:numPr>
         <w:tabs>
-          <w:tab w:val="clear" w:pos="709"/>
           <w:tab w:val="left" w:pos="0" w:leader="none"/>
         </w:tabs>
         <w:spacing w:before="0" w:after="0"/>
@@ -1597,7 +1545,6 @@
           <w:numId w:val="2"/>
         </w:numPr>
         <w:tabs>
-          <w:tab w:val="clear" w:pos="709"/>
           <w:tab w:val="left" w:pos="0" w:leader="none"/>
         </w:tabs>
         <w:spacing w:before="0" w:after="0"/>
@@ -1623,7 +1570,6 @@
           <w:numId w:val="2"/>
         </w:numPr>
         <w:tabs>
-          <w:tab w:val="clear" w:pos="709"/>
           <w:tab w:val="left" w:pos="0" w:leader="none"/>
         </w:tabs>
         <w:spacing w:before="0" w:after="0"/>
@@ -1649,7 +1595,6 @@
           <w:numId w:val="2"/>
         </w:numPr>
         <w:tabs>
-          <w:tab w:val="clear" w:pos="709"/>
           <w:tab w:val="left" w:pos="0" w:leader="none"/>
         </w:tabs>
         <w:spacing w:before="0" w:after="0"/>
@@ -1675,7 +1620,6 @@
           <w:numId w:val="2"/>
         </w:numPr>
         <w:tabs>
-          <w:tab w:val="clear" w:pos="709"/>
           <w:tab w:val="left" w:pos="0" w:leader="none"/>
         </w:tabs>
         <w:spacing w:before="0" w:after="0"/>
@@ -1701,7 +1645,6 @@
           <w:numId w:val="2"/>
         </w:numPr>
         <w:tabs>
-          <w:tab w:val="clear" w:pos="709"/>
           <w:tab w:val="left" w:pos="0" w:leader="none"/>
         </w:tabs>
         <w:spacing w:before="0" w:after="0"/>
@@ -1727,7 +1670,6 @@
           <w:numId w:val="2"/>
         </w:numPr>
         <w:tabs>
-          <w:tab w:val="clear" w:pos="709"/>
           <w:tab w:val="left" w:pos="0" w:leader="none"/>
         </w:tabs>
         <w:spacing w:before="0" w:after="0"/>
@@ -1753,7 +1695,6 @@
           <w:numId w:val="2"/>
         </w:numPr>
         <w:tabs>
-          <w:tab w:val="clear" w:pos="709"/>
           <w:tab w:val="left" w:pos="0" w:leader="none"/>
         </w:tabs>
         <w:spacing w:before="0" w:after="0"/>
@@ -1779,7 +1720,6 @@
           <w:numId w:val="2"/>
         </w:numPr>
         <w:tabs>
-          <w:tab w:val="clear" w:pos="709"/>
           <w:tab w:val="left" w:pos="0" w:leader="none"/>
         </w:tabs>
         <w:spacing w:before="0" w:after="0"/>
@@ -1805,7 +1745,6 @@
           <w:numId w:val="2"/>
         </w:numPr>
         <w:tabs>
-          <w:tab w:val="clear" w:pos="709"/>
           <w:tab w:val="left" w:pos="0" w:leader="none"/>
         </w:tabs>
         <w:ind w:left="707" w:hanging="283"/>
@@ -1958,11 +1897,39 @@
       </w:pPr>
       <w:r>
         <w:rPr/>
-        <w:t xml:space="preserve">TODO: Take care of conjucts: </w:t>
-      </w:r>
-      <w:r>
-        <w:rPr/>
-        <w:t>all cases</w:t>
+        <w:t>TODO: Take care of conjucts: all case</w:t>
+      </w:r>
+      <w:r>
+        <w:rPr/>
+        <w:t>s</w:t>
+      </w:r>
+    </w:p>
+    <w:p>
+      <w:pPr>
+        <w:pStyle w:val="Normal"/>
+        <w:rPr/>
+      </w:pPr>
+      <w:r>
+        <w:rPr/>
+        <w:t xml:space="preserve">* </w:t>
+      </w:r>
+      <w:r>
+        <w:rPr/>
+        <w:t>single root (with no conjuncts) – OK</w:t>
+      </w:r>
+    </w:p>
+    <w:p>
+      <w:pPr>
+        <w:pStyle w:val="Normal"/>
+        <w:rPr/>
+      </w:pPr>
+      <w:r>
+        <w:rPr/>
+        <w:t xml:space="preserve">* </w:t>
+      </w:r>
+      <w:r>
+        <w:rPr/>
+        <w:t>root with conjuncts - X</w:t>
       </w:r>
     </w:p>
     <w:p>
@@ -2035,7 +2002,7 @@
     <w:sectPr>
       <w:type w:val="nextPage"/>
       <w:pgSz w:w="11906" w:h="16838"/>
-      <w:pgMar w:left="1134" w:right="567" w:header="720" w:top="567" w:footer="720" w:bottom="567" w:gutter="0"/>
+      <w:pgMar w:left="1134" w:right="567" w:header="0" w:top="567" w:footer="0" w:bottom="567" w:gutter="0"/>
       <w:pgNumType w:fmt="decimal"/>
       <w:formProt w:val="false"/>
       <w:textDirection w:val="lrTb"/>
@@ -2463,7 +2430,7 @@
     <w:qFormat/>
     <w:pPr>
       <w:widowControl w:val="false"/>
-      <w:overflowPunct w:val="true"/>
+      <w:overflowPunct w:val="false"/>
       <w:bidi w:val="0"/>
       <w:jc w:val="left"/>
     </w:pPr>
@@ -3039,6 +3006,142 @@
   </w:style>
   <w:style w:type="character" w:styleId="ListLabel80">
     <w:name w:val="ListLabel 80"/>
+    <w:qFormat/>
+    <w:rPr/>
+  </w:style>
+  <w:style w:type="character" w:styleId="ListLabel81">
+    <w:name w:val="ListLabel 81"/>
+    <w:qFormat/>
+    <w:rPr>
+      <w:rFonts w:cs="OpenSymbol"/>
+    </w:rPr>
+  </w:style>
+  <w:style w:type="character" w:styleId="ListLabel82">
+    <w:name w:val="ListLabel 82"/>
+    <w:qFormat/>
+    <w:rPr>
+      <w:rFonts w:cs="OpenSymbol"/>
+    </w:rPr>
+  </w:style>
+  <w:style w:type="character" w:styleId="ListLabel83">
+    <w:name w:val="ListLabel 83"/>
+    <w:qFormat/>
+    <w:rPr>
+      <w:rFonts w:cs="OpenSymbol"/>
+    </w:rPr>
+  </w:style>
+  <w:style w:type="character" w:styleId="ListLabel84">
+    <w:name w:val="ListLabel 84"/>
+    <w:qFormat/>
+    <w:rPr>
+      <w:rFonts w:cs="OpenSymbol"/>
+    </w:rPr>
+  </w:style>
+  <w:style w:type="character" w:styleId="ListLabel85">
+    <w:name w:val="ListLabel 85"/>
+    <w:qFormat/>
+    <w:rPr>
+      <w:rFonts w:cs="OpenSymbol"/>
+    </w:rPr>
+  </w:style>
+  <w:style w:type="character" w:styleId="ListLabel86">
+    <w:name w:val="ListLabel 86"/>
+    <w:qFormat/>
+    <w:rPr>
+      <w:rFonts w:cs="OpenSymbol"/>
+    </w:rPr>
+  </w:style>
+  <w:style w:type="character" w:styleId="ListLabel87">
+    <w:name w:val="ListLabel 87"/>
+    <w:qFormat/>
+    <w:rPr>
+      <w:rFonts w:cs="OpenSymbol"/>
+    </w:rPr>
+  </w:style>
+  <w:style w:type="character" w:styleId="ListLabel88">
+    <w:name w:val="ListLabel 88"/>
+    <w:qFormat/>
+    <w:rPr>
+      <w:rFonts w:cs="OpenSymbol"/>
+    </w:rPr>
+  </w:style>
+  <w:style w:type="character" w:styleId="ListLabel89">
+    <w:name w:val="ListLabel 89"/>
+    <w:qFormat/>
+    <w:rPr>
+      <w:rFonts w:cs="OpenSymbol"/>
+    </w:rPr>
+  </w:style>
+  <w:style w:type="character" w:styleId="ListLabel90">
+    <w:name w:val="ListLabel 90"/>
+    <w:qFormat/>
+    <w:rPr>
+      <w:rFonts w:cs="OpenSymbol"/>
+    </w:rPr>
+  </w:style>
+  <w:style w:type="character" w:styleId="ListLabel91">
+    <w:name w:val="ListLabel 91"/>
+    <w:qFormat/>
+    <w:rPr>
+      <w:rFonts w:cs="OpenSymbol"/>
+    </w:rPr>
+  </w:style>
+  <w:style w:type="character" w:styleId="ListLabel92">
+    <w:name w:val="ListLabel 92"/>
+    <w:qFormat/>
+    <w:rPr>
+      <w:rFonts w:cs="OpenSymbol"/>
+    </w:rPr>
+  </w:style>
+  <w:style w:type="character" w:styleId="ListLabel93">
+    <w:name w:val="ListLabel 93"/>
+    <w:qFormat/>
+    <w:rPr>
+      <w:rFonts w:cs="OpenSymbol"/>
+    </w:rPr>
+  </w:style>
+  <w:style w:type="character" w:styleId="ListLabel94">
+    <w:name w:val="ListLabel 94"/>
+    <w:qFormat/>
+    <w:rPr>
+      <w:rFonts w:cs="OpenSymbol"/>
+    </w:rPr>
+  </w:style>
+  <w:style w:type="character" w:styleId="ListLabel95">
+    <w:name w:val="ListLabel 95"/>
+    <w:qFormat/>
+    <w:rPr>
+      <w:rFonts w:cs="OpenSymbol"/>
+    </w:rPr>
+  </w:style>
+  <w:style w:type="character" w:styleId="ListLabel96">
+    <w:name w:val="ListLabel 96"/>
+    <w:qFormat/>
+    <w:rPr>
+      <w:rFonts w:cs="OpenSymbol"/>
+    </w:rPr>
+  </w:style>
+  <w:style w:type="character" w:styleId="ListLabel97">
+    <w:name w:val="ListLabel 97"/>
+    <w:qFormat/>
+    <w:rPr>
+      <w:rFonts w:cs="OpenSymbol"/>
+    </w:rPr>
+  </w:style>
+  <w:style w:type="character" w:styleId="ListLabel98">
+    <w:name w:val="ListLabel 98"/>
+    <w:qFormat/>
+    <w:rPr>
+      <w:rFonts w:cs="OpenSymbol"/>
+    </w:rPr>
+  </w:style>
+  <w:style w:type="character" w:styleId="ListLabel99">
+    <w:name w:val="ListLabel 99"/>
+    <w:qFormat/>
+    <w:rPr/>
+  </w:style>
+  <w:style w:type="character" w:styleId="ListLabel100">
+    <w:name w:val="ListLabel 100"/>
     <w:qFormat/>
     <w:rPr/>
   </w:style>

</xml_diff>

<commit_message>
extract multiple triplets from passive voice sentence
</commit_message>
<xml_diff>
--- a/important_points.docx
+++ b/important_points.docx
@@ -177,6 +177,7 @@
           <w:numId w:val="1"/>
         </w:numPr>
         <w:tabs>
+          <w:tab w:val="clear" w:pos="709"/>
           <w:tab w:val="left" w:pos="0" w:leader="none"/>
         </w:tabs>
         <w:spacing w:before="0" w:after="0"/>
@@ -204,6 +205,7 @@
           <w:numId w:val="1"/>
         </w:numPr>
         <w:tabs>
+          <w:tab w:val="clear" w:pos="709"/>
           <w:tab w:val="left" w:pos="0" w:leader="none"/>
         </w:tabs>
         <w:spacing w:before="0" w:after="0"/>
@@ -231,6 +233,7 @@
           <w:numId w:val="1"/>
         </w:numPr>
         <w:tabs>
+          <w:tab w:val="clear" w:pos="709"/>
           <w:tab w:val="left" w:pos="0" w:leader="none"/>
         </w:tabs>
         <w:spacing w:before="0" w:after="0"/>
@@ -258,6 +261,7 @@
           <w:numId w:val="1"/>
         </w:numPr>
         <w:tabs>
+          <w:tab w:val="clear" w:pos="709"/>
           <w:tab w:val="left" w:pos="0" w:leader="none"/>
         </w:tabs>
         <w:spacing w:before="0" w:after="0"/>
@@ -285,6 +289,7 @@
           <w:numId w:val="1"/>
         </w:numPr>
         <w:tabs>
+          <w:tab w:val="clear" w:pos="709"/>
           <w:tab w:val="left" w:pos="0" w:leader="none"/>
         </w:tabs>
         <w:spacing w:before="0" w:after="0"/>
@@ -312,6 +317,7 @@
           <w:numId w:val="1"/>
         </w:numPr>
         <w:tabs>
+          <w:tab w:val="clear" w:pos="709"/>
           <w:tab w:val="left" w:pos="0" w:leader="none"/>
         </w:tabs>
         <w:spacing w:before="0" w:after="0"/>
@@ -339,6 +345,7 @@
           <w:numId w:val="1"/>
         </w:numPr>
         <w:tabs>
+          <w:tab w:val="clear" w:pos="709"/>
           <w:tab w:val="left" w:pos="0" w:leader="none"/>
         </w:tabs>
         <w:spacing w:before="0" w:after="0"/>
@@ -366,6 +373,7 @@
           <w:numId w:val="1"/>
         </w:numPr>
         <w:tabs>
+          <w:tab w:val="clear" w:pos="709"/>
           <w:tab w:val="left" w:pos="0" w:leader="none"/>
         </w:tabs>
         <w:spacing w:before="0" w:after="0"/>
@@ -393,6 +401,7 @@
           <w:numId w:val="1"/>
         </w:numPr>
         <w:tabs>
+          <w:tab w:val="clear" w:pos="709"/>
           <w:tab w:val="left" w:pos="0" w:leader="none"/>
         </w:tabs>
         <w:spacing w:before="0" w:after="0"/>
@@ -420,6 +429,7 @@
           <w:numId w:val="1"/>
         </w:numPr>
         <w:tabs>
+          <w:tab w:val="clear" w:pos="709"/>
           <w:tab w:val="left" w:pos="0" w:leader="none"/>
         </w:tabs>
         <w:spacing w:before="0" w:after="0"/>
@@ -447,6 +457,7 @@
           <w:numId w:val="1"/>
         </w:numPr>
         <w:tabs>
+          <w:tab w:val="clear" w:pos="709"/>
           <w:tab w:val="left" w:pos="0" w:leader="none"/>
         </w:tabs>
         <w:spacing w:before="0" w:after="0"/>
@@ -474,6 +485,7 @@
           <w:numId w:val="1"/>
         </w:numPr>
         <w:tabs>
+          <w:tab w:val="clear" w:pos="709"/>
           <w:tab w:val="left" w:pos="0" w:leader="none"/>
         </w:tabs>
         <w:spacing w:before="0" w:after="0"/>
@@ -501,6 +513,7 @@
           <w:numId w:val="1"/>
         </w:numPr>
         <w:tabs>
+          <w:tab w:val="clear" w:pos="709"/>
           <w:tab w:val="left" w:pos="0" w:leader="none"/>
         </w:tabs>
         <w:spacing w:before="0" w:after="0"/>
@@ -528,6 +541,7 @@
           <w:numId w:val="1"/>
         </w:numPr>
         <w:tabs>
+          <w:tab w:val="clear" w:pos="709"/>
           <w:tab w:val="left" w:pos="0" w:leader="none"/>
         </w:tabs>
         <w:spacing w:before="0" w:after="0"/>
@@ -555,6 +569,7 @@
           <w:numId w:val="1"/>
         </w:numPr>
         <w:tabs>
+          <w:tab w:val="clear" w:pos="709"/>
           <w:tab w:val="left" w:pos="0" w:leader="none"/>
         </w:tabs>
         <w:spacing w:before="0" w:after="0"/>
@@ -582,6 +597,7 @@
           <w:numId w:val="1"/>
         </w:numPr>
         <w:tabs>
+          <w:tab w:val="clear" w:pos="709"/>
           <w:tab w:val="left" w:pos="0" w:leader="none"/>
         </w:tabs>
         <w:spacing w:before="0" w:after="0"/>
@@ -609,6 +625,7 @@
           <w:numId w:val="1"/>
         </w:numPr>
         <w:tabs>
+          <w:tab w:val="clear" w:pos="709"/>
           <w:tab w:val="left" w:pos="0" w:leader="none"/>
         </w:tabs>
         <w:ind w:left="707" w:hanging="283"/>
@@ -670,6 +687,7 @@
           <w:numId w:val="2"/>
         </w:numPr>
         <w:tabs>
+          <w:tab w:val="clear" w:pos="709"/>
           <w:tab w:val="left" w:pos="0" w:leader="none"/>
         </w:tabs>
         <w:spacing w:before="0" w:after="0"/>
@@ -695,6 +713,7 @@
           <w:numId w:val="2"/>
         </w:numPr>
         <w:tabs>
+          <w:tab w:val="clear" w:pos="709"/>
           <w:tab w:val="left" w:pos="0" w:leader="none"/>
         </w:tabs>
         <w:spacing w:before="0" w:after="0"/>
@@ -720,6 +739,7 @@
           <w:numId w:val="2"/>
         </w:numPr>
         <w:tabs>
+          <w:tab w:val="clear" w:pos="709"/>
           <w:tab w:val="left" w:pos="0" w:leader="none"/>
         </w:tabs>
         <w:spacing w:before="0" w:after="0"/>
@@ -745,6 +765,7 @@
           <w:numId w:val="2"/>
         </w:numPr>
         <w:tabs>
+          <w:tab w:val="clear" w:pos="709"/>
           <w:tab w:val="left" w:pos="0" w:leader="none"/>
         </w:tabs>
         <w:spacing w:before="0" w:after="0"/>
@@ -770,6 +791,7 @@
           <w:numId w:val="2"/>
         </w:numPr>
         <w:tabs>
+          <w:tab w:val="clear" w:pos="709"/>
           <w:tab w:val="left" w:pos="0" w:leader="none"/>
         </w:tabs>
         <w:spacing w:before="0" w:after="0"/>
@@ -795,6 +817,7 @@
           <w:numId w:val="2"/>
         </w:numPr>
         <w:tabs>
+          <w:tab w:val="clear" w:pos="709"/>
           <w:tab w:val="left" w:pos="0" w:leader="none"/>
         </w:tabs>
         <w:spacing w:before="0" w:after="0"/>
@@ -820,6 +843,7 @@
           <w:numId w:val="2"/>
         </w:numPr>
         <w:tabs>
+          <w:tab w:val="clear" w:pos="709"/>
           <w:tab w:val="left" w:pos="0" w:leader="none"/>
         </w:tabs>
         <w:spacing w:before="0" w:after="0"/>
@@ -845,6 +869,7 @@
           <w:numId w:val="2"/>
         </w:numPr>
         <w:tabs>
+          <w:tab w:val="clear" w:pos="709"/>
           <w:tab w:val="left" w:pos="0" w:leader="none"/>
         </w:tabs>
         <w:spacing w:before="0" w:after="0"/>
@@ -870,6 +895,7 @@
           <w:numId w:val="2"/>
         </w:numPr>
         <w:tabs>
+          <w:tab w:val="clear" w:pos="709"/>
           <w:tab w:val="left" w:pos="0" w:leader="none"/>
         </w:tabs>
         <w:spacing w:before="0" w:after="0"/>
@@ -895,6 +921,7 @@
           <w:numId w:val="2"/>
         </w:numPr>
         <w:tabs>
+          <w:tab w:val="clear" w:pos="709"/>
           <w:tab w:val="left" w:pos="0" w:leader="none"/>
         </w:tabs>
         <w:spacing w:before="0" w:after="0"/>
@@ -920,6 +947,7 @@
           <w:numId w:val="2"/>
         </w:numPr>
         <w:tabs>
+          <w:tab w:val="clear" w:pos="709"/>
           <w:tab w:val="left" w:pos="0" w:leader="none"/>
         </w:tabs>
         <w:spacing w:before="0" w:after="0"/>
@@ -945,6 +973,7 @@
           <w:numId w:val="2"/>
         </w:numPr>
         <w:tabs>
+          <w:tab w:val="clear" w:pos="709"/>
           <w:tab w:val="left" w:pos="0" w:leader="none"/>
         </w:tabs>
         <w:spacing w:before="0" w:after="0"/>
@@ -970,6 +999,7 @@
           <w:numId w:val="2"/>
         </w:numPr>
         <w:tabs>
+          <w:tab w:val="clear" w:pos="709"/>
           <w:tab w:val="left" w:pos="0" w:leader="none"/>
         </w:tabs>
         <w:spacing w:before="0" w:after="0"/>
@@ -995,6 +1025,7 @@
           <w:numId w:val="2"/>
         </w:numPr>
         <w:tabs>
+          <w:tab w:val="clear" w:pos="709"/>
           <w:tab w:val="left" w:pos="0" w:leader="none"/>
         </w:tabs>
         <w:spacing w:before="0" w:after="0"/>
@@ -1020,6 +1051,7 @@
           <w:numId w:val="2"/>
         </w:numPr>
         <w:tabs>
+          <w:tab w:val="clear" w:pos="709"/>
           <w:tab w:val="left" w:pos="0" w:leader="none"/>
         </w:tabs>
         <w:spacing w:before="0" w:after="0"/>
@@ -1045,6 +1077,7 @@
           <w:numId w:val="2"/>
         </w:numPr>
         <w:tabs>
+          <w:tab w:val="clear" w:pos="709"/>
           <w:tab w:val="left" w:pos="0" w:leader="none"/>
         </w:tabs>
         <w:spacing w:before="0" w:after="0"/>
@@ -1070,6 +1103,7 @@
           <w:numId w:val="2"/>
         </w:numPr>
         <w:tabs>
+          <w:tab w:val="clear" w:pos="709"/>
           <w:tab w:val="left" w:pos="0" w:leader="none"/>
         </w:tabs>
         <w:spacing w:before="0" w:after="0"/>
@@ -1095,6 +1129,7 @@
           <w:numId w:val="2"/>
         </w:numPr>
         <w:tabs>
+          <w:tab w:val="clear" w:pos="709"/>
           <w:tab w:val="left" w:pos="0" w:leader="none"/>
         </w:tabs>
         <w:spacing w:before="0" w:after="0"/>
@@ -1120,6 +1155,7 @@
           <w:numId w:val="2"/>
         </w:numPr>
         <w:tabs>
+          <w:tab w:val="clear" w:pos="709"/>
           <w:tab w:val="left" w:pos="0" w:leader="none"/>
         </w:tabs>
         <w:spacing w:before="0" w:after="0"/>
@@ -1145,6 +1181,7 @@
           <w:numId w:val="2"/>
         </w:numPr>
         <w:tabs>
+          <w:tab w:val="clear" w:pos="709"/>
           <w:tab w:val="left" w:pos="0" w:leader="none"/>
         </w:tabs>
         <w:spacing w:before="0" w:after="0"/>
@@ -1170,6 +1207,7 @@
           <w:numId w:val="2"/>
         </w:numPr>
         <w:tabs>
+          <w:tab w:val="clear" w:pos="709"/>
           <w:tab w:val="left" w:pos="0" w:leader="none"/>
         </w:tabs>
         <w:spacing w:before="0" w:after="0"/>
@@ -1195,6 +1233,7 @@
           <w:numId w:val="2"/>
         </w:numPr>
         <w:tabs>
+          <w:tab w:val="clear" w:pos="709"/>
           <w:tab w:val="left" w:pos="0" w:leader="none"/>
         </w:tabs>
         <w:spacing w:before="0" w:after="0"/>
@@ -1220,6 +1259,7 @@
           <w:numId w:val="2"/>
         </w:numPr>
         <w:tabs>
+          <w:tab w:val="clear" w:pos="709"/>
           <w:tab w:val="left" w:pos="0" w:leader="none"/>
         </w:tabs>
         <w:spacing w:before="0" w:after="0"/>
@@ -1245,6 +1285,7 @@
           <w:numId w:val="2"/>
         </w:numPr>
         <w:tabs>
+          <w:tab w:val="clear" w:pos="709"/>
           <w:tab w:val="left" w:pos="0" w:leader="none"/>
         </w:tabs>
         <w:spacing w:before="0" w:after="0"/>
@@ -1270,6 +1311,7 @@
           <w:numId w:val="2"/>
         </w:numPr>
         <w:tabs>
+          <w:tab w:val="clear" w:pos="709"/>
           <w:tab w:val="left" w:pos="0" w:leader="none"/>
         </w:tabs>
         <w:spacing w:before="0" w:after="0"/>
@@ -1295,6 +1337,7 @@
           <w:numId w:val="2"/>
         </w:numPr>
         <w:tabs>
+          <w:tab w:val="clear" w:pos="709"/>
           <w:tab w:val="left" w:pos="0" w:leader="none"/>
         </w:tabs>
         <w:spacing w:before="0" w:after="0"/>
@@ -1320,6 +1363,7 @@
           <w:numId w:val="2"/>
         </w:numPr>
         <w:tabs>
+          <w:tab w:val="clear" w:pos="709"/>
           <w:tab w:val="left" w:pos="0" w:leader="none"/>
         </w:tabs>
         <w:spacing w:before="0" w:after="0"/>
@@ -1345,6 +1389,7 @@
           <w:numId w:val="2"/>
         </w:numPr>
         <w:tabs>
+          <w:tab w:val="clear" w:pos="709"/>
           <w:tab w:val="left" w:pos="0" w:leader="none"/>
         </w:tabs>
         <w:spacing w:before="0" w:after="0"/>
@@ -1370,6 +1415,7 @@
           <w:numId w:val="2"/>
         </w:numPr>
         <w:tabs>
+          <w:tab w:val="clear" w:pos="709"/>
           <w:tab w:val="left" w:pos="0" w:leader="none"/>
         </w:tabs>
         <w:spacing w:before="0" w:after="0"/>
@@ -1395,6 +1441,7 @@
           <w:numId w:val="2"/>
         </w:numPr>
         <w:tabs>
+          <w:tab w:val="clear" w:pos="709"/>
           <w:tab w:val="left" w:pos="0" w:leader="none"/>
         </w:tabs>
         <w:spacing w:before="0" w:after="0"/>
@@ -1420,6 +1467,7 @@
           <w:numId w:val="2"/>
         </w:numPr>
         <w:tabs>
+          <w:tab w:val="clear" w:pos="709"/>
           <w:tab w:val="left" w:pos="0" w:leader="none"/>
         </w:tabs>
         <w:spacing w:before="0" w:after="0"/>
@@ -1445,6 +1493,7 @@
           <w:numId w:val="2"/>
         </w:numPr>
         <w:tabs>
+          <w:tab w:val="clear" w:pos="709"/>
           <w:tab w:val="left" w:pos="0" w:leader="none"/>
         </w:tabs>
         <w:spacing w:before="0" w:after="0"/>
@@ -1470,6 +1519,7 @@
           <w:numId w:val="2"/>
         </w:numPr>
         <w:tabs>
+          <w:tab w:val="clear" w:pos="709"/>
           <w:tab w:val="left" w:pos="0" w:leader="none"/>
         </w:tabs>
         <w:spacing w:before="0" w:after="0"/>
@@ -1495,6 +1545,7 @@
           <w:numId w:val="2"/>
         </w:numPr>
         <w:tabs>
+          <w:tab w:val="clear" w:pos="709"/>
           <w:tab w:val="left" w:pos="0" w:leader="none"/>
         </w:tabs>
         <w:spacing w:before="0" w:after="0"/>
@@ -1520,6 +1571,7 @@
           <w:numId w:val="2"/>
         </w:numPr>
         <w:tabs>
+          <w:tab w:val="clear" w:pos="709"/>
           <w:tab w:val="left" w:pos="0" w:leader="none"/>
         </w:tabs>
         <w:spacing w:before="0" w:after="0"/>
@@ -1545,6 +1597,7 @@
           <w:numId w:val="2"/>
         </w:numPr>
         <w:tabs>
+          <w:tab w:val="clear" w:pos="709"/>
           <w:tab w:val="left" w:pos="0" w:leader="none"/>
         </w:tabs>
         <w:spacing w:before="0" w:after="0"/>
@@ -1570,6 +1623,7 @@
           <w:numId w:val="2"/>
         </w:numPr>
         <w:tabs>
+          <w:tab w:val="clear" w:pos="709"/>
           <w:tab w:val="left" w:pos="0" w:leader="none"/>
         </w:tabs>
         <w:spacing w:before="0" w:after="0"/>
@@ -1595,6 +1649,7 @@
           <w:numId w:val="2"/>
         </w:numPr>
         <w:tabs>
+          <w:tab w:val="clear" w:pos="709"/>
           <w:tab w:val="left" w:pos="0" w:leader="none"/>
         </w:tabs>
         <w:spacing w:before="0" w:after="0"/>
@@ -1620,6 +1675,7 @@
           <w:numId w:val="2"/>
         </w:numPr>
         <w:tabs>
+          <w:tab w:val="clear" w:pos="709"/>
           <w:tab w:val="left" w:pos="0" w:leader="none"/>
         </w:tabs>
         <w:spacing w:before="0" w:after="0"/>
@@ -1645,6 +1701,7 @@
           <w:numId w:val="2"/>
         </w:numPr>
         <w:tabs>
+          <w:tab w:val="clear" w:pos="709"/>
           <w:tab w:val="left" w:pos="0" w:leader="none"/>
         </w:tabs>
         <w:spacing w:before="0" w:after="0"/>
@@ -1670,6 +1727,7 @@
           <w:numId w:val="2"/>
         </w:numPr>
         <w:tabs>
+          <w:tab w:val="clear" w:pos="709"/>
           <w:tab w:val="left" w:pos="0" w:leader="none"/>
         </w:tabs>
         <w:spacing w:before="0" w:after="0"/>
@@ -1695,6 +1753,7 @@
           <w:numId w:val="2"/>
         </w:numPr>
         <w:tabs>
+          <w:tab w:val="clear" w:pos="709"/>
           <w:tab w:val="left" w:pos="0" w:leader="none"/>
         </w:tabs>
         <w:spacing w:before="0" w:after="0"/>
@@ -1720,6 +1779,7 @@
           <w:numId w:val="2"/>
         </w:numPr>
         <w:tabs>
+          <w:tab w:val="clear" w:pos="709"/>
           <w:tab w:val="left" w:pos="0" w:leader="none"/>
         </w:tabs>
         <w:spacing w:before="0" w:after="0"/>
@@ -1745,6 +1805,7 @@
           <w:numId w:val="2"/>
         </w:numPr>
         <w:tabs>
+          <w:tab w:val="clear" w:pos="709"/>
           <w:tab w:val="left" w:pos="0" w:leader="none"/>
         </w:tabs>
         <w:ind w:left="707" w:hanging="283"/>
@@ -1897,39 +1958,83 @@
       </w:pPr>
       <w:r>
         <w:rPr/>
-        <w:t>TODO: Take care of conjucts: all case</w:t>
-      </w:r>
-      <w:r>
-        <w:rPr/>
-        <w:t>s</w:t>
-      </w:r>
-    </w:p>
-    <w:p>
-      <w:pPr>
-        <w:pStyle w:val="Normal"/>
-        <w:rPr/>
-      </w:pPr>
-      <w:r>
-        <w:rPr/>
-        <w:t xml:space="preserve">* </w:t>
-      </w:r>
-      <w:r>
-        <w:rPr/>
-        <w:t>single root (with no conjuncts) – OK</w:t>
-      </w:r>
-    </w:p>
-    <w:p>
-      <w:pPr>
-        <w:pStyle w:val="Normal"/>
-        <w:rPr/>
-      </w:pPr>
-      <w:r>
-        <w:rPr/>
-        <w:t xml:space="preserve">* </w:t>
-      </w:r>
-      <w:r>
-        <w:rPr/>
-        <w:t>root with conjuncts - X</w:t>
+        <w:t>TODO: Take care of conjucts: all cases</w:t>
+      </w:r>
+    </w:p>
+    <w:p>
+      <w:pPr>
+        <w:pStyle w:val="Normal"/>
+        <w:rPr/>
+      </w:pPr>
+      <w:r>
+        <w:rPr/>
+        <w:t>* single root (with no conjuncts) – OK</w:t>
+      </w:r>
+    </w:p>
+    <w:p>
+      <w:pPr>
+        <w:pStyle w:val="Normal"/>
+        <w:rPr/>
+      </w:pPr>
+      <w:r>
+        <w:rPr/>
+        <w:t>* root with conjuncts – X</w:t>
+      </w:r>
+    </w:p>
+    <w:p>
+      <w:pPr>
+        <w:pStyle w:val="Normal"/>
+        <w:rPr/>
+      </w:pPr>
+      <w:r>
+        <w:rPr/>
+      </w:r>
+    </w:p>
+    <w:p>
+      <w:pPr>
+        <w:pStyle w:val="Normal"/>
+        <w:rPr/>
+      </w:pPr>
+      <w:r>
+        <w:rPr/>
+        <w:t xml:space="preserve">To look at: </w:t>
+      </w:r>
+    </w:p>
+    <w:p>
+      <w:pPr>
+        <w:pStyle w:val="Normal"/>
+        <w:rPr/>
+      </w:pPr>
+      <w:r>
+        <w:rPr/>
+        <w:tab/>
+        <w:t xml:space="preserve">- </w:t>
+      </w:r>
+      <w:r>
+        <w:rPr/>
+        <w:t xml:space="preserve">Prepositional Phrases as Modifiers </w:t>
+      </w:r>
+    </w:p>
+    <w:p>
+      <w:pPr>
+        <w:pStyle w:val="Normal"/>
+        <w:rPr/>
+      </w:pPr>
+      <w:r>
+        <w:rPr/>
+        <w:tab/>
+        <w:t>- Cases where there is no subject or object</w:t>
+      </w:r>
+    </w:p>
+    <w:p>
+      <w:pPr>
+        <w:pStyle w:val="Normal"/>
+        <w:rPr/>
+      </w:pPr>
+      <w:r>
+        <w:rPr/>
+        <w:tab/>
+        <w:t>- attr</w:t>
       </w:r>
     </w:p>
     <w:p>
@@ -2002,7 +2107,7 @@
     <w:sectPr>
       <w:type w:val="nextPage"/>
       <w:pgSz w:w="11906" w:h="16838"/>
-      <w:pgMar w:left="1134" w:right="567" w:header="0" w:top="567" w:footer="0" w:bottom="567" w:gutter="0"/>
+      <w:pgMar w:left="1134" w:right="567" w:header="720" w:top="567" w:footer="720" w:bottom="567" w:gutter="0"/>
       <w:pgNumType w:fmt="decimal"/>
       <w:formProt w:val="false"/>
       <w:textDirection w:val="lrTb"/>
@@ -2319,6 +2424,7 @@
     </w:lvl>
     <w:lvl w:ilvl="1">
       <w:start w:val="1"/>
+      <w:pStyle w:val="Heading2"/>
       <w:numFmt w:val="none"/>
       <w:suff w:val="nothing"/>
       <w:lvlText w:val=""/>
@@ -2430,7 +2536,7 @@
     <w:qFormat/>
     <w:pPr>
       <w:widowControl w:val="false"/>
-      <w:overflowPunct w:val="false"/>
+      <w:overflowPunct w:val="true"/>
       <w:bidi w:val="0"/>
       <w:jc w:val="left"/>
     </w:pPr>
@@ -2443,6 +2549,23 @@
       <w:lang w:val="en-US" w:eastAsia="zh-CN" w:bidi="hi-IN"/>
     </w:rPr>
   </w:style>
+  <w:style w:type="paragraph" w:styleId="Heading2">
+    <w:name w:val="Heading 2"/>
+    <w:basedOn w:val="Heading"/>
+    <w:next w:val="TextBody"/>
+    <w:qFormat/>
+    <w:pPr>
+      <w:spacing w:before="200" w:after="120"/>
+      <w:outlineLvl w:val="1"/>
+    </w:pPr>
+    <w:rPr>
+      <w:rFonts w:ascii="Liberation Serif" w:hAnsi="Liberation Serif" w:eastAsia="Noto Serif CJK SC" w:cs="FreeSans"/>
+      <w:b/>
+      <w:bCs/>
+      <w:sz w:val="36"/>
+      <w:szCs w:val="36"/>
+    </w:rPr>
+  </w:style>
   <w:style w:type="character" w:styleId="Bullets">
     <w:name w:val="Bullets"/>
     <w:qFormat/>
@@ -3142,6 +3265,142 @@
   </w:style>
   <w:style w:type="character" w:styleId="ListLabel100">
     <w:name w:val="ListLabel 100"/>
+    <w:qFormat/>
+    <w:rPr/>
+  </w:style>
+  <w:style w:type="character" w:styleId="ListLabel101">
+    <w:name w:val="ListLabel 101"/>
+    <w:qFormat/>
+    <w:rPr>
+      <w:rFonts w:cs="OpenSymbol"/>
+    </w:rPr>
+  </w:style>
+  <w:style w:type="character" w:styleId="ListLabel102">
+    <w:name w:val="ListLabel 102"/>
+    <w:qFormat/>
+    <w:rPr>
+      <w:rFonts w:cs="OpenSymbol"/>
+    </w:rPr>
+  </w:style>
+  <w:style w:type="character" w:styleId="ListLabel103">
+    <w:name w:val="ListLabel 103"/>
+    <w:qFormat/>
+    <w:rPr>
+      <w:rFonts w:cs="OpenSymbol"/>
+    </w:rPr>
+  </w:style>
+  <w:style w:type="character" w:styleId="ListLabel104">
+    <w:name w:val="ListLabel 104"/>
+    <w:qFormat/>
+    <w:rPr>
+      <w:rFonts w:cs="OpenSymbol"/>
+    </w:rPr>
+  </w:style>
+  <w:style w:type="character" w:styleId="ListLabel105">
+    <w:name w:val="ListLabel 105"/>
+    <w:qFormat/>
+    <w:rPr>
+      <w:rFonts w:cs="OpenSymbol"/>
+    </w:rPr>
+  </w:style>
+  <w:style w:type="character" w:styleId="ListLabel106">
+    <w:name w:val="ListLabel 106"/>
+    <w:qFormat/>
+    <w:rPr>
+      <w:rFonts w:cs="OpenSymbol"/>
+    </w:rPr>
+  </w:style>
+  <w:style w:type="character" w:styleId="ListLabel107">
+    <w:name w:val="ListLabel 107"/>
+    <w:qFormat/>
+    <w:rPr>
+      <w:rFonts w:cs="OpenSymbol"/>
+    </w:rPr>
+  </w:style>
+  <w:style w:type="character" w:styleId="ListLabel108">
+    <w:name w:val="ListLabel 108"/>
+    <w:qFormat/>
+    <w:rPr>
+      <w:rFonts w:cs="OpenSymbol"/>
+    </w:rPr>
+  </w:style>
+  <w:style w:type="character" w:styleId="ListLabel109">
+    <w:name w:val="ListLabel 109"/>
+    <w:qFormat/>
+    <w:rPr>
+      <w:rFonts w:cs="OpenSymbol"/>
+    </w:rPr>
+  </w:style>
+  <w:style w:type="character" w:styleId="ListLabel110">
+    <w:name w:val="ListLabel 110"/>
+    <w:qFormat/>
+    <w:rPr>
+      <w:rFonts w:cs="OpenSymbol"/>
+    </w:rPr>
+  </w:style>
+  <w:style w:type="character" w:styleId="ListLabel111">
+    <w:name w:val="ListLabel 111"/>
+    <w:qFormat/>
+    <w:rPr>
+      <w:rFonts w:cs="OpenSymbol"/>
+    </w:rPr>
+  </w:style>
+  <w:style w:type="character" w:styleId="ListLabel112">
+    <w:name w:val="ListLabel 112"/>
+    <w:qFormat/>
+    <w:rPr>
+      <w:rFonts w:cs="OpenSymbol"/>
+    </w:rPr>
+  </w:style>
+  <w:style w:type="character" w:styleId="ListLabel113">
+    <w:name w:val="ListLabel 113"/>
+    <w:qFormat/>
+    <w:rPr>
+      <w:rFonts w:cs="OpenSymbol"/>
+    </w:rPr>
+  </w:style>
+  <w:style w:type="character" w:styleId="ListLabel114">
+    <w:name w:val="ListLabel 114"/>
+    <w:qFormat/>
+    <w:rPr>
+      <w:rFonts w:cs="OpenSymbol"/>
+    </w:rPr>
+  </w:style>
+  <w:style w:type="character" w:styleId="ListLabel115">
+    <w:name w:val="ListLabel 115"/>
+    <w:qFormat/>
+    <w:rPr>
+      <w:rFonts w:cs="OpenSymbol"/>
+    </w:rPr>
+  </w:style>
+  <w:style w:type="character" w:styleId="ListLabel116">
+    <w:name w:val="ListLabel 116"/>
+    <w:qFormat/>
+    <w:rPr>
+      <w:rFonts w:cs="OpenSymbol"/>
+    </w:rPr>
+  </w:style>
+  <w:style w:type="character" w:styleId="ListLabel117">
+    <w:name w:val="ListLabel 117"/>
+    <w:qFormat/>
+    <w:rPr>
+      <w:rFonts w:cs="OpenSymbol"/>
+    </w:rPr>
+  </w:style>
+  <w:style w:type="character" w:styleId="ListLabel118">
+    <w:name w:val="ListLabel 118"/>
+    <w:qFormat/>
+    <w:rPr>
+      <w:rFonts w:cs="OpenSymbol"/>
+    </w:rPr>
+  </w:style>
+  <w:style w:type="character" w:styleId="ListLabel119">
+    <w:name w:val="ListLabel 119"/>
+    <w:qFormat/>
+    <w:rPr/>
+  </w:style>
+  <w:style w:type="character" w:styleId="ListLabel120">
+    <w:name w:val="ListLabel 120"/>
     <w:qFormat/>
     <w:rPr/>
   </w:style>

</xml_diff>

<commit_message>
handle relcl and root conjuncts
</commit_message>
<xml_diff>
--- a/important_points.docx
+++ b/important_points.docx
@@ -177,7 +177,6 @@
           <w:numId w:val="2"/>
         </w:numPr>
         <w:tabs>
-          <w:tab w:val="clear" w:pos="709"/>
           <w:tab w:val="left" w:pos="0" w:leader="none"/>
         </w:tabs>
         <w:spacing w:before="0" w:after="0"/>
@@ -205,7 +204,6 @@
           <w:numId w:val="2"/>
         </w:numPr>
         <w:tabs>
-          <w:tab w:val="clear" w:pos="709"/>
           <w:tab w:val="left" w:pos="0" w:leader="none"/>
         </w:tabs>
         <w:spacing w:before="0" w:after="0"/>
@@ -233,7 +231,6 @@
           <w:numId w:val="2"/>
         </w:numPr>
         <w:tabs>
-          <w:tab w:val="clear" w:pos="709"/>
           <w:tab w:val="left" w:pos="0" w:leader="none"/>
         </w:tabs>
         <w:spacing w:before="0" w:after="0"/>
@@ -261,7 +258,6 @@
           <w:numId w:val="2"/>
         </w:numPr>
         <w:tabs>
-          <w:tab w:val="clear" w:pos="709"/>
           <w:tab w:val="left" w:pos="0" w:leader="none"/>
         </w:tabs>
         <w:spacing w:before="0" w:after="0"/>
@@ -289,7 +285,6 @@
           <w:numId w:val="2"/>
         </w:numPr>
         <w:tabs>
-          <w:tab w:val="clear" w:pos="709"/>
           <w:tab w:val="left" w:pos="0" w:leader="none"/>
         </w:tabs>
         <w:spacing w:before="0" w:after="0"/>
@@ -317,7 +312,6 @@
           <w:numId w:val="2"/>
         </w:numPr>
         <w:tabs>
-          <w:tab w:val="clear" w:pos="709"/>
           <w:tab w:val="left" w:pos="0" w:leader="none"/>
         </w:tabs>
         <w:spacing w:before="0" w:after="0"/>
@@ -345,7 +339,6 @@
           <w:numId w:val="2"/>
         </w:numPr>
         <w:tabs>
-          <w:tab w:val="clear" w:pos="709"/>
           <w:tab w:val="left" w:pos="0" w:leader="none"/>
         </w:tabs>
         <w:spacing w:before="0" w:after="0"/>
@@ -373,7 +366,6 @@
           <w:numId w:val="2"/>
         </w:numPr>
         <w:tabs>
-          <w:tab w:val="clear" w:pos="709"/>
           <w:tab w:val="left" w:pos="0" w:leader="none"/>
         </w:tabs>
         <w:spacing w:before="0" w:after="0"/>
@@ -401,7 +393,6 @@
           <w:numId w:val="2"/>
         </w:numPr>
         <w:tabs>
-          <w:tab w:val="clear" w:pos="709"/>
           <w:tab w:val="left" w:pos="0" w:leader="none"/>
         </w:tabs>
         <w:spacing w:before="0" w:after="0"/>
@@ -429,7 +420,6 @@
           <w:numId w:val="2"/>
         </w:numPr>
         <w:tabs>
-          <w:tab w:val="clear" w:pos="709"/>
           <w:tab w:val="left" w:pos="0" w:leader="none"/>
         </w:tabs>
         <w:spacing w:before="0" w:after="0"/>
@@ -457,7 +447,6 @@
           <w:numId w:val="2"/>
         </w:numPr>
         <w:tabs>
-          <w:tab w:val="clear" w:pos="709"/>
           <w:tab w:val="left" w:pos="0" w:leader="none"/>
         </w:tabs>
         <w:spacing w:before="0" w:after="0"/>
@@ -485,7 +474,6 @@
           <w:numId w:val="2"/>
         </w:numPr>
         <w:tabs>
-          <w:tab w:val="clear" w:pos="709"/>
           <w:tab w:val="left" w:pos="0" w:leader="none"/>
         </w:tabs>
         <w:spacing w:before="0" w:after="0"/>
@@ -513,7 +501,6 @@
           <w:numId w:val="2"/>
         </w:numPr>
         <w:tabs>
-          <w:tab w:val="clear" w:pos="709"/>
           <w:tab w:val="left" w:pos="0" w:leader="none"/>
         </w:tabs>
         <w:spacing w:before="0" w:after="0"/>
@@ -541,7 +528,6 @@
           <w:numId w:val="2"/>
         </w:numPr>
         <w:tabs>
-          <w:tab w:val="clear" w:pos="709"/>
           <w:tab w:val="left" w:pos="0" w:leader="none"/>
         </w:tabs>
         <w:spacing w:before="0" w:after="0"/>
@@ -569,7 +555,6 @@
           <w:numId w:val="2"/>
         </w:numPr>
         <w:tabs>
-          <w:tab w:val="clear" w:pos="709"/>
           <w:tab w:val="left" w:pos="0" w:leader="none"/>
         </w:tabs>
         <w:spacing w:before="0" w:after="0"/>
@@ -597,7 +582,6 @@
           <w:numId w:val="2"/>
         </w:numPr>
         <w:tabs>
-          <w:tab w:val="clear" w:pos="709"/>
           <w:tab w:val="left" w:pos="0" w:leader="none"/>
         </w:tabs>
         <w:spacing w:before="0" w:after="0"/>
@@ -625,7 +609,6 @@
           <w:numId w:val="2"/>
         </w:numPr>
         <w:tabs>
-          <w:tab w:val="clear" w:pos="709"/>
           <w:tab w:val="left" w:pos="0" w:leader="none"/>
         </w:tabs>
         <w:ind w:left="707" w:hanging="283"/>
@@ -687,7 +670,6 @@
           <w:numId w:val="3"/>
         </w:numPr>
         <w:tabs>
-          <w:tab w:val="clear" w:pos="709"/>
           <w:tab w:val="left" w:pos="0" w:leader="none"/>
         </w:tabs>
         <w:spacing w:before="0" w:after="0"/>
@@ -713,7 +695,6 @@
           <w:numId w:val="3"/>
         </w:numPr>
         <w:tabs>
-          <w:tab w:val="clear" w:pos="709"/>
           <w:tab w:val="left" w:pos="0" w:leader="none"/>
         </w:tabs>
         <w:spacing w:before="0" w:after="0"/>
@@ -739,7 +720,6 @@
           <w:numId w:val="3"/>
         </w:numPr>
         <w:tabs>
-          <w:tab w:val="clear" w:pos="709"/>
           <w:tab w:val="left" w:pos="0" w:leader="none"/>
         </w:tabs>
         <w:spacing w:before="0" w:after="0"/>
@@ -765,7 +745,6 @@
           <w:numId w:val="3"/>
         </w:numPr>
         <w:tabs>
-          <w:tab w:val="clear" w:pos="709"/>
           <w:tab w:val="left" w:pos="0" w:leader="none"/>
         </w:tabs>
         <w:spacing w:before="0" w:after="0"/>
@@ -791,7 +770,6 @@
           <w:numId w:val="3"/>
         </w:numPr>
         <w:tabs>
-          <w:tab w:val="clear" w:pos="709"/>
           <w:tab w:val="left" w:pos="0" w:leader="none"/>
         </w:tabs>
         <w:spacing w:before="0" w:after="0"/>
@@ -817,7 +795,6 @@
           <w:numId w:val="3"/>
         </w:numPr>
         <w:tabs>
-          <w:tab w:val="clear" w:pos="709"/>
           <w:tab w:val="left" w:pos="0" w:leader="none"/>
         </w:tabs>
         <w:spacing w:before="0" w:after="0"/>
@@ -843,7 +820,6 @@
           <w:numId w:val="3"/>
         </w:numPr>
         <w:tabs>
-          <w:tab w:val="clear" w:pos="709"/>
           <w:tab w:val="left" w:pos="0" w:leader="none"/>
         </w:tabs>
         <w:spacing w:before="0" w:after="0"/>
@@ -869,7 +845,6 @@
           <w:numId w:val="3"/>
         </w:numPr>
         <w:tabs>
-          <w:tab w:val="clear" w:pos="709"/>
           <w:tab w:val="left" w:pos="0" w:leader="none"/>
         </w:tabs>
         <w:spacing w:before="0" w:after="0"/>
@@ -895,7 +870,6 @@
           <w:numId w:val="3"/>
         </w:numPr>
         <w:tabs>
-          <w:tab w:val="clear" w:pos="709"/>
           <w:tab w:val="left" w:pos="0" w:leader="none"/>
         </w:tabs>
         <w:spacing w:before="0" w:after="0"/>
@@ -921,7 +895,6 @@
           <w:numId w:val="3"/>
         </w:numPr>
         <w:tabs>
-          <w:tab w:val="clear" w:pos="709"/>
           <w:tab w:val="left" w:pos="0" w:leader="none"/>
         </w:tabs>
         <w:spacing w:before="0" w:after="0"/>
@@ -947,7 +920,6 @@
           <w:numId w:val="3"/>
         </w:numPr>
         <w:tabs>
-          <w:tab w:val="clear" w:pos="709"/>
           <w:tab w:val="left" w:pos="0" w:leader="none"/>
         </w:tabs>
         <w:spacing w:before="0" w:after="0"/>
@@ -973,7 +945,6 @@
           <w:numId w:val="3"/>
         </w:numPr>
         <w:tabs>
-          <w:tab w:val="clear" w:pos="709"/>
           <w:tab w:val="left" w:pos="0" w:leader="none"/>
         </w:tabs>
         <w:spacing w:before="0" w:after="0"/>
@@ -999,7 +970,6 @@
           <w:numId w:val="3"/>
         </w:numPr>
         <w:tabs>
-          <w:tab w:val="clear" w:pos="709"/>
           <w:tab w:val="left" w:pos="0" w:leader="none"/>
         </w:tabs>
         <w:spacing w:before="0" w:after="0"/>
@@ -1025,7 +995,6 @@
           <w:numId w:val="3"/>
         </w:numPr>
         <w:tabs>
-          <w:tab w:val="clear" w:pos="709"/>
           <w:tab w:val="left" w:pos="0" w:leader="none"/>
         </w:tabs>
         <w:spacing w:before="0" w:after="0"/>
@@ -1051,7 +1020,6 @@
           <w:numId w:val="3"/>
         </w:numPr>
         <w:tabs>
-          <w:tab w:val="clear" w:pos="709"/>
           <w:tab w:val="left" w:pos="0" w:leader="none"/>
         </w:tabs>
         <w:spacing w:before="0" w:after="0"/>
@@ -1077,7 +1045,6 @@
           <w:numId w:val="3"/>
         </w:numPr>
         <w:tabs>
-          <w:tab w:val="clear" w:pos="709"/>
           <w:tab w:val="left" w:pos="0" w:leader="none"/>
         </w:tabs>
         <w:spacing w:before="0" w:after="0"/>
@@ -1103,7 +1070,6 @@
           <w:numId w:val="3"/>
         </w:numPr>
         <w:tabs>
-          <w:tab w:val="clear" w:pos="709"/>
           <w:tab w:val="left" w:pos="0" w:leader="none"/>
         </w:tabs>
         <w:spacing w:before="0" w:after="0"/>
@@ -1129,7 +1095,6 @@
           <w:numId w:val="3"/>
         </w:numPr>
         <w:tabs>
-          <w:tab w:val="clear" w:pos="709"/>
           <w:tab w:val="left" w:pos="0" w:leader="none"/>
         </w:tabs>
         <w:spacing w:before="0" w:after="0"/>
@@ -1155,7 +1120,6 @@
           <w:numId w:val="3"/>
         </w:numPr>
         <w:tabs>
-          <w:tab w:val="clear" w:pos="709"/>
           <w:tab w:val="left" w:pos="0" w:leader="none"/>
         </w:tabs>
         <w:spacing w:before="0" w:after="0"/>
@@ -1181,7 +1145,6 @@
           <w:numId w:val="3"/>
         </w:numPr>
         <w:tabs>
-          <w:tab w:val="clear" w:pos="709"/>
           <w:tab w:val="left" w:pos="0" w:leader="none"/>
         </w:tabs>
         <w:spacing w:before="0" w:after="0"/>
@@ -1207,7 +1170,6 @@
           <w:numId w:val="3"/>
         </w:numPr>
         <w:tabs>
-          <w:tab w:val="clear" w:pos="709"/>
           <w:tab w:val="left" w:pos="0" w:leader="none"/>
         </w:tabs>
         <w:spacing w:before="0" w:after="0"/>
@@ -1233,7 +1195,6 @@
           <w:numId w:val="3"/>
         </w:numPr>
         <w:tabs>
-          <w:tab w:val="clear" w:pos="709"/>
           <w:tab w:val="left" w:pos="0" w:leader="none"/>
         </w:tabs>
         <w:spacing w:before="0" w:after="0"/>
@@ -1259,7 +1220,6 @@
           <w:numId w:val="3"/>
         </w:numPr>
         <w:tabs>
-          <w:tab w:val="clear" w:pos="709"/>
           <w:tab w:val="left" w:pos="0" w:leader="none"/>
         </w:tabs>
         <w:spacing w:before="0" w:after="0"/>
@@ -1285,7 +1245,6 @@
           <w:numId w:val="3"/>
         </w:numPr>
         <w:tabs>
-          <w:tab w:val="clear" w:pos="709"/>
           <w:tab w:val="left" w:pos="0" w:leader="none"/>
         </w:tabs>
         <w:spacing w:before="0" w:after="0"/>
@@ -1311,7 +1270,6 @@
           <w:numId w:val="3"/>
         </w:numPr>
         <w:tabs>
-          <w:tab w:val="clear" w:pos="709"/>
           <w:tab w:val="left" w:pos="0" w:leader="none"/>
         </w:tabs>
         <w:spacing w:before="0" w:after="0"/>
@@ -1337,7 +1295,6 @@
           <w:numId w:val="3"/>
         </w:numPr>
         <w:tabs>
-          <w:tab w:val="clear" w:pos="709"/>
           <w:tab w:val="left" w:pos="0" w:leader="none"/>
         </w:tabs>
         <w:spacing w:before="0" w:after="0"/>
@@ -1363,7 +1320,6 @@
           <w:numId w:val="3"/>
         </w:numPr>
         <w:tabs>
-          <w:tab w:val="clear" w:pos="709"/>
           <w:tab w:val="left" w:pos="0" w:leader="none"/>
         </w:tabs>
         <w:spacing w:before="0" w:after="0"/>
@@ -1389,7 +1345,6 @@
           <w:numId w:val="3"/>
         </w:numPr>
         <w:tabs>
-          <w:tab w:val="clear" w:pos="709"/>
           <w:tab w:val="left" w:pos="0" w:leader="none"/>
         </w:tabs>
         <w:spacing w:before="0" w:after="0"/>
@@ -1415,7 +1370,6 @@
           <w:numId w:val="3"/>
         </w:numPr>
         <w:tabs>
-          <w:tab w:val="clear" w:pos="709"/>
           <w:tab w:val="left" w:pos="0" w:leader="none"/>
         </w:tabs>
         <w:spacing w:before="0" w:after="0"/>
@@ -1441,7 +1395,6 @@
           <w:numId w:val="3"/>
         </w:numPr>
         <w:tabs>
-          <w:tab w:val="clear" w:pos="709"/>
           <w:tab w:val="left" w:pos="0" w:leader="none"/>
         </w:tabs>
         <w:spacing w:before="0" w:after="0"/>
@@ -1467,7 +1420,6 @@
           <w:numId w:val="3"/>
         </w:numPr>
         <w:tabs>
-          <w:tab w:val="clear" w:pos="709"/>
           <w:tab w:val="left" w:pos="0" w:leader="none"/>
         </w:tabs>
         <w:spacing w:before="0" w:after="0"/>
@@ -1493,7 +1445,6 @@
           <w:numId w:val="3"/>
         </w:numPr>
         <w:tabs>
-          <w:tab w:val="clear" w:pos="709"/>
           <w:tab w:val="left" w:pos="0" w:leader="none"/>
         </w:tabs>
         <w:spacing w:before="0" w:after="0"/>
@@ -1519,7 +1470,6 @@
           <w:numId w:val="3"/>
         </w:numPr>
         <w:tabs>
-          <w:tab w:val="clear" w:pos="709"/>
           <w:tab w:val="left" w:pos="0" w:leader="none"/>
         </w:tabs>
         <w:spacing w:before="0" w:after="0"/>
@@ -1545,7 +1495,6 @@
           <w:numId w:val="3"/>
         </w:numPr>
         <w:tabs>
-          <w:tab w:val="clear" w:pos="709"/>
           <w:tab w:val="left" w:pos="0" w:leader="none"/>
         </w:tabs>
         <w:spacing w:before="0" w:after="0"/>
@@ -1571,7 +1520,6 @@
           <w:numId w:val="3"/>
         </w:numPr>
         <w:tabs>
-          <w:tab w:val="clear" w:pos="709"/>
           <w:tab w:val="left" w:pos="0" w:leader="none"/>
         </w:tabs>
         <w:spacing w:before="0" w:after="0"/>
@@ -1597,7 +1545,6 @@
           <w:numId w:val="3"/>
         </w:numPr>
         <w:tabs>
-          <w:tab w:val="clear" w:pos="709"/>
           <w:tab w:val="left" w:pos="0" w:leader="none"/>
         </w:tabs>
         <w:spacing w:before="0" w:after="0"/>
@@ -1623,7 +1570,6 @@
           <w:numId w:val="3"/>
         </w:numPr>
         <w:tabs>
-          <w:tab w:val="clear" w:pos="709"/>
           <w:tab w:val="left" w:pos="0" w:leader="none"/>
         </w:tabs>
         <w:spacing w:before="0" w:after="0"/>
@@ -1649,7 +1595,6 @@
           <w:numId w:val="3"/>
         </w:numPr>
         <w:tabs>
-          <w:tab w:val="clear" w:pos="709"/>
           <w:tab w:val="left" w:pos="0" w:leader="none"/>
         </w:tabs>
         <w:spacing w:before="0" w:after="0"/>
@@ -1675,7 +1620,6 @@
           <w:numId w:val="3"/>
         </w:numPr>
         <w:tabs>
-          <w:tab w:val="clear" w:pos="709"/>
           <w:tab w:val="left" w:pos="0" w:leader="none"/>
         </w:tabs>
         <w:spacing w:before="0" w:after="0"/>
@@ -1701,7 +1645,6 @@
           <w:numId w:val="3"/>
         </w:numPr>
         <w:tabs>
-          <w:tab w:val="clear" w:pos="709"/>
           <w:tab w:val="left" w:pos="0" w:leader="none"/>
         </w:tabs>
         <w:spacing w:before="0" w:after="0"/>
@@ -1727,7 +1670,6 @@
           <w:numId w:val="3"/>
         </w:numPr>
         <w:tabs>
-          <w:tab w:val="clear" w:pos="709"/>
           <w:tab w:val="left" w:pos="0" w:leader="none"/>
         </w:tabs>
         <w:spacing w:before="0" w:after="0"/>
@@ -1753,7 +1695,6 @@
           <w:numId w:val="3"/>
         </w:numPr>
         <w:tabs>
-          <w:tab w:val="clear" w:pos="709"/>
           <w:tab w:val="left" w:pos="0" w:leader="none"/>
         </w:tabs>
         <w:spacing w:before="0" w:after="0"/>
@@ -1779,7 +1720,6 @@
           <w:numId w:val="3"/>
         </w:numPr>
         <w:tabs>
-          <w:tab w:val="clear" w:pos="709"/>
           <w:tab w:val="left" w:pos="0" w:leader="none"/>
         </w:tabs>
         <w:spacing w:before="0" w:after="0"/>
@@ -1805,7 +1745,6 @@
           <w:numId w:val="3"/>
         </w:numPr>
         <w:tabs>
-          <w:tab w:val="clear" w:pos="709"/>
           <w:tab w:val="left" w:pos="0" w:leader="none"/>
         </w:tabs>
         <w:ind w:left="707" w:hanging="283"/>
@@ -1901,34 +1840,26 @@
       </w:hyperlink>
       <w:r>
         <w:rPr/>
-        <w:t xml:space="preserve"> → subject_object_extraction file source </w:t>
-      </w:r>
-      <w:r>
-        <w:rPr/>
-        <w:t>(bad)</w:t>
-      </w:r>
-    </w:p>
-    <w:p>
-      <w:pPr>
-        <w:pStyle w:val="Normal"/>
-        <w:rPr/>
-      </w:pPr>
-      <w:r>
-        <w:rPr/>
-      </w:r>
-    </w:p>
-    <w:p>
-      <w:pPr>
-        <w:pStyle w:val="Normal"/>
-        <w:rPr/>
-      </w:pPr>
-      <w:r>
-        <w:rPr/>
-        <w:t>NOTES</w:t>
-      </w:r>
-      <w:r>
-        <w:rPr/>
-        <w:t>:</w:t>
+        <w:t xml:space="preserve"> → subject_object_extraction file source (bad)</w:t>
+      </w:r>
+    </w:p>
+    <w:p>
+      <w:pPr>
+        <w:pStyle w:val="Normal"/>
+        <w:rPr/>
+      </w:pPr>
+      <w:r>
+        <w:rPr/>
+      </w:r>
+    </w:p>
+    <w:p>
+      <w:pPr>
+        <w:pStyle w:val="Normal"/>
+        <w:rPr/>
+      </w:pPr>
+      <w:r>
+        <w:rPr/>
+        <w:t>NOTES:</w:t>
       </w:r>
     </w:p>
     <w:p>
@@ -2066,7 +1997,11 @@
       </w:pPr>
       <w:r>
         <w:rPr/>
-        <w:t>* root with conjuncts – X</w:t>
+        <w:t xml:space="preserve">* root with conjuncts – </w:t>
+      </w:r>
+      <w:r>
+        <w:rPr/>
+        <w:t>OK</w:t>
       </w:r>
     </w:p>
     <w:p>
@@ -2080,44 +2015,46 @@
       </w:r>
       <w:r>
         <w:rPr/>
-        <w:t>questions</w:t>
-      </w:r>
-    </w:p>
-    <w:p>
-      <w:pPr>
-        <w:pStyle w:val="Normal"/>
-        <w:rPr/>
-      </w:pPr>
-      <w:r>
-        <w:rPr/>
-      </w:r>
-    </w:p>
-    <w:p>
-      <w:pPr>
-        <w:pStyle w:val="Normal"/>
-        <w:rPr/>
-      </w:pPr>
-      <w:r>
-        <w:rPr/>
-        <w:t xml:space="preserve">* </w:t>
-      </w:r>
-      <w:r>
-        <w:rPr/>
-        <w:t>clean code</w:t>
-      </w:r>
-    </w:p>
-    <w:p>
-      <w:pPr>
-        <w:pStyle w:val="Normal"/>
-        <w:rPr/>
-      </w:pPr>
-      <w:r>
-        <w:rPr/>
-        <w:t xml:space="preserve">* </w:t>
-      </w:r>
-      <w:r>
-        <w:rPr/>
-        <w:t>documentation</w:t>
+        <w:t>relative clauses - working</w:t>
+      </w:r>
+    </w:p>
+    <w:p>
+      <w:pPr>
+        <w:pStyle w:val="Normal"/>
+        <w:rPr/>
+      </w:pPr>
+      <w:r>
+        <w:rPr/>
+        <w:t>* questions</w:t>
+      </w:r>
+    </w:p>
+    <w:p>
+      <w:pPr>
+        <w:pStyle w:val="Normal"/>
+        <w:rPr/>
+      </w:pPr>
+      <w:r>
+        <w:rPr/>
+      </w:r>
+    </w:p>
+    <w:p>
+      <w:pPr>
+        <w:pStyle w:val="Normal"/>
+        <w:rPr/>
+      </w:pPr>
+      <w:r>
+        <w:rPr/>
+        <w:t>* clean code</w:t>
+      </w:r>
+    </w:p>
+    <w:p>
+      <w:pPr>
+        <w:pStyle w:val="Normal"/>
+        <w:rPr/>
+      </w:pPr>
+      <w:r>
+        <w:rPr/>
+        <w:t>* documentation</w:t>
       </w:r>
     </w:p>
     <w:p>
@@ -2617,7 +2554,7 @@
     <w:qFormat/>
     <w:pPr>
       <w:widowControl w:val="false"/>
-      <w:overflowPunct w:val="false"/>
+      <w:overflowPunct w:val="true"/>
       <w:bidi w:val="0"/>
       <w:jc w:val="left"/>
     </w:pPr>
@@ -2633,7 +2570,6 @@
   <w:style w:type="paragraph" w:styleId="Heading2">
     <w:name w:val="Heading 2"/>
     <w:basedOn w:val="Heading"/>
-    <w:next w:val="TextBody"/>
     <w:qFormat/>
     <w:pPr>
       <w:numPr>
@@ -3625,6 +3561,142 @@
     <w:qFormat/>
     <w:rPr/>
   </w:style>
+  <w:style w:type="character" w:styleId="ListLabel141">
+    <w:name w:val="ListLabel 141"/>
+    <w:qFormat/>
+    <w:rPr>
+      <w:rFonts w:cs="OpenSymbol"/>
+    </w:rPr>
+  </w:style>
+  <w:style w:type="character" w:styleId="ListLabel142">
+    <w:name w:val="ListLabel 142"/>
+    <w:qFormat/>
+    <w:rPr>
+      <w:rFonts w:cs="OpenSymbol"/>
+    </w:rPr>
+  </w:style>
+  <w:style w:type="character" w:styleId="ListLabel143">
+    <w:name w:val="ListLabel 143"/>
+    <w:qFormat/>
+    <w:rPr>
+      <w:rFonts w:cs="OpenSymbol"/>
+    </w:rPr>
+  </w:style>
+  <w:style w:type="character" w:styleId="ListLabel144">
+    <w:name w:val="ListLabel 144"/>
+    <w:qFormat/>
+    <w:rPr>
+      <w:rFonts w:cs="OpenSymbol"/>
+    </w:rPr>
+  </w:style>
+  <w:style w:type="character" w:styleId="ListLabel145">
+    <w:name w:val="ListLabel 145"/>
+    <w:qFormat/>
+    <w:rPr>
+      <w:rFonts w:cs="OpenSymbol"/>
+    </w:rPr>
+  </w:style>
+  <w:style w:type="character" w:styleId="ListLabel146">
+    <w:name w:val="ListLabel 146"/>
+    <w:qFormat/>
+    <w:rPr>
+      <w:rFonts w:cs="OpenSymbol"/>
+    </w:rPr>
+  </w:style>
+  <w:style w:type="character" w:styleId="ListLabel147">
+    <w:name w:val="ListLabel 147"/>
+    <w:qFormat/>
+    <w:rPr>
+      <w:rFonts w:cs="OpenSymbol"/>
+    </w:rPr>
+  </w:style>
+  <w:style w:type="character" w:styleId="ListLabel148">
+    <w:name w:val="ListLabel 148"/>
+    <w:qFormat/>
+    <w:rPr>
+      <w:rFonts w:cs="OpenSymbol"/>
+    </w:rPr>
+  </w:style>
+  <w:style w:type="character" w:styleId="ListLabel149">
+    <w:name w:val="ListLabel 149"/>
+    <w:qFormat/>
+    <w:rPr>
+      <w:rFonts w:cs="OpenSymbol"/>
+    </w:rPr>
+  </w:style>
+  <w:style w:type="character" w:styleId="ListLabel150">
+    <w:name w:val="ListLabel 150"/>
+    <w:qFormat/>
+    <w:rPr>
+      <w:rFonts w:cs="OpenSymbol"/>
+    </w:rPr>
+  </w:style>
+  <w:style w:type="character" w:styleId="ListLabel151">
+    <w:name w:val="ListLabel 151"/>
+    <w:qFormat/>
+    <w:rPr>
+      <w:rFonts w:cs="OpenSymbol"/>
+    </w:rPr>
+  </w:style>
+  <w:style w:type="character" w:styleId="ListLabel152">
+    <w:name w:val="ListLabel 152"/>
+    <w:qFormat/>
+    <w:rPr>
+      <w:rFonts w:cs="OpenSymbol"/>
+    </w:rPr>
+  </w:style>
+  <w:style w:type="character" w:styleId="ListLabel153">
+    <w:name w:val="ListLabel 153"/>
+    <w:qFormat/>
+    <w:rPr>
+      <w:rFonts w:cs="OpenSymbol"/>
+    </w:rPr>
+  </w:style>
+  <w:style w:type="character" w:styleId="ListLabel154">
+    <w:name w:val="ListLabel 154"/>
+    <w:qFormat/>
+    <w:rPr>
+      <w:rFonts w:cs="OpenSymbol"/>
+    </w:rPr>
+  </w:style>
+  <w:style w:type="character" w:styleId="ListLabel155">
+    <w:name w:val="ListLabel 155"/>
+    <w:qFormat/>
+    <w:rPr>
+      <w:rFonts w:cs="OpenSymbol"/>
+    </w:rPr>
+  </w:style>
+  <w:style w:type="character" w:styleId="ListLabel156">
+    <w:name w:val="ListLabel 156"/>
+    <w:qFormat/>
+    <w:rPr>
+      <w:rFonts w:cs="OpenSymbol"/>
+    </w:rPr>
+  </w:style>
+  <w:style w:type="character" w:styleId="ListLabel157">
+    <w:name w:val="ListLabel 157"/>
+    <w:qFormat/>
+    <w:rPr>
+      <w:rFonts w:cs="OpenSymbol"/>
+    </w:rPr>
+  </w:style>
+  <w:style w:type="character" w:styleId="ListLabel158">
+    <w:name w:val="ListLabel 158"/>
+    <w:qFormat/>
+    <w:rPr>
+      <w:rFonts w:cs="OpenSymbol"/>
+    </w:rPr>
+  </w:style>
+  <w:style w:type="character" w:styleId="ListLabel159">
+    <w:name w:val="ListLabel 159"/>
+    <w:qFormat/>
+    <w:rPr/>
+  </w:style>
+  <w:style w:type="character" w:styleId="ListLabel160">
+    <w:name w:val="ListLabel 160"/>
+    <w:qFormat/>
+    <w:rPr/>
+  </w:style>
   <w:style w:type="paragraph" w:styleId="Heading">
     <w:name w:val="Heading"/>
     <w:basedOn w:val="Normal"/>

</xml_diff>

<commit_message>
broken - infinite recursion in the case of duplicate words
</commit_message>
<xml_diff>
--- a/important_points.docx
+++ b/important_points.docx
@@ -1997,25 +1997,17 @@
       </w:pPr>
       <w:r>
         <w:rPr/>
-        <w:t xml:space="preserve">* root with conjuncts – </w:t>
-      </w:r>
-      <w:r>
-        <w:rPr/>
-        <w:t>OK</w:t>
-      </w:r>
-    </w:p>
-    <w:p>
-      <w:pPr>
-        <w:pStyle w:val="Normal"/>
-        <w:rPr/>
-      </w:pPr>
-      <w:r>
-        <w:rPr/>
-        <w:t xml:space="preserve">* </w:t>
-      </w:r>
-      <w:r>
-        <w:rPr/>
-        <w:t>relative clauses - working</w:t>
+        <w:t>* root with conjuncts – OK</w:t>
+      </w:r>
+    </w:p>
+    <w:p>
+      <w:pPr>
+        <w:pStyle w:val="Normal"/>
+        <w:rPr/>
+      </w:pPr>
+      <w:r>
+        <w:rPr/>
+        <w:t>* relative clauses - working</w:t>
       </w:r>
     </w:p>
     <w:p>
@@ -2554,7 +2546,7 @@
     <w:qFormat/>
     <w:pPr>
       <w:widowControl w:val="false"/>
-      <w:overflowPunct w:val="true"/>
+      <w:overflowPunct w:val="false"/>
       <w:bidi w:val="0"/>
       <w:jc w:val="left"/>
     </w:pPr>
@@ -3697,6 +3689,142 @@
     <w:qFormat/>
     <w:rPr/>
   </w:style>
+  <w:style w:type="character" w:styleId="ListLabel161">
+    <w:name w:val="ListLabel 161"/>
+    <w:qFormat/>
+    <w:rPr>
+      <w:rFonts w:cs="OpenSymbol"/>
+    </w:rPr>
+  </w:style>
+  <w:style w:type="character" w:styleId="ListLabel162">
+    <w:name w:val="ListLabel 162"/>
+    <w:qFormat/>
+    <w:rPr>
+      <w:rFonts w:cs="OpenSymbol"/>
+    </w:rPr>
+  </w:style>
+  <w:style w:type="character" w:styleId="ListLabel163">
+    <w:name w:val="ListLabel 163"/>
+    <w:qFormat/>
+    <w:rPr>
+      <w:rFonts w:cs="OpenSymbol"/>
+    </w:rPr>
+  </w:style>
+  <w:style w:type="character" w:styleId="ListLabel164">
+    <w:name w:val="ListLabel 164"/>
+    <w:qFormat/>
+    <w:rPr>
+      <w:rFonts w:cs="OpenSymbol"/>
+    </w:rPr>
+  </w:style>
+  <w:style w:type="character" w:styleId="ListLabel165">
+    <w:name w:val="ListLabel 165"/>
+    <w:qFormat/>
+    <w:rPr>
+      <w:rFonts w:cs="OpenSymbol"/>
+    </w:rPr>
+  </w:style>
+  <w:style w:type="character" w:styleId="ListLabel166">
+    <w:name w:val="ListLabel 166"/>
+    <w:qFormat/>
+    <w:rPr>
+      <w:rFonts w:cs="OpenSymbol"/>
+    </w:rPr>
+  </w:style>
+  <w:style w:type="character" w:styleId="ListLabel167">
+    <w:name w:val="ListLabel 167"/>
+    <w:qFormat/>
+    <w:rPr>
+      <w:rFonts w:cs="OpenSymbol"/>
+    </w:rPr>
+  </w:style>
+  <w:style w:type="character" w:styleId="ListLabel168">
+    <w:name w:val="ListLabel 168"/>
+    <w:qFormat/>
+    <w:rPr>
+      <w:rFonts w:cs="OpenSymbol"/>
+    </w:rPr>
+  </w:style>
+  <w:style w:type="character" w:styleId="ListLabel169">
+    <w:name w:val="ListLabel 169"/>
+    <w:qFormat/>
+    <w:rPr>
+      <w:rFonts w:cs="OpenSymbol"/>
+    </w:rPr>
+  </w:style>
+  <w:style w:type="character" w:styleId="ListLabel170">
+    <w:name w:val="ListLabel 170"/>
+    <w:qFormat/>
+    <w:rPr>
+      <w:rFonts w:cs="OpenSymbol"/>
+    </w:rPr>
+  </w:style>
+  <w:style w:type="character" w:styleId="ListLabel171">
+    <w:name w:val="ListLabel 171"/>
+    <w:qFormat/>
+    <w:rPr>
+      <w:rFonts w:cs="OpenSymbol"/>
+    </w:rPr>
+  </w:style>
+  <w:style w:type="character" w:styleId="ListLabel172">
+    <w:name w:val="ListLabel 172"/>
+    <w:qFormat/>
+    <w:rPr>
+      <w:rFonts w:cs="OpenSymbol"/>
+    </w:rPr>
+  </w:style>
+  <w:style w:type="character" w:styleId="ListLabel173">
+    <w:name w:val="ListLabel 173"/>
+    <w:qFormat/>
+    <w:rPr>
+      <w:rFonts w:cs="OpenSymbol"/>
+    </w:rPr>
+  </w:style>
+  <w:style w:type="character" w:styleId="ListLabel174">
+    <w:name w:val="ListLabel 174"/>
+    <w:qFormat/>
+    <w:rPr>
+      <w:rFonts w:cs="OpenSymbol"/>
+    </w:rPr>
+  </w:style>
+  <w:style w:type="character" w:styleId="ListLabel175">
+    <w:name w:val="ListLabel 175"/>
+    <w:qFormat/>
+    <w:rPr>
+      <w:rFonts w:cs="OpenSymbol"/>
+    </w:rPr>
+  </w:style>
+  <w:style w:type="character" w:styleId="ListLabel176">
+    <w:name w:val="ListLabel 176"/>
+    <w:qFormat/>
+    <w:rPr>
+      <w:rFonts w:cs="OpenSymbol"/>
+    </w:rPr>
+  </w:style>
+  <w:style w:type="character" w:styleId="ListLabel177">
+    <w:name w:val="ListLabel 177"/>
+    <w:qFormat/>
+    <w:rPr>
+      <w:rFonts w:cs="OpenSymbol"/>
+    </w:rPr>
+  </w:style>
+  <w:style w:type="character" w:styleId="ListLabel178">
+    <w:name w:val="ListLabel 178"/>
+    <w:qFormat/>
+    <w:rPr>
+      <w:rFonts w:cs="OpenSymbol"/>
+    </w:rPr>
+  </w:style>
+  <w:style w:type="character" w:styleId="ListLabel179">
+    <w:name w:val="ListLabel 179"/>
+    <w:qFormat/>
+    <w:rPr/>
+  </w:style>
+  <w:style w:type="character" w:styleId="ListLabel180">
+    <w:name w:val="ListLabel 180"/>
+    <w:qFormat/>
+    <w:rPr/>
+  </w:style>
   <w:style w:type="paragraph" w:styleId="Heading">
     <w:name w:val="Heading"/>
     <w:basedOn w:val="Normal"/>

</xml_diff>

<commit_message>
refactoring complete; use spacy tree instead of dict conversion of it
</commit_message>
<xml_diff>
--- a/important_points.docx
+++ b/important_points.docx
@@ -1947,17 +1947,13 @@
     <w:p>
       <w:pPr>
         <w:pStyle w:val="Normal"/>
-        <w:rPr>
-          <w:b/>
+        <w:rPr/>
+      </w:pPr>
+      <w:r>
+        <w:rPr>
           <w:b/>
           <w:bCs/>
         </w:rPr>
-      </w:pPr>
-      <w:r>
-        <w:rPr>
-          <w:b/>
-          <w:bCs/>
-        </w:rPr>
         <w:t xml:space="preserve">TODO: </w:t>
       </w:r>
     </w:p>
@@ -1968,55 +1964,6 @@
       </w:pPr>
       <w:r>
         <w:rPr/>
-      </w:r>
-    </w:p>
-    <w:p>
-      <w:pPr>
-        <w:pStyle w:val="Normal"/>
-        <w:rPr/>
-      </w:pPr>
-      <w:r>
-        <w:rPr/>
-        <w:t>Take care of conjucts: all cases</w:t>
-      </w:r>
-    </w:p>
-    <w:p>
-      <w:pPr>
-        <w:pStyle w:val="Normal"/>
-        <w:rPr/>
-      </w:pPr>
-      <w:r>
-        <w:rPr/>
-        <w:t>* single root (with no conjuncts) – OK</w:t>
-      </w:r>
-    </w:p>
-    <w:p>
-      <w:pPr>
-        <w:pStyle w:val="Normal"/>
-        <w:rPr/>
-      </w:pPr>
-      <w:r>
-        <w:rPr/>
-        <w:t>* root with conjuncts – OK</w:t>
-      </w:r>
-    </w:p>
-    <w:p>
-      <w:pPr>
-        <w:pStyle w:val="Normal"/>
-        <w:rPr/>
-      </w:pPr>
-      <w:r>
-        <w:rPr/>
-        <w:t>* relative clauses - working</w:t>
-      </w:r>
-    </w:p>
-    <w:p>
-      <w:pPr>
-        <w:pStyle w:val="Normal"/>
-        <w:rPr/>
-      </w:pPr>
-      <w:r>
-        <w:rPr/>
         <w:t>* questions</w:t>
       </w:r>
     </w:p>
@@ -2027,16 +1974,17 @@
       </w:pPr>
       <w:r>
         <w:rPr/>
-      </w:r>
-    </w:p>
-    <w:p>
-      <w:pPr>
-        <w:pStyle w:val="Normal"/>
-        <w:rPr/>
-      </w:pPr>
-      <w:r>
-        <w:rPr/>
-        <w:t>* clean code</w:t>
+        <w:t>* construct rdf graph</w:t>
+      </w:r>
+    </w:p>
+    <w:p>
+      <w:pPr>
+        <w:pStyle w:val="Normal"/>
+        <w:rPr/>
+      </w:pPr>
+      <w:r>
+        <w:rPr/>
+        <w:t>* query existing graph</w:t>
       </w:r>
     </w:p>
     <w:p>
@@ -2076,7 +2024,7 @@
       <w:r>
         <w:rPr/>
         <w:tab/>
-        <w:t xml:space="preserve">- Prepositional Phrases as Modifiers </w:t>
+        <w:t>- Cases where there is no subject or object !!</w:t>
       </w:r>
     </w:p>
     <w:p>
@@ -2087,7 +2035,7 @@
       <w:r>
         <w:rPr/>
         <w:tab/>
-        <w:t>- Cases where there is no subject or object</w:t>
+        <w:t>- Subject attributes</w:t>
       </w:r>
     </w:p>
     <w:p>
@@ -2098,20 +2046,7 @@
       <w:r>
         <w:rPr/>
         <w:tab/>
-        <w:t>- attr</w:t>
-      </w:r>
-    </w:p>
-    <w:p>
-      <w:pPr>
-        <w:pStyle w:val="Normal"/>
-        <w:rPr/>
-      </w:pPr>
-      <w:r>
-        <w:rPr/>
-        <w:tab/>
-        <w:tab/>
-        <w:tab/>
-        <w:t xml:space="preserve">  </w:t>
+        <w:t>- Prepositions (“in shapes” instead of “shapes”)</w:t>
       </w:r>
     </w:p>
     <w:sectPr>
@@ -3825,6 +3760,278 @@
     <w:qFormat/>
     <w:rPr/>
   </w:style>
+  <w:style w:type="character" w:styleId="ListLabel181">
+    <w:name w:val="ListLabel 181"/>
+    <w:qFormat/>
+    <w:rPr>
+      <w:rFonts w:cs="OpenSymbol"/>
+    </w:rPr>
+  </w:style>
+  <w:style w:type="character" w:styleId="ListLabel182">
+    <w:name w:val="ListLabel 182"/>
+    <w:qFormat/>
+    <w:rPr>
+      <w:rFonts w:cs="OpenSymbol"/>
+    </w:rPr>
+  </w:style>
+  <w:style w:type="character" w:styleId="ListLabel183">
+    <w:name w:val="ListLabel 183"/>
+    <w:qFormat/>
+    <w:rPr>
+      <w:rFonts w:cs="OpenSymbol"/>
+    </w:rPr>
+  </w:style>
+  <w:style w:type="character" w:styleId="ListLabel184">
+    <w:name w:val="ListLabel 184"/>
+    <w:qFormat/>
+    <w:rPr>
+      <w:rFonts w:cs="OpenSymbol"/>
+    </w:rPr>
+  </w:style>
+  <w:style w:type="character" w:styleId="ListLabel185">
+    <w:name w:val="ListLabel 185"/>
+    <w:qFormat/>
+    <w:rPr>
+      <w:rFonts w:cs="OpenSymbol"/>
+    </w:rPr>
+  </w:style>
+  <w:style w:type="character" w:styleId="ListLabel186">
+    <w:name w:val="ListLabel 186"/>
+    <w:qFormat/>
+    <w:rPr>
+      <w:rFonts w:cs="OpenSymbol"/>
+    </w:rPr>
+  </w:style>
+  <w:style w:type="character" w:styleId="ListLabel187">
+    <w:name w:val="ListLabel 187"/>
+    <w:qFormat/>
+    <w:rPr>
+      <w:rFonts w:cs="OpenSymbol"/>
+    </w:rPr>
+  </w:style>
+  <w:style w:type="character" w:styleId="ListLabel188">
+    <w:name w:val="ListLabel 188"/>
+    <w:qFormat/>
+    <w:rPr>
+      <w:rFonts w:cs="OpenSymbol"/>
+    </w:rPr>
+  </w:style>
+  <w:style w:type="character" w:styleId="ListLabel189">
+    <w:name w:val="ListLabel 189"/>
+    <w:qFormat/>
+    <w:rPr>
+      <w:rFonts w:cs="OpenSymbol"/>
+    </w:rPr>
+  </w:style>
+  <w:style w:type="character" w:styleId="ListLabel190">
+    <w:name w:val="ListLabel 190"/>
+    <w:qFormat/>
+    <w:rPr>
+      <w:rFonts w:cs="OpenSymbol"/>
+    </w:rPr>
+  </w:style>
+  <w:style w:type="character" w:styleId="ListLabel191">
+    <w:name w:val="ListLabel 191"/>
+    <w:qFormat/>
+    <w:rPr>
+      <w:rFonts w:cs="OpenSymbol"/>
+    </w:rPr>
+  </w:style>
+  <w:style w:type="character" w:styleId="ListLabel192">
+    <w:name w:val="ListLabel 192"/>
+    <w:qFormat/>
+    <w:rPr>
+      <w:rFonts w:cs="OpenSymbol"/>
+    </w:rPr>
+  </w:style>
+  <w:style w:type="character" w:styleId="ListLabel193">
+    <w:name w:val="ListLabel 193"/>
+    <w:qFormat/>
+    <w:rPr>
+      <w:rFonts w:cs="OpenSymbol"/>
+    </w:rPr>
+  </w:style>
+  <w:style w:type="character" w:styleId="ListLabel194">
+    <w:name w:val="ListLabel 194"/>
+    <w:qFormat/>
+    <w:rPr>
+      <w:rFonts w:cs="OpenSymbol"/>
+    </w:rPr>
+  </w:style>
+  <w:style w:type="character" w:styleId="ListLabel195">
+    <w:name w:val="ListLabel 195"/>
+    <w:qFormat/>
+    <w:rPr>
+      <w:rFonts w:cs="OpenSymbol"/>
+    </w:rPr>
+  </w:style>
+  <w:style w:type="character" w:styleId="ListLabel196">
+    <w:name w:val="ListLabel 196"/>
+    <w:qFormat/>
+    <w:rPr>
+      <w:rFonts w:cs="OpenSymbol"/>
+    </w:rPr>
+  </w:style>
+  <w:style w:type="character" w:styleId="ListLabel197">
+    <w:name w:val="ListLabel 197"/>
+    <w:qFormat/>
+    <w:rPr>
+      <w:rFonts w:cs="OpenSymbol"/>
+    </w:rPr>
+  </w:style>
+  <w:style w:type="character" w:styleId="ListLabel198">
+    <w:name w:val="ListLabel 198"/>
+    <w:qFormat/>
+    <w:rPr>
+      <w:rFonts w:cs="OpenSymbol"/>
+    </w:rPr>
+  </w:style>
+  <w:style w:type="character" w:styleId="ListLabel199">
+    <w:name w:val="ListLabel 199"/>
+    <w:qFormat/>
+    <w:rPr/>
+  </w:style>
+  <w:style w:type="character" w:styleId="ListLabel200">
+    <w:name w:val="ListLabel 200"/>
+    <w:qFormat/>
+    <w:rPr/>
+  </w:style>
+  <w:style w:type="character" w:styleId="ListLabel201">
+    <w:name w:val="ListLabel 201"/>
+    <w:qFormat/>
+    <w:rPr>
+      <w:rFonts w:cs="OpenSymbol"/>
+    </w:rPr>
+  </w:style>
+  <w:style w:type="character" w:styleId="ListLabel202">
+    <w:name w:val="ListLabel 202"/>
+    <w:qFormat/>
+    <w:rPr>
+      <w:rFonts w:cs="OpenSymbol"/>
+    </w:rPr>
+  </w:style>
+  <w:style w:type="character" w:styleId="ListLabel203">
+    <w:name w:val="ListLabel 203"/>
+    <w:qFormat/>
+    <w:rPr>
+      <w:rFonts w:cs="OpenSymbol"/>
+    </w:rPr>
+  </w:style>
+  <w:style w:type="character" w:styleId="ListLabel204">
+    <w:name w:val="ListLabel 204"/>
+    <w:qFormat/>
+    <w:rPr>
+      <w:rFonts w:cs="OpenSymbol"/>
+    </w:rPr>
+  </w:style>
+  <w:style w:type="character" w:styleId="ListLabel205">
+    <w:name w:val="ListLabel 205"/>
+    <w:qFormat/>
+    <w:rPr>
+      <w:rFonts w:cs="OpenSymbol"/>
+    </w:rPr>
+  </w:style>
+  <w:style w:type="character" w:styleId="ListLabel206">
+    <w:name w:val="ListLabel 206"/>
+    <w:qFormat/>
+    <w:rPr>
+      <w:rFonts w:cs="OpenSymbol"/>
+    </w:rPr>
+  </w:style>
+  <w:style w:type="character" w:styleId="ListLabel207">
+    <w:name w:val="ListLabel 207"/>
+    <w:qFormat/>
+    <w:rPr>
+      <w:rFonts w:cs="OpenSymbol"/>
+    </w:rPr>
+  </w:style>
+  <w:style w:type="character" w:styleId="ListLabel208">
+    <w:name w:val="ListLabel 208"/>
+    <w:qFormat/>
+    <w:rPr>
+      <w:rFonts w:cs="OpenSymbol"/>
+    </w:rPr>
+  </w:style>
+  <w:style w:type="character" w:styleId="ListLabel209">
+    <w:name w:val="ListLabel 209"/>
+    <w:qFormat/>
+    <w:rPr>
+      <w:rFonts w:cs="OpenSymbol"/>
+    </w:rPr>
+  </w:style>
+  <w:style w:type="character" w:styleId="ListLabel210">
+    <w:name w:val="ListLabel 210"/>
+    <w:qFormat/>
+    <w:rPr>
+      <w:rFonts w:cs="OpenSymbol"/>
+    </w:rPr>
+  </w:style>
+  <w:style w:type="character" w:styleId="ListLabel211">
+    <w:name w:val="ListLabel 211"/>
+    <w:qFormat/>
+    <w:rPr>
+      <w:rFonts w:cs="OpenSymbol"/>
+    </w:rPr>
+  </w:style>
+  <w:style w:type="character" w:styleId="ListLabel212">
+    <w:name w:val="ListLabel 212"/>
+    <w:qFormat/>
+    <w:rPr>
+      <w:rFonts w:cs="OpenSymbol"/>
+    </w:rPr>
+  </w:style>
+  <w:style w:type="character" w:styleId="ListLabel213">
+    <w:name w:val="ListLabel 213"/>
+    <w:qFormat/>
+    <w:rPr>
+      <w:rFonts w:cs="OpenSymbol"/>
+    </w:rPr>
+  </w:style>
+  <w:style w:type="character" w:styleId="ListLabel214">
+    <w:name w:val="ListLabel 214"/>
+    <w:qFormat/>
+    <w:rPr>
+      <w:rFonts w:cs="OpenSymbol"/>
+    </w:rPr>
+  </w:style>
+  <w:style w:type="character" w:styleId="ListLabel215">
+    <w:name w:val="ListLabel 215"/>
+    <w:qFormat/>
+    <w:rPr>
+      <w:rFonts w:cs="OpenSymbol"/>
+    </w:rPr>
+  </w:style>
+  <w:style w:type="character" w:styleId="ListLabel216">
+    <w:name w:val="ListLabel 216"/>
+    <w:qFormat/>
+    <w:rPr>
+      <w:rFonts w:cs="OpenSymbol"/>
+    </w:rPr>
+  </w:style>
+  <w:style w:type="character" w:styleId="ListLabel217">
+    <w:name w:val="ListLabel 217"/>
+    <w:qFormat/>
+    <w:rPr>
+      <w:rFonts w:cs="OpenSymbol"/>
+    </w:rPr>
+  </w:style>
+  <w:style w:type="character" w:styleId="ListLabel218">
+    <w:name w:val="ListLabel 218"/>
+    <w:qFormat/>
+    <w:rPr>
+      <w:rFonts w:cs="OpenSymbol"/>
+    </w:rPr>
+  </w:style>
+  <w:style w:type="character" w:styleId="ListLabel219">
+    <w:name w:val="ListLabel 219"/>
+    <w:qFormat/>
+    <w:rPr/>
+  </w:style>
+  <w:style w:type="character" w:styleId="ListLabel220">
+    <w:name w:val="ListLabel 220"/>
+    <w:qFormat/>
+    <w:rPr/>
+  </w:style>
   <w:style w:type="paragraph" w:styleId="Heading">
     <w:name w:val="Heading"/>
     <w:basedOn w:val="Normal"/>

</xml_diff>

<commit_message>
Extract subject/object properties; handle case of multiple distinct names of the same type: red car and blue car; started implementing Conversation class
</commit_message>
<xml_diff>
--- a/important_points.docx
+++ b/important_points.docx
@@ -71,7 +71,15 @@
       </w:r>
       <w:r>
         <w:rPr/>
-        <w:t>care este actuala tehnologie pentru agentii inteligenti</w:t>
+        <w:t xml:space="preserve">care este actuala tehnologie </w:t>
+      </w:r>
+      <w:r>
+        <w:rPr/>
+        <w:t>si abordare</w:t>
+      </w:r>
+      <w:r>
+        <w:rPr/>
+        <w:t xml:space="preserve"> pentru agentii inteligenti</w:t>
       </w:r>
     </w:p>
     <w:p>
@@ -177,6 +185,7 @@
           <w:numId w:val="2"/>
         </w:numPr>
         <w:tabs>
+          <w:tab w:val="clear" w:pos="709"/>
           <w:tab w:val="left" w:pos="0" w:leader="none"/>
         </w:tabs>
         <w:spacing w:before="0" w:after="0"/>
@@ -204,6 +213,7 @@
           <w:numId w:val="2"/>
         </w:numPr>
         <w:tabs>
+          <w:tab w:val="clear" w:pos="709"/>
           <w:tab w:val="left" w:pos="0" w:leader="none"/>
         </w:tabs>
         <w:spacing w:before="0" w:after="0"/>
@@ -231,6 +241,7 @@
           <w:numId w:val="2"/>
         </w:numPr>
         <w:tabs>
+          <w:tab w:val="clear" w:pos="709"/>
           <w:tab w:val="left" w:pos="0" w:leader="none"/>
         </w:tabs>
         <w:spacing w:before="0" w:after="0"/>
@@ -258,6 +269,7 @@
           <w:numId w:val="2"/>
         </w:numPr>
         <w:tabs>
+          <w:tab w:val="clear" w:pos="709"/>
           <w:tab w:val="left" w:pos="0" w:leader="none"/>
         </w:tabs>
         <w:spacing w:before="0" w:after="0"/>
@@ -285,6 +297,7 @@
           <w:numId w:val="2"/>
         </w:numPr>
         <w:tabs>
+          <w:tab w:val="clear" w:pos="709"/>
           <w:tab w:val="left" w:pos="0" w:leader="none"/>
         </w:tabs>
         <w:spacing w:before="0" w:after="0"/>
@@ -312,6 +325,7 @@
           <w:numId w:val="2"/>
         </w:numPr>
         <w:tabs>
+          <w:tab w:val="clear" w:pos="709"/>
           <w:tab w:val="left" w:pos="0" w:leader="none"/>
         </w:tabs>
         <w:spacing w:before="0" w:after="0"/>
@@ -339,6 +353,7 @@
           <w:numId w:val="2"/>
         </w:numPr>
         <w:tabs>
+          <w:tab w:val="clear" w:pos="709"/>
           <w:tab w:val="left" w:pos="0" w:leader="none"/>
         </w:tabs>
         <w:spacing w:before="0" w:after="0"/>
@@ -366,6 +381,7 @@
           <w:numId w:val="2"/>
         </w:numPr>
         <w:tabs>
+          <w:tab w:val="clear" w:pos="709"/>
           <w:tab w:val="left" w:pos="0" w:leader="none"/>
         </w:tabs>
         <w:spacing w:before="0" w:after="0"/>
@@ -393,6 +409,7 @@
           <w:numId w:val="2"/>
         </w:numPr>
         <w:tabs>
+          <w:tab w:val="clear" w:pos="709"/>
           <w:tab w:val="left" w:pos="0" w:leader="none"/>
         </w:tabs>
         <w:spacing w:before="0" w:after="0"/>
@@ -420,6 +437,7 @@
           <w:numId w:val="2"/>
         </w:numPr>
         <w:tabs>
+          <w:tab w:val="clear" w:pos="709"/>
           <w:tab w:val="left" w:pos="0" w:leader="none"/>
         </w:tabs>
         <w:spacing w:before="0" w:after="0"/>
@@ -447,6 +465,7 @@
           <w:numId w:val="2"/>
         </w:numPr>
         <w:tabs>
+          <w:tab w:val="clear" w:pos="709"/>
           <w:tab w:val="left" w:pos="0" w:leader="none"/>
         </w:tabs>
         <w:spacing w:before="0" w:after="0"/>
@@ -474,6 +493,7 @@
           <w:numId w:val="2"/>
         </w:numPr>
         <w:tabs>
+          <w:tab w:val="clear" w:pos="709"/>
           <w:tab w:val="left" w:pos="0" w:leader="none"/>
         </w:tabs>
         <w:spacing w:before="0" w:after="0"/>
@@ -501,6 +521,7 @@
           <w:numId w:val="2"/>
         </w:numPr>
         <w:tabs>
+          <w:tab w:val="clear" w:pos="709"/>
           <w:tab w:val="left" w:pos="0" w:leader="none"/>
         </w:tabs>
         <w:spacing w:before="0" w:after="0"/>
@@ -528,6 +549,7 @@
           <w:numId w:val="2"/>
         </w:numPr>
         <w:tabs>
+          <w:tab w:val="clear" w:pos="709"/>
           <w:tab w:val="left" w:pos="0" w:leader="none"/>
         </w:tabs>
         <w:spacing w:before="0" w:after="0"/>
@@ -555,6 +577,7 @@
           <w:numId w:val="2"/>
         </w:numPr>
         <w:tabs>
+          <w:tab w:val="clear" w:pos="709"/>
           <w:tab w:val="left" w:pos="0" w:leader="none"/>
         </w:tabs>
         <w:spacing w:before="0" w:after="0"/>
@@ -582,6 +605,7 @@
           <w:numId w:val="2"/>
         </w:numPr>
         <w:tabs>
+          <w:tab w:val="clear" w:pos="709"/>
           <w:tab w:val="left" w:pos="0" w:leader="none"/>
         </w:tabs>
         <w:spacing w:before="0" w:after="0"/>
@@ -609,6 +633,7 @@
           <w:numId w:val="2"/>
         </w:numPr>
         <w:tabs>
+          <w:tab w:val="clear" w:pos="709"/>
           <w:tab w:val="left" w:pos="0" w:leader="none"/>
         </w:tabs>
         <w:ind w:left="707" w:hanging="283"/>
@@ -670,6 +695,7 @@
           <w:numId w:val="3"/>
         </w:numPr>
         <w:tabs>
+          <w:tab w:val="clear" w:pos="709"/>
           <w:tab w:val="left" w:pos="0" w:leader="none"/>
         </w:tabs>
         <w:spacing w:before="0" w:after="0"/>
@@ -695,6 +721,7 @@
           <w:numId w:val="3"/>
         </w:numPr>
         <w:tabs>
+          <w:tab w:val="clear" w:pos="709"/>
           <w:tab w:val="left" w:pos="0" w:leader="none"/>
         </w:tabs>
         <w:spacing w:before="0" w:after="0"/>
@@ -720,6 +747,7 @@
           <w:numId w:val="3"/>
         </w:numPr>
         <w:tabs>
+          <w:tab w:val="clear" w:pos="709"/>
           <w:tab w:val="left" w:pos="0" w:leader="none"/>
         </w:tabs>
         <w:spacing w:before="0" w:after="0"/>
@@ -745,6 +773,7 @@
           <w:numId w:val="3"/>
         </w:numPr>
         <w:tabs>
+          <w:tab w:val="clear" w:pos="709"/>
           <w:tab w:val="left" w:pos="0" w:leader="none"/>
         </w:tabs>
         <w:spacing w:before="0" w:after="0"/>
@@ -770,6 +799,7 @@
           <w:numId w:val="3"/>
         </w:numPr>
         <w:tabs>
+          <w:tab w:val="clear" w:pos="709"/>
           <w:tab w:val="left" w:pos="0" w:leader="none"/>
         </w:tabs>
         <w:spacing w:before="0" w:after="0"/>
@@ -795,6 +825,7 @@
           <w:numId w:val="3"/>
         </w:numPr>
         <w:tabs>
+          <w:tab w:val="clear" w:pos="709"/>
           <w:tab w:val="left" w:pos="0" w:leader="none"/>
         </w:tabs>
         <w:spacing w:before="0" w:after="0"/>
@@ -820,6 +851,7 @@
           <w:numId w:val="3"/>
         </w:numPr>
         <w:tabs>
+          <w:tab w:val="clear" w:pos="709"/>
           <w:tab w:val="left" w:pos="0" w:leader="none"/>
         </w:tabs>
         <w:spacing w:before="0" w:after="0"/>
@@ -845,6 +877,7 @@
           <w:numId w:val="3"/>
         </w:numPr>
         <w:tabs>
+          <w:tab w:val="clear" w:pos="709"/>
           <w:tab w:val="left" w:pos="0" w:leader="none"/>
         </w:tabs>
         <w:spacing w:before="0" w:after="0"/>
@@ -870,6 +903,7 @@
           <w:numId w:val="3"/>
         </w:numPr>
         <w:tabs>
+          <w:tab w:val="clear" w:pos="709"/>
           <w:tab w:val="left" w:pos="0" w:leader="none"/>
         </w:tabs>
         <w:spacing w:before="0" w:after="0"/>
@@ -895,6 +929,7 @@
           <w:numId w:val="3"/>
         </w:numPr>
         <w:tabs>
+          <w:tab w:val="clear" w:pos="709"/>
           <w:tab w:val="left" w:pos="0" w:leader="none"/>
         </w:tabs>
         <w:spacing w:before="0" w:after="0"/>
@@ -920,6 +955,7 @@
           <w:numId w:val="3"/>
         </w:numPr>
         <w:tabs>
+          <w:tab w:val="clear" w:pos="709"/>
           <w:tab w:val="left" w:pos="0" w:leader="none"/>
         </w:tabs>
         <w:spacing w:before="0" w:after="0"/>
@@ -945,6 +981,7 @@
           <w:numId w:val="3"/>
         </w:numPr>
         <w:tabs>
+          <w:tab w:val="clear" w:pos="709"/>
           <w:tab w:val="left" w:pos="0" w:leader="none"/>
         </w:tabs>
         <w:spacing w:before="0" w:after="0"/>
@@ -970,6 +1007,7 @@
           <w:numId w:val="3"/>
         </w:numPr>
         <w:tabs>
+          <w:tab w:val="clear" w:pos="709"/>
           <w:tab w:val="left" w:pos="0" w:leader="none"/>
         </w:tabs>
         <w:spacing w:before="0" w:after="0"/>
@@ -995,6 +1033,7 @@
           <w:numId w:val="3"/>
         </w:numPr>
         <w:tabs>
+          <w:tab w:val="clear" w:pos="709"/>
           <w:tab w:val="left" w:pos="0" w:leader="none"/>
         </w:tabs>
         <w:spacing w:before="0" w:after="0"/>
@@ -1020,6 +1059,7 @@
           <w:numId w:val="3"/>
         </w:numPr>
         <w:tabs>
+          <w:tab w:val="clear" w:pos="709"/>
           <w:tab w:val="left" w:pos="0" w:leader="none"/>
         </w:tabs>
         <w:spacing w:before="0" w:after="0"/>
@@ -1045,6 +1085,7 @@
           <w:numId w:val="3"/>
         </w:numPr>
         <w:tabs>
+          <w:tab w:val="clear" w:pos="709"/>
           <w:tab w:val="left" w:pos="0" w:leader="none"/>
         </w:tabs>
         <w:spacing w:before="0" w:after="0"/>
@@ -1070,6 +1111,7 @@
           <w:numId w:val="3"/>
         </w:numPr>
         <w:tabs>
+          <w:tab w:val="clear" w:pos="709"/>
           <w:tab w:val="left" w:pos="0" w:leader="none"/>
         </w:tabs>
         <w:spacing w:before="0" w:after="0"/>
@@ -1095,6 +1137,7 @@
           <w:numId w:val="3"/>
         </w:numPr>
         <w:tabs>
+          <w:tab w:val="clear" w:pos="709"/>
           <w:tab w:val="left" w:pos="0" w:leader="none"/>
         </w:tabs>
         <w:spacing w:before="0" w:after="0"/>
@@ -1120,6 +1163,7 @@
           <w:numId w:val="3"/>
         </w:numPr>
         <w:tabs>
+          <w:tab w:val="clear" w:pos="709"/>
           <w:tab w:val="left" w:pos="0" w:leader="none"/>
         </w:tabs>
         <w:spacing w:before="0" w:after="0"/>
@@ -1145,6 +1189,7 @@
           <w:numId w:val="3"/>
         </w:numPr>
         <w:tabs>
+          <w:tab w:val="clear" w:pos="709"/>
           <w:tab w:val="left" w:pos="0" w:leader="none"/>
         </w:tabs>
         <w:spacing w:before="0" w:after="0"/>
@@ -1170,6 +1215,7 @@
           <w:numId w:val="3"/>
         </w:numPr>
         <w:tabs>
+          <w:tab w:val="clear" w:pos="709"/>
           <w:tab w:val="left" w:pos="0" w:leader="none"/>
         </w:tabs>
         <w:spacing w:before="0" w:after="0"/>
@@ -1195,6 +1241,7 @@
           <w:numId w:val="3"/>
         </w:numPr>
         <w:tabs>
+          <w:tab w:val="clear" w:pos="709"/>
           <w:tab w:val="left" w:pos="0" w:leader="none"/>
         </w:tabs>
         <w:spacing w:before="0" w:after="0"/>
@@ -1220,6 +1267,7 @@
           <w:numId w:val="3"/>
         </w:numPr>
         <w:tabs>
+          <w:tab w:val="clear" w:pos="709"/>
           <w:tab w:val="left" w:pos="0" w:leader="none"/>
         </w:tabs>
         <w:spacing w:before="0" w:after="0"/>
@@ -1245,6 +1293,7 @@
           <w:numId w:val="3"/>
         </w:numPr>
         <w:tabs>
+          <w:tab w:val="clear" w:pos="709"/>
           <w:tab w:val="left" w:pos="0" w:leader="none"/>
         </w:tabs>
         <w:spacing w:before="0" w:after="0"/>
@@ -1270,6 +1319,7 @@
           <w:numId w:val="3"/>
         </w:numPr>
         <w:tabs>
+          <w:tab w:val="clear" w:pos="709"/>
           <w:tab w:val="left" w:pos="0" w:leader="none"/>
         </w:tabs>
         <w:spacing w:before="0" w:after="0"/>
@@ -1295,6 +1345,7 @@
           <w:numId w:val="3"/>
         </w:numPr>
         <w:tabs>
+          <w:tab w:val="clear" w:pos="709"/>
           <w:tab w:val="left" w:pos="0" w:leader="none"/>
         </w:tabs>
         <w:spacing w:before="0" w:after="0"/>
@@ -1320,6 +1371,7 @@
           <w:numId w:val="3"/>
         </w:numPr>
         <w:tabs>
+          <w:tab w:val="clear" w:pos="709"/>
           <w:tab w:val="left" w:pos="0" w:leader="none"/>
         </w:tabs>
         <w:spacing w:before="0" w:after="0"/>
@@ -1345,6 +1397,7 @@
           <w:numId w:val="3"/>
         </w:numPr>
         <w:tabs>
+          <w:tab w:val="clear" w:pos="709"/>
           <w:tab w:val="left" w:pos="0" w:leader="none"/>
         </w:tabs>
         <w:spacing w:before="0" w:after="0"/>
@@ -1370,6 +1423,7 @@
           <w:numId w:val="3"/>
         </w:numPr>
         <w:tabs>
+          <w:tab w:val="clear" w:pos="709"/>
           <w:tab w:val="left" w:pos="0" w:leader="none"/>
         </w:tabs>
         <w:spacing w:before="0" w:after="0"/>
@@ -1395,6 +1449,7 @@
           <w:numId w:val="3"/>
         </w:numPr>
         <w:tabs>
+          <w:tab w:val="clear" w:pos="709"/>
           <w:tab w:val="left" w:pos="0" w:leader="none"/>
         </w:tabs>
         <w:spacing w:before="0" w:after="0"/>
@@ -1420,6 +1475,7 @@
           <w:numId w:val="3"/>
         </w:numPr>
         <w:tabs>
+          <w:tab w:val="clear" w:pos="709"/>
           <w:tab w:val="left" w:pos="0" w:leader="none"/>
         </w:tabs>
         <w:spacing w:before="0" w:after="0"/>
@@ -1445,6 +1501,7 @@
           <w:numId w:val="3"/>
         </w:numPr>
         <w:tabs>
+          <w:tab w:val="clear" w:pos="709"/>
           <w:tab w:val="left" w:pos="0" w:leader="none"/>
         </w:tabs>
         <w:spacing w:before="0" w:after="0"/>
@@ -1470,6 +1527,7 @@
           <w:numId w:val="3"/>
         </w:numPr>
         <w:tabs>
+          <w:tab w:val="clear" w:pos="709"/>
           <w:tab w:val="left" w:pos="0" w:leader="none"/>
         </w:tabs>
         <w:spacing w:before="0" w:after="0"/>
@@ -1495,6 +1553,7 @@
           <w:numId w:val="3"/>
         </w:numPr>
         <w:tabs>
+          <w:tab w:val="clear" w:pos="709"/>
           <w:tab w:val="left" w:pos="0" w:leader="none"/>
         </w:tabs>
         <w:spacing w:before="0" w:after="0"/>
@@ -1520,6 +1579,7 @@
           <w:numId w:val="3"/>
         </w:numPr>
         <w:tabs>
+          <w:tab w:val="clear" w:pos="709"/>
           <w:tab w:val="left" w:pos="0" w:leader="none"/>
         </w:tabs>
         <w:spacing w:before="0" w:after="0"/>
@@ -1545,6 +1605,7 @@
           <w:numId w:val="3"/>
         </w:numPr>
         <w:tabs>
+          <w:tab w:val="clear" w:pos="709"/>
           <w:tab w:val="left" w:pos="0" w:leader="none"/>
         </w:tabs>
         <w:spacing w:before="0" w:after="0"/>
@@ -1570,6 +1631,7 @@
           <w:numId w:val="3"/>
         </w:numPr>
         <w:tabs>
+          <w:tab w:val="clear" w:pos="709"/>
           <w:tab w:val="left" w:pos="0" w:leader="none"/>
         </w:tabs>
         <w:spacing w:before="0" w:after="0"/>
@@ -1595,6 +1657,7 @@
           <w:numId w:val="3"/>
         </w:numPr>
         <w:tabs>
+          <w:tab w:val="clear" w:pos="709"/>
           <w:tab w:val="left" w:pos="0" w:leader="none"/>
         </w:tabs>
         <w:spacing w:before="0" w:after="0"/>
@@ -1620,6 +1683,7 @@
           <w:numId w:val="3"/>
         </w:numPr>
         <w:tabs>
+          <w:tab w:val="clear" w:pos="709"/>
           <w:tab w:val="left" w:pos="0" w:leader="none"/>
         </w:tabs>
         <w:spacing w:before="0" w:after="0"/>
@@ -1645,6 +1709,7 @@
           <w:numId w:val="3"/>
         </w:numPr>
         <w:tabs>
+          <w:tab w:val="clear" w:pos="709"/>
           <w:tab w:val="left" w:pos="0" w:leader="none"/>
         </w:tabs>
         <w:spacing w:before="0" w:after="0"/>
@@ -1670,6 +1735,7 @@
           <w:numId w:val="3"/>
         </w:numPr>
         <w:tabs>
+          <w:tab w:val="clear" w:pos="709"/>
           <w:tab w:val="left" w:pos="0" w:leader="none"/>
         </w:tabs>
         <w:spacing w:before="0" w:after="0"/>
@@ -1695,6 +1761,7 @@
           <w:numId w:val="3"/>
         </w:numPr>
         <w:tabs>
+          <w:tab w:val="clear" w:pos="709"/>
           <w:tab w:val="left" w:pos="0" w:leader="none"/>
         </w:tabs>
         <w:spacing w:before="0" w:after="0"/>
@@ -1720,6 +1787,7 @@
           <w:numId w:val="3"/>
         </w:numPr>
         <w:tabs>
+          <w:tab w:val="clear" w:pos="709"/>
           <w:tab w:val="left" w:pos="0" w:leader="none"/>
         </w:tabs>
         <w:spacing w:before="0" w:after="0"/>
@@ -1745,6 +1813,7 @@
           <w:numId w:val="3"/>
         </w:numPr>
         <w:tabs>
+          <w:tab w:val="clear" w:pos="709"/>
           <w:tab w:val="left" w:pos="0" w:leader="none"/>
         </w:tabs>
         <w:ind w:left="707" w:hanging="283"/>
@@ -1941,15 +2010,6 @@
         <w:rPr/>
       </w:pPr>
       <w:r>
-        <w:rPr/>
-      </w:r>
-    </w:p>
-    <w:p>
-      <w:pPr>
-        <w:pStyle w:val="Normal"/>
-        <w:rPr/>
-      </w:pPr>
-      <w:r>
         <w:rPr>
           <w:b/>
           <w:bCs/>
@@ -1963,18 +2023,8 @@
         <w:rPr/>
       </w:pPr>
       <w:r>
-        <w:rPr>
-          <w:b/>
-          <w:bCs/>
-        </w:rPr>
-        <w:t xml:space="preserve">* </w:t>
-      </w:r>
-      <w:r>
-        <w:rPr>
-          <w:b w:val="false"/>
-          <w:bCs w:val="false"/>
-        </w:rPr>
-        <w:t>extract properties !!!</w:t>
+        <w:rPr/>
+        <w:t>* get triplets from questions</w:t>
       </w:r>
     </w:p>
     <w:p>
@@ -1984,15 +2034,7 @@
       </w:pPr>
       <w:r>
         <w:rPr/>
-        <w:t xml:space="preserve">* </w:t>
-      </w:r>
-      <w:r>
-        <w:rPr/>
-        <w:t xml:space="preserve">get triplets from </w:t>
-      </w:r>
-      <w:r>
-        <w:rPr/>
-        <w:t>questions !!!</w:t>
+        <w:t>* construct rdf graph</w:t>
       </w:r>
     </w:p>
     <w:p>
@@ -2002,7 +2044,7 @@
       </w:pPr>
       <w:r>
         <w:rPr/>
-        <w:t>* construct rdf graph</w:t>
+        <w:t>* query existing graph</w:t>
       </w:r>
     </w:p>
     <w:p>
@@ -2012,7 +2054,6 @@
       </w:pPr>
       <w:r>
         <w:rPr/>
-        <w:t>* query existing graph</w:t>
       </w:r>
     </w:p>
     <w:p>
@@ -2022,7 +2063,7 @@
       </w:pPr>
       <w:r>
         <w:rPr/>
-        <w:t>* documentation</w:t>
+        <w:t xml:space="preserve">To look at: </w:t>
       </w:r>
     </w:p>
     <w:p>
@@ -2032,6 +2073,7 @@
       </w:pPr>
       <w:r>
         <w:rPr/>
+        <w:t>- Prepositions (“in shapes” instead of “shapes”)</w:t>
       </w:r>
     </w:p>
     <w:p>
@@ -2041,7 +2083,11 @@
       </w:pPr>
       <w:r>
         <w:rPr/>
-        <w:t xml:space="preserve">To look at: </w:t>
+        <w:t xml:space="preserve">- </w:t>
+      </w:r>
+      <w:r>
+        <w:rPr/>
+        <w:t>Attr</w:t>
       </w:r>
     </w:p>
     <w:p>
@@ -2051,30 +2097,11 @@
       </w:pPr>
       <w:r>
         <w:rPr/>
-        <w:tab/>
-        <w:t>- Cases where there is no subject or object !!</w:t>
-      </w:r>
-    </w:p>
-    <w:p>
-      <w:pPr>
-        <w:pStyle w:val="Normal"/>
-        <w:rPr/>
-      </w:pPr>
-      <w:r>
-        <w:rPr/>
-        <w:tab/>
-        <w:t>- Subject attributes</w:t>
-      </w:r>
-    </w:p>
-    <w:p>
-      <w:pPr>
-        <w:pStyle w:val="Normal"/>
-        <w:rPr/>
-      </w:pPr>
-      <w:r>
-        <w:rPr/>
-        <w:tab/>
-        <w:t>- Prepositions (“in shapes” instead of “shapes”)</w:t>
+        <w:t xml:space="preserve">- </w:t>
+      </w:r>
+      <w:r>
+        <w:rPr/>
+        <w:t>Convesation.py</w:t>
       </w:r>
     </w:p>
     <w:sectPr>
@@ -2509,7 +2536,7 @@
     <w:qFormat/>
     <w:pPr>
       <w:widowControl w:val="false"/>
-      <w:overflowPunct w:val="false"/>
+      <w:overflowPunct w:val="true"/>
       <w:bidi w:val="0"/>
       <w:jc w:val="left"/>
     </w:pPr>
@@ -4332,6 +4359,142 @@
     <w:qFormat/>
     <w:rPr/>
   </w:style>
+  <w:style w:type="character" w:styleId="ListLabel261">
+    <w:name w:val="ListLabel 261"/>
+    <w:qFormat/>
+    <w:rPr>
+      <w:rFonts w:cs="OpenSymbol"/>
+    </w:rPr>
+  </w:style>
+  <w:style w:type="character" w:styleId="ListLabel262">
+    <w:name w:val="ListLabel 262"/>
+    <w:qFormat/>
+    <w:rPr>
+      <w:rFonts w:cs="OpenSymbol"/>
+    </w:rPr>
+  </w:style>
+  <w:style w:type="character" w:styleId="ListLabel263">
+    <w:name w:val="ListLabel 263"/>
+    <w:qFormat/>
+    <w:rPr>
+      <w:rFonts w:cs="OpenSymbol"/>
+    </w:rPr>
+  </w:style>
+  <w:style w:type="character" w:styleId="ListLabel264">
+    <w:name w:val="ListLabel 264"/>
+    <w:qFormat/>
+    <w:rPr>
+      <w:rFonts w:cs="OpenSymbol"/>
+    </w:rPr>
+  </w:style>
+  <w:style w:type="character" w:styleId="ListLabel265">
+    <w:name w:val="ListLabel 265"/>
+    <w:qFormat/>
+    <w:rPr>
+      <w:rFonts w:cs="OpenSymbol"/>
+    </w:rPr>
+  </w:style>
+  <w:style w:type="character" w:styleId="ListLabel266">
+    <w:name w:val="ListLabel 266"/>
+    <w:qFormat/>
+    <w:rPr>
+      <w:rFonts w:cs="OpenSymbol"/>
+    </w:rPr>
+  </w:style>
+  <w:style w:type="character" w:styleId="ListLabel267">
+    <w:name w:val="ListLabel 267"/>
+    <w:qFormat/>
+    <w:rPr>
+      <w:rFonts w:cs="OpenSymbol"/>
+    </w:rPr>
+  </w:style>
+  <w:style w:type="character" w:styleId="ListLabel268">
+    <w:name w:val="ListLabel 268"/>
+    <w:qFormat/>
+    <w:rPr>
+      <w:rFonts w:cs="OpenSymbol"/>
+    </w:rPr>
+  </w:style>
+  <w:style w:type="character" w:styleId="ListLabel269">
+    <w:name w:val="ListLabel 269"/>
+    <w:qFormat/>
+    <w:rPr>
+      <w:rFonts w:cs="OpenSymbol"/>
+    </w:rPr>
+  </w:style>
+  <w:style w:type="character" w:styleId="ListLabel270">
+    <w:name w:val="ListLabel 270"/>
+    <w:qFormat/>
+    <w:rPr>
+      <w:rFonts w:cs="OpenSymbol"/>
+    </w:rPr>
+  </w:style>
+  <w:style w:type="character" w:styleId="ListLabel271">
+    <w:name w:val="ListLabel 271"/>
+    <w:qFormat/>
+    <w:rPr>
+      <w:rFonts w:cs="OpenSymbol"/>
+    </w:rPr>
+  </w:style>
+  <w:style w:type="character" w:styleId="ListLabel272">
+    <w:name w:val="ListLabel 272"/>
+    <w:qFormat/>
+    <w:rPr>
+      <w:rFonts w:cs="OpenSymbol"/>
+    </w:rPr>
+  </w:style>
+  <w:style w:type="character" w:styleId="ListLabel273">
+    <w:name w:val="ListLabel 273"/>
+    <w:qFormat/>
+    <w:rPr>
+      <w:rFonts w:cs="OpenSymbol"/>
+    </w:rPr>
+  </w:style>
+  <w:style w:type="character" w:styleId="ListLabel274">
+    <w:name w:val="ListLabel 274"/>
+    <w:qFormat/>
+    <w:rPr>
+      <w:rFonts w:cs="OpenSymbol"/>
+    </w:rPr>
+  </w:style>
+  <w:style w:type="character" w:styleId="ListLabel275">
+    <w:name w:val="ListLabel 275"/>
+    <w:qFormat/>
+    <w:rPr>
+      <w:rFonts w:cs="OpenSymbol"/>
+    </w:rPr>
+  </w:style>
+  <w:style w:type="character" w:styleId="ListLabel276">
+    <w:name w:val="ListLabel 276"/>
+    <w:qFormat/>
+    <w:rPr>
+      <w:rFonts w:cs="OpenSymbol"/>
+    </w:rPr>
+  </w:style>
+  <w:style w:type="character" w:styleId="ListLabel277">
+    <w:name w:val="ListLabel 277"/>
+    <w:qFormat/>
+    <w:rPr>
+      <w:rFonts w:cs="OpenSymbol"/>
+    </w:rPr>
+  </w:style>
+  <w:style w:type="character" w:styleId="ListLabel278">
+    <w:name w:val="ListLabel 278"/>
+    <w:qFormat/>
+    <w:rPr>
+      <w:rFonts w:cs="OpenSymbol"/>
+    </w:rPr>
+  </w:style>
+  <w:style w:type="character" w:styleId="ListLabel279">
+    <w:name w:val="ListLabel 279"/>
+    <w:qFormat/>
+    <w:rPr/>
+  </w:style>
+  <w:style w:type="character" w:styleId="ListLabel280">
+    <w:name w:val="ListLabel 280"/>
+    <w:qFormat/>
+    <w:rPr/>
+  </w:style>
   <w:style w:type="paragraph" w:styleId="Heading">
     <w:name w:val="Heading"/>
     <w:basedOn w:val="Normal"/>

</xml_diff>

<commit_message>
multiple cases handling and bug fixes; will start to implement question_processor
</commit_message>
<xml_diff>
--- a/important_points.docx
+++ b/important_points.docx
@@ -71,15 +71,7 @@
       </w:r>
       <w:r>
         <w:rPr/>
-        <w:t xml:space="preserve">care este actuala tehnologie </w:t>
-      </w:r>
-      <w:r>
-        <w:rPr/>
-        <w:t>si abordare</w:t>
-      </w:r>
-      <w:r>
-        <w:rPr/>
-        <w:t xml:space="preserve"> pentru agentii inteligenti</w:t>
+        <w:t>care este actuala tehnologie si abordare pentru agentii inteligenti</w:t>
       </w:r>
     </w:p>
     <w:p>
@@ -2034,7 +2026,7 @@
       </w:pPr>
       <w:r>
         <w:rPr/>
-        <w:t>* construct rdf graph</w:t>
+        <w:t>* construct rdf graph (just an example)</w:t>
       </w:r>
     </w:p>
     <w:p>
@@ -2044,7 +2036,7 @@
       </w:pPr>
       <w:r>
         <w:rPr/>
-        <w:t>* query existing graph</w:t>
+        <w:t>* query existing graph (just an example)</w:t>
       </w:r>
     </w:p>
     <w:p>
@@ -2073,35 +2065,7 @@
       </w:pPr>
       <w:r>
         <w:rPr/>
-        <w:t>- Prepositions (“in shapes” instead of “shapes”)</w:t>
-      </w:r>
-    </w:p>
-    <w:p>
-      <w:pPr>
-        <w:pStyle w:val="Normal"/>
-        <w:rPr/>
-      </w:pPr>
-      <w:r>
-        <w:rPr/>
-        <w:t xml:space="preserve">- </w:t>
-      </w:r>
-      <w:r>
-        <w:rPr/>
-        <w:t>Attr</w:t>
-      </w:r>
-    </w:p>
-    <w:p>
-      <w:pPr>
-        <w:pStyle w:val="Normal"/>
-        <w:rPr/>
-      </w:pPr>
-      <w:r>
-        <w:rPr/>
-        <w:t xml:space="preserve">- </w:t>
-      </w:r>
-      <w:r>
-        <w:rPr/>
-        <w:t>Convesation.py</w:t>
+        <w:t>- Convesation.py (in progress)</w:t>
       </w:r>
     </w:p>
     <w:sectPr>
@@ -4495,6 +4459,278 @@
     <w:qFormat/>
     <w:rPr/>
   </w:style>
+  <w:style w:type="character" w:styleId="ListLabel281">
+    <w:name w:val="ListLabel 281"/>
+    <w:qFormat/>
+    <w:rPr>
+      <w:rFonts w:cs="OpenSymbol"/>
+    </w:rPr>
+  </w:style>
+  <w:style w:type="character" w:styleId="ListLabel282">
+    <w:name w:val="ListLabel 282"/>
+    <w:qFormat/>
+    <w:rPr>
+      <w:rFonts w:cs="OpenSymbol"/>
+    </w:rPr>
+  </w:style>
+  <w:style w:type="character" w:styleId="ListLabel283">
+    <w:name w:val="ListLabel 283"/>
+    <w:qFormat/>
+    <w:rPr>
+      <w:rFonts w:cs="OpenSymbol"/>
+    </w:rPr>
+  </w:style>
+  <w:style w:type="character" w:styleId="ListLabel284">
+    <w:name w:val="ListLabel 284"/>
+    <w:qFormat/>
+    <w:rPr>
+      <w:rFonts w:cs="OpenSymbol"/>
+    </w:rPr>
+  </w:style>
+  <w:style w:type="character" w:styleId="ListLabel285">
+    <w:name w:val="ListLabel 285"/>
+    <w:qFormat/>
+    <w:rPr>
+      <w:rFonts w:cs="OpenSymbol"/>
+    </w:rPr>
+  </w:style>
+  <w:style w:type="character" w:styleId="ListLabel286">
+    <w:name w:val="ListLabel 286"/>
+    <w:qFormat/>
+    <w:rPr>
+      <w:rFonts w:cs="OpenSymbol"/>
+    </w:rPr>
+  </w:style>
+  <w:style w:type="character" w:styleId="ListLabel287">
+    <w:name w:val="ListLabel 287"/>
+    <w:qFormat/>
+    <w:rPr>
+      <w:rFonts w:cs="OpenSymbol"/>
+    </w:rPr>
+  </w:style>
+  <w:style w:type="character" w:styleId="ListLabel288">
+    <w:name w:val="ListLabel 288"/>
+    <w:qFormat/>
+    <w:rPr>
+      <w:rFonts w:cs="OpenSymbol"/>
+    </w:rPr>
+  </w:style>
+  <w:style w:type="character" w:styleId="ListLabel289">
+    <w:name w:val="ListLabel 289"/>
+    <w:qFormat/>
+    <w:rPr>
+      <w:rFonts w:cs="OpenSymbol"/>
+    </w:rPr>
+  </w:style>
+  <w:style w:type="character" w:styleId="ListLabel290">
+    <w:name w:val="ListLabel 290"/>
+    <w:qFormat/>
+    <w:rPr>
+      <w:rFonts w:cs="OpenSymbol"/>
+    </w:rPr>
+  </w:style>
+  <w:style w:type="character" w:styleId="ListLabel291">
+    <w:name w:val="ListLabel 291"/>
+    <w:qFormat/>
+    <w:rPr>
+      <w:rFonts w:cs="OpenSymbol"/>
+    </w:rPr>
+  </w:style>
+  <w:style w:type="character" w:styleId="ListLabel292">
+    <w:name w:val="ListLabel 292"/>
+    <w:qFormat/>
+    <w:rPr>
+      <w:rFonts w:cs="OpenSymbol"/>
+    </w:rPr>
+  </w:style>
+  <w:style w:type="character" w:styleId="ListLabel293">
+    <w:name w:val="ListLabel 293"/>
+    <w:qFormat/>
+    <w:rPr>
+      <w:rFonts w:cs="OpenSymbol"/>
+    </w:rPr>
+  </w:style>
+  <w:style w:type="character" w:styleId="ListLabel294">
+    <w:name w:val="ListLabel 294"/>
+    <w:qFormat/>
+    <w:rPr>
+      <w:rFonts w:cs="OpenSymbol"/>
+    </w:rPr>
+  </w:style>
+  <w:style w:type="character" w:styleId="ListLabel295">
+    <w:name w:val="ListLabel 295"/>
+    <w:qFormat/>
+    <w:rPr>
+      <w:rFonts w:cs="OpenSymbol"/>
+    </w:rPr>
+  </w:style>
+  <w:style w:type="character" w:styleId="ListLabel296">
+    <w:name w:val="ListLabel 296"/>
+    <w:qFormat/>
+    <w:rPr>
+      <w:rFonts w:cs="OpenSymbol"/>
+    </w:rPr>
+  </w:style>
+  <w:style w:type="character" w:styleId="ListLabel297">
+    <w:name w:val="ListLabel 297"/>
+    <w:qFormat/>
+    <w:rPr>
+      <w:rFonts w:cs="OpenSymbol"/>
+    </w:rPr>
+  </w:style>
+  <w:style w:type="character" w:styleId="ListLabel298">
+    <w:name w:val="ListLabel 298"/>
+    <w:qFormat/>
+    <w:rPr>
+      <w:rFonts w:cs="OpenSymbol"/>
+    </w:rPr>
+  </w:style>
+  <w:style w:type="character" w:styleId="ListLabel299">
+    <w:name w:val="ListLabel 299"/>
+    <w:qFormat/>
+    <w:rPr/>
+  </w:style>
+  <w:style w:type="character" w:styleId="ListLabel300">
+    <w:name w:val="ListLabel 300"/>
+    <w:qFormat/>
+    <w:rPr/>
+  </w:style>
+  <w:style w:type="character" w:styleId="ListLabel301">
+    <w:name w:val="ListLabel 301"/>
+    <w:qFormat/>
+    <w:rPr>
+      <w:rFonts w:cs="OpenSymbol"/>
+    </w:rPr>
+  </w:style>
+  <w:style w:type="character" w:styleId="ListLabel302">
+    <w:name w:val="ListLabel 302"/>
+    <w:qFormat/>
+    <w:rPr>
+      <w:rFonts w:cs="OpenSymbol"/>
+    </w:rPr>
+  </w:style>
+  <w:style w:type="character" w:styleId="ListLabel303">
+    <w:name w:val="ListLabel 303"/>
+    <w:qFormat/>
+    <w:rPr>
+      <w:rFonts w:cs="OpenSymbol"/>
+    </w:rPr>
+  </w:style>
+  <w:style w:type="character" w:styleId="ListLabel304">
+    <w:name w:val="ListLabel 304"/>
+    <w:qFormat/>
+    <w:rPr>
+      <w:rFonts w:cs="OpenSymbol"/>
+    </w:rPr>
+  </w:style>
+  <w:style w:type="character" w:styleId="ListLabel305">
+    <w:name w:val="ListLabel 305"/>
+    <w:qFormat/>
+    <w:rPr>
+      <w:rFonts w:cs="OpenSymbol"/>
+    </w:rPr>
+  </w:style>
+  <w:style w:type="character" w:styleId="ListLabel306">
+    <w:name w:val="ListLabel 306"/>
+    <w:qFormat/>
+    <w:rPr>
+      <w:rFonts w:cs="OpenSymbol"/>
+    </w:rPr>
+  </w:style>
+  <w:style w:type="character" w:styleId="ListLabel307">
+    <w:name w:val="ListLabel 307"/>
+    <w:qFormat/>
+    <w:rPr>
+      <w:rFonts w:cs="OpenSymbol"/>
+    </w:rPr>
+  </w:style>
+  <w:style w:type="character" w:styleId="ListLabel308">
+    <w:name w:val="ListLabel 308"/>
+    <w:qFormat/>
+    <w:rPr>
+      <w:rFonts w:cs="OpenSymbol"/>
+    </w:rPr>
+  </w:style>
+  <w:style w:type="character" w:styleId="ListLabel309">
+    <w:name w:val="ListLabel 309"/>
+    <w:qFormat/>
+    <w:rPr>
+      <w:rFonts w:cs="OpenSymbol"/>
+    </w:rPr>
+  </w:style>
+  <w:style w:type="character" w:styleId="ListLabel310">
+    <w:name w:val="ListLabel 310"/>
+    <w:qFormat/>
+    <w:rPr>
+      <w:rFonts w:cs="OpenSymbol"/>
+    </w:rPr>
+  </w:style>
+  <w:style w:type="character" w:styleId="ListLabel311">
+    <w:name w:val="ListLabel 311"/>
+    <w:qFormat/>
+    <w:rPr>
+      <w:rFonts w:cs="OpenSymbol"/>
+    </w:rPr>
+  </w:style>
+  <w:style w:type="character" w:styleId="ListLabel312">
+    <w:name w:val="ListLabel 312"/>
+    <w:qFormat/>
+    <w:rPr>
+      <w:rFonts w:cs="OpenSymbol"/>
+    </w:rPr>
+  </w:style>
+  <w:style w:type="character" w:styleId="ListLabel313">
+    <w:name w:val="ListLabel 313"/>
+    <w:qFormat/>
+    <w:rPr>
+      <w:rFonts w:cs="OpenSymbol"/>
+    </w:rPr>
+  </w:style>
+  <w:style w:type="character" w:styleId="ListLabel314">
+    <w:name w:val="ListLabel 314"/>
+    <w:qFormat/>
+    <w:rPr>
+      <w:rFonts w:cs="OpenSymbol"/>
+    </w:rPr>
+  </w:style>
+  <w:style w:type="character" w:styleId="ListLabel315">
+    <w:name w:val="ListLabel 315"/>
+    <w:qFormat/>
+    <w:rPr>
+      <w:rFonts w:cs="OpenSymbol"/>
+    </w:rPr>
+  </w:style>
+  <w:style w:type="character" w:styleId="ListLabel316">
+    <w:name w:val="ListLabel 316"/>
+    <w:qFormat/>
+    <w:rPr>
+      <w:rFonts w:cs="OpenSymbol"/>
+    </w:rPr>
+  </w:style>
+  <w:style w:type="character" w:styleId="ListLabel317">
+    <w:name w:val="ListLabel 317"/>
+    <w:qFormat/>
+    <w:rPr>
+      <w:rFonts w:cs="OpenSymbol"/>
+    </w:rPr>
+  </w:style>
+  <w:style w:type="character" w:styleId="ListLabel318">
+    <w:name w:val="ListLabel 318"/>
+    <w:qFormat/>
+    <w:rPr>
+      <w:rFonts w:cs="OpenSymbol"/>
+    </w:rPr>
+  </w:style>
+  <w:style w:type="character" w:styleId="ListLabel319">
+    <w:name w:val="ListLabel 319"/>
+    <w:qFormat/>
+    <w:rPr/>
+  </w:style>
+  <w:style w:type="character" w:styleId="ListLabel320">
+    <w:name w:val="ListLabel 320"/>
+    <w:qFormat/>
+    <w:rPr/>
+  </w:style>
   <w:style w:type="paragraph" w:styleId="Heading">
     <w:name w:val="Heading"/>
     <w:basedOn w:val="Normal"/>

</xml_diff>

<commit_message>
refactor attr approach;implement causal complements handling;use acomp istead of root if that is the case;moce the preposition to the object
</commit_message>
<xml_diff>
--- a/important_points.docx
+++ b/important_points.docx
@@ -1847,6 +1847,7 @@
       </w:pPr>
       <w:r>
         <w:rPr/>
+        <w:t>Spacy generates the DG ( dependencies Grammar)!</w:t>
       </w:r>
     </w:p>
     <w:p>
@@ -1930,7 +1931,35 @@
       </w:pPr>
       <w:r>
         <w:rPr/>
-        <w:t>Every conversation is a context → some facts have sense only in specific contexts</w:t>
+        <w:t>Every conversation is a context</w:t>
+      </w:r>
+    </w:p>
+    <w:p>
+      <w:pPr>
+        <w:pStyle w:val="Normal"/>
+        <w:rPr/>
+      </w:pPr>
+      <w:r>
+        <w:rPr/>
+        <w:t xml:space="preserve">→ </w:t>
+      </w:r>
+      <w:r>
+        <w:rPr/>
+        <w:t>some facts have sense only in specific contexts</w:t>
+      </w:r>
+    </w:p>
+    <w:p>
+      <w:pPr>
+        <w:pStyle w:val="Normal"/>
+        <w:rPr/>
+      </w:pPr>
+      <w:r>
+        <w:rPr/>
+        <w:t xml:space="preserve">→ </w:t>
+      </w:r>
+      <w:r>
+        <w:rPr/>
+        <w:t>first search in the actual context graph, and then in the rest</w:t>
       </w:r>
     </w:p>
     <w:p>
@@ -2016,7 +2045,11 @@
       </w:pPr>
       <w:r>
         <w:rPr/>
-        <w:t>* get triplets from questions</w:t>
+        <w:t xml:space="preserve">* </w:t>
+      </w:r>
+      <w:r>
+        <w:rPr/>
+        <w:t>generate queries from questions</w:t>
       </w:r>
     </w:p>
     <w:p>
@@ -2026,17 +2059,7 @@
       </w:pPr>
       <w:r>
         <w:rPr/>
-        <w:t>* construct rdf graph (just an example)</w:t>
-      </w:r>
-    </w:p>
-    <w:p>
-      <w:pPr>
-        <w:pStyle w:val="Normal"/>
-        <w:rPr/>
-      </w:pPr>
-      <w:r>
-        <w:rPr/>
-        <w:t>* query existing graph (just an example)</w:t>
+        <w:t>* query existing graph</w:t>
       </w:r>
     </w:p>
     <w:p>
@@ -2500,7 +2523,7 @@
     <w:qFormat/>
     <w:pPr>
       <w:widowControl w:val="false"/>
-      <w:overflowPunct w:val="true"/>
+      <w:overflowPunct w:val="false"/>
       <w:bidi w:val="0"/>
       <w:jc w:val="left"/>
     </w:pPr>
@@ -4731,6 +4754,142 @@
     <w:qFormat/>
     <w:rPr/>
   </w:style>
+  <w:style w:type="character" w:styleId="ListLabel321">
+    <w:name w:val="ListLabel 321"/>
+    <w:qFormat/>
+    <w:rPr>
+      <w:rFonts w:cs="OpenSymbol"/>
+    </w:rPr>
+  </w:style>
+  <w:style w:type="character" w:styleId="ListLabel322">
+    <w:name w:val="ListLabel 322"/>
+    <w:qFormat/>
+    <w:rPr>
+      <w:rFonts w:cs="OpenSymbol"/>
+    </w:rPr>
+  </w:style>
+  <w:style w:type="character" w:styleId="ListLabel323">
+    <w:name w:val="ListLabel 323"/>
+    <w:qFormat/>
+    <w:rPr>
+      <w:rFonts w:cs="OpenSymbol"/>
+    </w:rPr>
+  </w:style>
+  <w:style w:type="character" w:styleId="ListLabel324">
+    <w:name w:val="ListLabel 324"/>
+    <w:qFormat/>
+    <w:rPr>
+      <w:rFonts w:cs="OpenSymbol"/>
+    </w:rPr>
+  </w:style>
+  <w:style w:type="character" w:styleId="ListLabel325">
+    <w:name w:val="ListLabel 325"/>
+    <w:qFormat/>
+    <w:rPr>
+      <w:rFonts w:cs="OpenSymbol"/>
+    </w:rPr>
+  </w:style>
+  <w:style w:type="character" w:styleId="ListLabel326">
+    <w:name w:val="ListLabel 326"/>
+    <w:qFormat/>
+    <w:rPr>
+      <w:rFonts w:cs="OpenSymbol"/>
+    </w:rPr>
+  </w:style>
+  <w:style w:type="character" w:styleId="ListLabel327">
+    <w:name w:val="ListLabel 327"/>
+    <w:qFormat/>
+    <w:rPr>
+      <w:rFonts w:cs="OpenSymbol"/>
+    </w:rPr>
+  </w:style>
+  <w:style w:type="character" w:styleId="ListLabel328">
+    <w:name w:val="ListLabel 328"/>
+    <w:qFormat/>
+    <w:rPr>
+      <w:rFonts w:cs="OpenSymbol"/>
+    </w:rPr>
+  </w:style>
+  <w:style w:type="character" w:styleId="ListLabel329">
+    <w:name w:val="ListLabel 329"/>
+    <w:qFormat/>
+    <w:rPr>
+      <w:rFonts w:cs="OpenSymbol"/>
+    </w:rPr>
+  </w:style>
+  <w:style w:type="character" w:styleId="ListLabel330">
+    <w:name w:val="ListLabel 330"/>
+    <w:qFormat/>
+    <w:rPr>
+      <w:rFonts w:cs="OpenSymbol"/>
+    </w:rPr>
+  </w:style>
+  <w:style w:type="character" w:styleId="ListLabel331">
+    <w:name w:val="ListLabel 331"/>
+    <w:qFormat/>
+    <w:rPr>
+      <w:rFonts w:cs="OpenSymbol"/>
+    </w:rPr>
+  </w:style>
+  <w:style w:type="character" w:styleId="ListLabel332">
+    <w:name w:val="ListLabel 332"/>
+    <w:qFormat/>
+    <w:rPr>
+      <w:rFonts w:cs="OpenSymbol"/>
+    </w:rPr>
+  </w:style>
+  <w:style w:type="character" w:styleId="ListLabel333">
+    <w:name w:val="ListLabel 333"/>
+    <w:qFormat/>
+    <w:rPr>
+      <w:rFonts w:cs="OpenSymbol"/>
+    </w:rPr>
+  </w:style>
+  <w:style w:type="character" w:styleId="ListLabel334">
+    <w:name w:val="ListLabel 334"/>
+    <w:qFormat/>
+    <w:rPr>
+      <w:rFonts w:cs="OpenSymbol"/>
+    </w:rPr>
+  </w:style>
+  <w:style w:type="character" w:styleId="ListLabel335">
+    <w:name w:val="ListLabel 335"/>
+    <w:qFormat/>
+    <w:rPr>
+      <w:rFonts w:cs="OpenSymbol"/>
+    </w:rPr>
+  </w:style>
+  <w:style w:type="character" w:styleId="ListLabel336">
+    <w:name w:val="ListLabel 336"/>
+    <w:qFormat/>
+    <w:rPr>
+      <w:rFonts w:cs="OpenSymbol"/>
+    </w:rPr>
+  </w:style>
+  <w:style w:type="character" w:styleId="ListLabel337">
+    <w:name w:val="ListLabel 337"/>
+    <w:qFormat/>
+    <w:rPr>
+      <w:rFonts w:cs="OpenSymbol"/>
+    </w:rPr>
+  </w:style>
+  <w:style w:type="character" w:styleId="ListLabel338">
+    <w:name w:val="ListLabel 338"/>
+    <w:qFormat/>
+    <w:rPr>
+      <w:rFonts w:cs="OpenSymbol"/>
+    </w:rPr>
+  </w:style>
+  <w:style w:type="character" w:styleId="ListLabel339">
+    <w:name w:val="ListLabel 339"/>
+    <w:qFormat/>
+    <w:rPr/>
+  </w:style>
+  <w:style w:type="character" w:styleId="ListLabel340">
+    <w:name w:val="ListLabel 340"/>
+    <w:qFormat/>
+    <w:rPr/>
+  </w:style>
   <w:style w:type="paragraph" w:styleId="Heading">
     <w:name w:val="Heading"/>
     <w:basedOn w:val="Normal"/>

</xml_diff>

<commit_message>
added stemming/lemmatization; implemented query for what questions; tested and took notes
</commit_message>
<xml_diff>
--- a/important_points.docx
+++ b/important_points.docx
@@ -71,7 +71,11 @@
       </w:r>
       <w:r>
         <w:rPr/>
-        <w:t>care este actuala tehnologie si abordare pentru agentii inteligenti</w:t>
+        <w:t xml:space="preserve">care este actuala tehnologie si abordare pentru agentii inteligenti/ </w:t>
+      </w:r>
+      <w:r>
+        <w:rPr/>
+        <w:t>agenti conversationali</w:t>
       </w:r>
     </w:p>
     <w:p>
@@ -1846,8 +1850,19 @@
         <w:rPr/>
       </w:pPr>
       <w:r>
-        <w:rPr/>
-        <w:t>Spacy generates the DG ( dependencies Grammar)!</w:t>
+        <w:rPr>
+          <w:b/>
+          <w:bCs/>
+        </w:rPr>
+        <w:t>Spacy</w:t>
+      </w:r>
+      <w:r>
+        <w:rPr/>
+        <w:t xml:space="preserve"> generates the DG ( dependencies Grammar).. </w:t>
+      </w:r>
+      <w:r>
+        <w:rPr/>
+        <w:t>I do the rest!</w:t>
       </w:r>
     </w:p>
     <w:p>
@@ -2045,11 +2060,15 @@
       </w:pPr>
       <w:r>
         <w:rPr/>
-        <w:t xml:space="preserve">* </w:t>
-      </w:r>
-      <w:r>
-        <w:rPr/>
-        <w:t>generate queries from questions</w:t>
+        <w:t xml:space="preserve">* generate queries from </w:t>
+      </w:r>
+      <w:r>
+        <w:rPr/>
+        <w:t xml:space="preserve">all types of </w:t>
+      </w:r>
+      <w:r>
+        <w:rPr/>
+        <w:t>questions</w:t>
       </w:r>
     </w:p>
     <w:p>
@@ -2059,7 +2078,6 @@
       </w:pPr>
       <w:r>
         <w:rPr/>
-        <w:t>* query existing graph</w:t>
       </w:r>
     </w:p>
     <w:p>
@@ -2069,6 +2087,11 @@
       </w:pPr>
       <w:r>
         <w:rPr/>
+        <w:t>Work in progress:</w:t>
+      </w:r>
+      <w:r>
+        <w:rPr/>
+        <w:t xml:space="preserve"> </w:t>
       </w:r>
     </w:p>
     <w:p>
@@ -2078,17 +2101,15 @@
       </w:pPr>
       <w:r>
         <w:rPr/>
-        <w:t xml:space="preserve">To look at: </w:t>
-      </w:r>
-    </w:p>
-    <w:p>
-      <w:pPr>
-        <w:pStyle w:val="Normal"/>
-        <w:rPr/>
-      </w:pPr>
-      <w:r>
-        <w:rPr/>
-        <w:t>- Convesation.py (in progress)</w:t>
+        <w:t xml:space="preserve">- </w:t>
+      </w:r>
+      <w:r>
+        <w:rPr/>
+        <w:t xml:space="preserve">reply function in </w:t>
+      </w:r>
+      <w:r>
+        <w:rPr/>
+        <w:t>Convesation.py</w:t>
       </w:r>
     </w:p>
     <w:sectPr>
@@ -2523,7 +2544,7 @@
     <w:qFormat/>
     <w:pPr>
       <w:widowControl w:val="false"/>
-      <w:overflowPunct w:val="false"/>
+      <w:overflowPunct w:val="true"/>
       <w:bidi w:val="0"/>
       <w:jc w:val="left"/>
     </w:pPr>
@@ -4890,6 +4911,142 @@
     <w:qFormat/>
     <w:rPr/>
   </w:style>
+  <w:style w:type="character" w:styleId="ListLabel341">
+    <w:name w:val="ListLabel 341"/>
+    <w:qFormat/>
+    <w:rPr>
+      <w:rFonts w:cs="OpenSymbol"/>
+    </w:rPr>
+  </w:style>
+  <w:style w:type="character" w:styleId="ListLabel342">
+    <w:name w:val="ListLabel 342"/>
+    <w:qFormat/>
+    <w:rPr>
+      <w:rFonts w:cs="OpenSymbol"/>
+    </w:rPr>
+  </w:style>
+  <w:style w:type="character" w:styleId="ListLabel343">
+    <w:name w:val="ListLabel 343"/>
+    <w:qFormat/>
+    <w:rPr>
+      <w:rFonts w:cs="OpenSymbol"/>
+    </w:rPr>
+  </w:style>
+  <w:style w:type="character" w:styleId="ListLabel344">
+    <w:name w:val="ListLabel 344"/>
+    <w:qFormat/>
+    <w:rPr>
+      <w:rFonts w:cs="OpenSymbol"/>
+    </w:rPr>
+  </w:style>
+  <w:style w:type="character" w:styleId="ListLabel345">
+    <w:name w:val="ListLabel 345"/>
+    <w:qFormat/>
+    <w:rPr>
+      <w:rFonts w:cs="OpenSymbol"/>
+    </w:rPr>
+  </w:style>
+  <w:style w:type="character" w:styleId="ListLabel346">
+    <w:name w:val="ListLabel 346"/>
+    <w:qFormat/>
+    <w:rPr>
+      <w:rFonts w:cs="OpenSymbol"/>
+    </w:rPr>
+  </w:style>
+  <w:style w:type="character" w:styleId="ListLabel347">
+    <w:name w:val="ListLabel 347"/>
+    <w:qFormat/>
+    <w:rPr>
+      <w:rFonts w:cs="OpenSymbol"/>
+    </w:rPr>
+  </w:style>
+  <w:style w:type="character" w:styleId="ListLabel348">
+    <w:name w:val="ListLabel 348"/>
+    <w:qFormat/>
+    <w:rPr>
+      <w:rFonts w:cs="OpenSymbol"/>
+    </w:rPr>
+  </w:style>
+  <w:style w:type="character" w:styleId="ListLabel349">
+    <w:name w:val="ListLabel 349"/>
+    <w:qFormat/>
+    <w:rPr>
+      <w:rFonts w:cs="OpenSymbol"/>
+    </w:rPr>
+  </w:style>
+  <w:style w:type="character" w:styleId="ListLabel350">
+    <w:name w:val="ListLabel 350"/>
+    <w:qFormat/>
+    <w:rPr>
+      <w:rFonts w:cs="OpenSymbol"/>
+    </w:rPr>
+  </w:style>
+  <w:style w:type="character" w:styleId="ListLabel351">
+    <w:name w:val="ListLabel 351"/>
+    <w:qFormat/>
+    <w:rPr>
+      <w:rFonts w:cs="OpenSymbol"/>
+    </w:rPr>
+  </w:style>
+  <w:style w:type="character" w:styleId="ListLabel352">
+    <w:name w:val="ListLabel 352"/>
+    <w:qFormat/>
+    <w:rPr>
+      <w:rFonts w:cs="OpenSymbol"/>
+    </w:rPr>
+  </w:style>
+  <w:style w:type="character" w:styleId="ListLabel353">
+    <w:name w:val="ListLabel 353"/>
+    <w:qFormat/>
+    <w:rPr>
+      <w:rFonts w:cs="OpenSymbol"/>
+    </w:rPr>
+  </w:style>
+  <w:style w:type="character" w:styleId="ListLabel354">
+    <w:name w:val="ListLabel 354"/>
+    <w:qFormat/>
+    <w:rPr>
+      <w:rFonts w:cs="OpenSymbol"/>
+    </w:rPr>
+  </w:style>
+  <w:style w:type="character" w:styleId="ListLabel355">
+    <w:name w:val="ListLabel 355"/>
+    <w:qFormat/>
+    <w:rPr>
+      <w:rFonts w:cs="OpenSymbol"/>
+    </w:rPr>
+  </w:style>
+  <w:style w:type="character" w:styleId="ListLabel356">
+    <w:name w:val="ListLabel 356"/>
+    <w:qFormat/>
+    <w:rPr>
+      <w:rFonts w:cs="OpenSymbol"/>
+    </w:rPr>
+  </w:style>
+  <w:style w:type="character" w:styleId="ListLabel357">
+    <w:name w:val="ListLabel 357"/>
+    <w:qFormat/>
+    <w:rPr>
+      <w:rFonts w:cs="OpenSymbol"/>
+    </w:rPr>
+  </w:style>
+  <w:style w:type="character" w:styleId="ListLabel358">
+    <w:name w:val="ListLabel 358"/>
+    <w:qFormat/>
+    <w:rPr>
+      <w:rFonts w:cs="OpenSymbol"/>
+    </w:rPr>
+  </w:style>
+  <w:style w:type="character" w:styleId="ListLabel359">
+    <w:name w:val="ListLabel 359"/>
+    <w:qFormat/>
+    <w:rPr/>
+  </w:style>
+  <w:style w:type="character" w:styleId="ListLabel360">
+    <w:name w:val="ListLabel 360"/>
+    <w:qFormat/>
+    <w:rPr/>
+  </w:style>
   <w:style w:type="paragraph" w:styleId="Heading">
     <w:name w:val="Heading"/>
     <w:basedOn w:val="Normal"/>

</xml_diff>

<commit_message>
text-to-speech; speech-to-text; abstract objects implementation; resolved questions starting with what; test fixes
</commit_message>
<xml_diff>
--- a/important_points.docx
+++ b/important_points.docx
@@ -38,6 +38,35 @@
       </w:pPr>
       <w:r>
         <w:rPr/>
+        <w:t>Style Notes:</w:t>
+      </w:r>
+    </w:p>
+    <w:p>
+      <w:pPr>
+        <w:pStyle w:val="Normal"/>
+        <w:rPr/>
+      </w:pPr>
+      <w:r>
+        <w:rPr/>
+        <w:t>Use EndNote, apa citation style, scholar.google.ro</w:t>
+      </w:r>
+    </w:p>
+    <w:p>
+      <w:pPr>
+        <w:pStyle w:val="Normal"/>
+        <w:rPr/>
+      </w:pPr>
+      <w:r>
+        <w:rPr/>
+      </w:r>
+    </w:p>
+    <w:p>
+      <w:pPr>
+        <w:pStyle w:val="Normal"/>
+        <w:rPr/>
+      </w:pPr>
+      <w:r>
+        <w:rPr/>
         <w:t>Abstract</w:t>
       </w:r>
     </w:p>
@@ -71,11 +100,21 @@
       </w:r>
       <w:r>
         <w:rPr/>
-        <w:t xml:space="preserve">care este actuala tehnologie si abordare pentru agentii inteligenti/ </w:t>
-      </w:r>
-      <w:r>
-        <w:rPr/>
-        <w:t>agenti conversationali</w:t>
+        <w:t>care este actuala tehnologie si abordare pentru agentii inteligenti/ agenti conversationali</w:t>
+      </w:r>
+    </w:p>
+    <w:p>
+      <w:pPr>
+        <w:pStyle w:val="Normal"/>
+        <w:rPr/>
+      </w:pPr>
+      <w:r>
+        <w:rPr/>
+        <w:t xml:space="preserve">* </w:t>
+      </w:r>
+      <w:r>
+        <w:rPr/>
+        <w:t>Focus Google Assitant (Others: Siri, Alexa, Cortana)</w:t>
       </w:r>
     </w:p>
     <w:p>
@@ -118,6 +157,24 @@
       </w:pPr>
       <w:r>
         <w:rPr/>
+        <w:t>→</w:t>
+      </w:r>
+      <w:r>
+        <w:rPr/>
+        <w:t xml:space="preserve"> </w:t>
+      </w:r>
+      <w:r>
+        <w:rPr/>
+        <w:t>modelul bazat pe triplete si baza de cunostinte se pliaza mai bine pe schimbarile din limbaj (o retea trebuie reantrenata); conexiune limbaj vs lume</w:t>
+      </w:r>
+    </w:p>
+    <w:p>
+      <w:pPr>
+        <w:pStyle w:val="Normal"/>
+        <w:rPr/>
+      </w:pPr>
+      <w:r>
+        <w:rPr/>
       </w:r>
     </w:p>
     <w:p>
@@ -142,6 +199,74 @@
       <w:r>
         <w:rPr/>
         <w:t>a triplet in a text sentence is defined as a relation between subject and object, the relation being the predicate.The aim here is to extract sets of the form {subject, predicate, object} out of syntactically parsed sentences.The triple is a minimal representation for information without losing the context.”</w:t>
+      </w:r>
+    </w:p>
+    <w:p>
+      <w:pPr>
+        <w:pStyle w:val="Normal"/>
+        <w:rPr/>
+      </w:pPr>
+      <w:r>
+        <w:rPr/>
+      </w:r>
+    </w:p>
+    <w:p>
+      <w:pPr>
+        <w:pStyle w:val="Normal"/>
+        <w:rPr/>
+      </w:pPr>
+      <w:r>
+        <w:rPr/>
+        <w:t>spacy description</w:t>
+      </w:r>
+    </w:p>
+    <w:p>
+      <w:pPr>
+        <w:pStyle w:val="Normal"/>
+        <w:rPr/>
+      </w:pPr>
+      <w:r>
+        <w:rPr/>
+      </w:r>
+    </w:p>
+    <w:p>
+      <w:pPr>
+        <w:pStyle w:val="Normal"/>
+        <w:rPr/>
+      </w:pPr>
+      <w:r>
+        <w:rPr/>
+        <w:t>Implementare</w:t>
+      </w:r>
+    </w:p>
+    <w:p>
+      <w:pPr>
+        <w:pStyle w:val="Normal"/>
+        <w:rPr/>
+      </w:pPr>
+      <w:r>
+        <w:rPr/>
+        <w:t>probleme aparute + cum le-am rezolvat</w:t>
+      </w:r>
+    </w:p>
+    <w:p>
+      <w:pPr>
+        <w:pStyle w:val="Normal"/>
+        <w:rPr/>
+      </w:pPr>
+      <w:r>
+        <w:rPr/>
+        <w:t>aborare generala</w:t>
+      </w:r>
+    </w:p>
+    <w:p>
+      <w:pPr>
+        <w:pStyle w:val="Normal"/>
+        <w:rPr/>
+      </w:pPr>
+      <w:r>
+        <w:rPr/>
+        <w:t>descriere spacy, rdf, sparql</w:t>
       </w:r>
     </w:p>
     <w:p>
@@ -1858,11 +1983,7 @@
       </w:r>
       <w:r>
         <w:rPr/>
-        <w:t xml:space="preserve"> generates the DG ( dependencies Grammar).. </w:t>
-      </w:r>
-      <w:r>
-        <w:rPr/>
-        <w:t>I do the rest!</w:t>
+        <w:t xml:space="preserve"> generates the DG ( dependencies Grammar).. I do the rest!</w:t>
       </w:r>
     </w:p>
     <w:p>
@@ -2060,56 +2181,1286 @@
       </w:pPr>
       <w:r>
         <w:rPr/>
-        <w:t xml:space="preserve">* generate queries from </w:t>
-      </w:r>
-      <w:r>
-        <w:rPr/>
-        <w:t xml:space="preserve">all types of </w:t>
-      </w:r>
-      <w:r>
-        <w:rPr/>
-        <w:t>questions</w:t>
-      </w:r>
-    </w:p>
-    <w:p>
-      <w:pPr>
-        <w:pStyle w:val="Normal"/>
-        <w:rPr/>
-      </w:pPr>
-      <w:r>
-        <w:rPr/>
-      </w:r>
-    </w:p>
-    <w:p>
-      <w:pPr>
-        <w:pStyle w:val="Normal"/>
-        <w:rPr/>
-      </w:pPr>
-      <w:r>
-        <w:rPr/>
-        <w:t>Work in progress:</w:t>
-      </w:r>
-      <w:r>
-        <w:rPr/>
+        <w:t>* generate queries from all types of questions</w:t>
+      </w:r>
+    </w:p>
+    <w:p>
+      <w:pPr>
+        <w:pStyle w:val="Normal"/>
+        <w:rPr/>
+      </w:pPr>
+      <w:r>
+        <w:rPr/>
+        <w:t>* intelligent sewing machine problem</w:t>
+      </w:r>
+    </w:p>
+    <w:p>
+      <w:pPr>
+        <w:pStyle w:val="Normal"/>
+        <w:rPr/>
+      </w:pPr>
+      <w:r>
+        <w:rPr/>
+      </w:r>
+    </w:p>
+    <w:p>
+      <w:pPr>
+        <w:pStyle w:val="Normal"/>
+        <w:rPr/>
+      </w:pPr>
+      <w:r>
+        <w:rPr/>
+        <w:t xml:space="preserve">Work in progress: </w:t>
+      </w:r>
+    </w:p>
+    <w:p>
+      <w:pPr>
+        <w:pStyle w:val="Normal"/>
+        <w:rPr/>
+      </w:pPr>
+      <w:r>
+        <w:rPr/>
+        <w:t xml:space="preserve">- </w:t>
+      </w:r>
+      <w:r>
+        <w:rPr/>
+        <w:t>queries</w:t>
+      </w:r>
+    </w:p>
+    <w:p>
+      <w:pPr>
+        <w:pStyle w:val="Normal"/>
+        <w:rPr/>
+      </w:pPr>
+      <w:r>
+        <w:rPr/>
+      </w:r>
+    </w:p>
+    <w:p>
+      <w:pPr>
+        <w:pStyle w:val="Normal"/>
+        <w:rPr/>
+      </w:pPr>
+      <w:r>
+        <w:rPr/>
+      </w:r>
+    </w:p>
+    <w:p>
+      <w:pPr>
+        <w:pStyle w:val="Normal"/>
+        <w:rPr/>
+      </w:pPr>
+      <w:r>
+        <w:rPr/>
+      </w:r>
+    </w:p>
+    <w:p>
+      <w:pPr>
+        <w:pStyle w:val="Normal"/>
+        <w:rPr/>
+      </w:pPr>
+      <w:r>
+        <w:rPr/>
+      </w:r>
+    </w:p>
+    <w:p>
+      <w:pPr>
+        <w:pStyle w:val="Normal"/>
+        <w:rPr/>
+      </w:pPr>
+      <w:r>
+        <w:rPr/>
+      </w:r>
+    </w:p>
+    <w:p>
+      <w:pPr>
+        <w:pStyle w:val="Normal"/>
+        <w:rPr/>
+      </w:pPr>
+      <w:r>
+        <w:rPr/>
+        <w:t>Comparison:</w:t>
+      </w:r>
+    </w:p>
+    <w:p>
+      <w:pPr>
+        <w:pStyle w:val="Normal"/>
+        <w:rPr/>
+      </w:pPr>
+      <w:r>
+        <w:rPr/>
+      </w:r>
+    </w:p>
+    <w:p>
+      <w:pPr>
+        <w:pStyle w:val="Normal"/>
+        <w:rPr/>
+      </w:pPr>
+      <w:r>
+        <w:rPr/>
+        <w:t>Pattern No. Example and Triplets Extracted</w:t>
+      </w:r>
+    </w:p>
+    <w:p>
+      <w:pPr>
+        <w:pStyle w:val="Normal"/>
+        <w:rPr/>
+      </w:pPr>
+      <w:r>
+        <w:rPr/>
+        <w:t>S1V1O1</w:t>
+      </w:r>
+    </w:p>
+    <w:p>
+      <w:pPr>
+        <w:pStyle w:val="Normal"/>
+        <w:rPr/>
+      </w:pPr>
+      <w:r>
+        <w:rPr/>
+      </w:r>
+    </w:p>
+    <w:p>
+      <w:pPr>
+        <w:pStyle w:val="Normal"/>
+        <w:rPr/>
+      </w:pPr>
+      <w:r>
+        <w:rPr/>
+        <w:t>The system displays the metadata to the data manager</w:t>
+      </w:r>
+    </w:p>
+    <w:p>
+      <w:pPr>
+        <w:pStyle w:val="Normal"/>
+        <w:rPr/>
+      </w:pPr>
+      <w:r>
+        <w:rPr/>
+        <w:t>(system, displays metadata to, data manager)</w:t>
+      </w:r>
+    </w:p>
+    <w:p>
+      <w:pPr>
+        <w:pStyle w:val="Normal"/>
+        <w:rPr/>
+      </w:pPr>
+      <w:r>
+        <w:rPr/>
+        <w:t>(system, displays, metadata)</w:t>
+      </w:r>
+    </w:p>
+    <w:p>
+      <w:pPr>
+        <w:pStyle w:val="Normal"/>
+        <w:rPr/>
+      </w:pPr>
+      <w:r>
+        <w:rPr/>
+      </w:r>
+    </w:p>
+    <w:p>
+      <w:pPr>
+        <w:pStyle w:val="Normal"/>
+        <w:rPr>
+          <w:color w:val="C9211E"/>
+        </w:rPr>
+      </w:pPr>
+      <w:r>
+        <w:rPr>
+          <w:color w:val="C9211E"/>
+        </w:rPr>
+        <w:t>('system', 'displays', 'metadata'), ('system', 'displays', 'to data manager')</w:t>
+      </w:r>
+    </w:p>
+    <w:p>
+      <w:pPr>
+        <w:pStyle w:val="Normal"/>
+        <w:rPr/>
+      </w:pPr>
+      <w:r>
+        <w:rPr/>
+      </w:r>
+    </w:p>
+    <w:p>
+      <w:pPr>
+        <w:pStyle w:val="Normal"/>
+        <w:rPr/>
+      </w:pPr>
+      <w:r>
+        <w:rPr/>
+        <w:t>SnV1O1</w:t>
+      </w:r>
+    </w:p>
+    <w:p>
+      <w:pPr>
+        <w:pStyle w:val="Normal"/>
+        <w:rPr/>
+      </w:pPr>
+      <w:r>
+        <w:rPr/>
+      </w:r>
+    </w:p>
+    <w:p>
+      <w:pPr>
+        <w:pStyle w:val="Normal"/>
+        <w:rPr/>
+      </w:pPr>
+      <w:r>
+        <w:rPr/>
+        <w:t>Either administrator or data manager should be good in database.</w:t>
+      </w:r>
+    </w:p>
+    <w:p>
+      <w:pPr>
+        <w:pStyle w:val="Normal"/>
+        <w:rPr/>
+      </w:pPr>
+      <w:r>
+        <w:rPr/>
+        <w:t>(data manager, should be good in, database)</w:t>
+      </w:r>
+    </w:p>
+    <w:p>
+      <w:pPr>
+        <w:pStyle w:val="Normal"/>
+        <w:rPr/>
+      </w:pPr>
+      <w:r>
+        <w:rPr/>
+        <w:t>(administrator, should be good in, database)</w:t>
+      </w:r>
+    </w:p>
+    <w:p>
+      <w:pPr>
+        <w:pStyle w:val="Normal"/>
+        <w:rPr>
+          <w:color w:val="C9211E"/>
+        </w:rPr>
+      </w:pPr>
+      <w:r>
+        <w:rPr>
+          <w:color w:val="C9211E"/>
+        </w:rPr>
+      </w:r>
+    </w:p>
+    <w:p>
+      <w:pPr>
+        <w:pStyle w:val="Normal"/>
+        <w:rPr>
+          <w:color w:val="C9211E"/>
+        </w:rPr>
+      </w:pPr>
+      <w:r>
+        <w:rPr>
+          <w:color w:val="C9211E"/>
+        </w:rPr>
+        <w:t>[('administrator', 'good', 'in database'),</w:t>
+      </w:r>
+    </w:p>
+    <w:p>
+      <w:pPr>
+        <w:pStyle w:val="Normal"/>
+        <w:rPr>
+          <w:color w:val="C9211E"/>
+        </w:rPr>
+      </w:pPr>
+      <w:r>
+        <w:rPr>
+          <w:color w:val="C9211E"/>
+        </w:rPr>
         <w:t xml:space="preserve"> </w:t>
       </w:r>
-    </w:p>
-    <w:p>
-      <w:pPr>
-        <w:pStyle w:val="Normal"/>
-        <w:rPr/>
-      </w:pPr>
-      <w:r>
-        <w:rPr/>
-        <w:t xml:space="preserve">- </w:t>
-      </w:r>
-      <w:r>
-        <w:rPr/>
-        <w:t xml:space="preserve">reply function in </w:t>
-      </w:r>
-      <w:r>
-        <w:rPr/>
-        <w:t>Convesation.py</w:t>
+      <w:r>
+        <w:rPr>
+          <w:color w:val="C9211E"/>
+        </w:rPr>
+        <w:t>('data manager', 'good', 'in database')]</w:t>
+      </w:r>
+    </w:p>
+    <w:p>
+      <w:pPr>
+        <w:pStyle w:val="Normal"/>
+        <w:rPr/>
+      </w:pPr>
+      <w:r>
+        <w:rPr/>
+        <w:t>S1VnO1</w:t>
+      </w:r>
+    </w:p>
+    <w:p>
+      <w:pPr>
+        <w:pStyle w:val="Normal"/>
+        <w:rPr/>
+      </w:pPr>
+      <w:r>
+        <w:rPr/>
+      </w:r>
+    </w:p>
+    <w:p>
+      <w:pPr>
+        <w:pStyle w:val="Normal"/>
+        <w:rPr/>
+      </w:pPr>
+      <w:r>
+        <w:rPr/>
+        <w:t>Administrators are responsible for installing, configuring and monitoring the system.</w:t>
+      </w:r>
+    </w:p>
+    <w:p>
+      <w:pPr>
+        <w:pStyle w:val="Normal"/>
+        <w:rPr/>
+      </w:pPr>
+      <w:r>
+        <w:rPr/>
+        <w:t>(Administrators, configuring, system)</w:t>
+      </w:r>
+    </w:p>
+    <w:p>
+      <w:pPr>
+        <w:pStyle w:val="Normal"/>
+        <w:rPr/>
+      </w:pPr>
+      <w:r>
+        <w:rPr/>
+        <w:t>(Administrators, installing, system)</w:t>
+      </w:r>
+    </w:p>
+    <w:p>
+      <w:pPr>
+        <w:pStyle w:val="Normal"/>
+        <w:rPr/>
+      </w:pPr>
+      <w:r>
+        <w:rPr/>
+        <w:t>(Administrators, monitoring, system)</w:t>
+      </w:r>
+    </w:p>
+    <w:p>
+      <w:pPr>
+        <w:pStyle w:val="Normal"/>
+        <w:rPr/>
+      </w:pPr>
+      <w:r>
+        <w:rPr/>
+      </w:r>
+    </w:p>
+    <w:p>
+      <w:pPr>
+        <w:pStyle w:val="Normal"/>
+        <w:rPr>
+          <w:color w:val="C9211E"/>
+        </w:rPr>
+      </w:pPr>
+      <w:r>
+        <w:rPr>
+          <w:color w:val="C9211E"/>
+        </w:rPr>
+        <w:t xml:space="preserve"> </w:t>
+      </w:r>
+      <w:r>
+        <w:rPr>
+          <w:color w:val="C9211E"/>
+        </w:rPr>
+        <w:t>[('administrators', 'responsible', 'system')]</w:t>
+      </w:r>
+    </w:p>
+    <w:p>
+      <w:pPr>
+        <w:pStyle w:val="Normal"/>
+        <w:rPr/>
+      </w:pPr>
+      <w:r>
+        <w:rPr/>
+      </w:r>
+    </w:p>
+    <w:p>
+      <w:pPr>
+        <w:pStyle w:val="Normal"/>
+        <w:rPr/>
+      </w:pPr>
+      <w:r>
+        <w:rPr/>
+      </w:r>
+    </w:p>
+    <w:p>
+      <w:pPr>
+        <w:pStyle w:val="Normal"/>
+        <w:rPr/>
+      </w:pPr>
+      <w:r>
+        <w:rPr/>
+      </w:r>
+    </w:p>
+    <w:p>
+      <w:pPr>
+        <w:pStyle w:val="Normal"/>
+        <w:rPr/>
+      </w:pPr>
+      <w:r>
+        <w:rPr/>
+        <w:t>S1V1On</w:t>
+      </w:r>
+    </w:p>
+    <w:p>
+      <w:pPr>
+        <w:pStyle w:val="Normal"/>
+        <w:rPr/>
+      </w:pPr>
+      <w:r>
+        <w:rPr/>
+      </w:r>
+    </w:p>
+    <w:p>
+      <w:pPr>
+        <w:pStyle w:val="Normal"/>
+        <w:rPr/>
+      </w:pPr>
+      <w:r>
+        <w:rPr/>
+        <w:t>Administrators should have skills in system administration, database management and deployment of Web applications.</w:t>
+      </w:r>
+    </w:p>
+    <w:p>
+      <w:pPr>
+        <w:pStyle w:val="Normal"/>
+        <w:rPr/>
+      </w:pPr>
+      <w:r>
+        <w:rPr/>
+      </w:r>
+    </w:p>
+    <w:p>
+      <w:pPr>
+        <w:pStyle w:val="Normal"/>
+        <w:rPr/>
+      </w:pPr>
+      <w:r>
+        <w:rPr/>
+        <w:t>(administrators, should have, skills),</w:t>
+      </w:r>
+    </w:p>
+    <w:p>
+      <w:pPr>
+        <w:pStyle w:val="Normal"/>
+        <w:rPr/>
+      </w:pPr>
+      <w:r>
+        <w:rPr/>
+        <w:t>(administrators, should have skills in, database management),</w:t>
+      </w:r>
+    </w:p>
+    <w:p>
+      <w:pPr>
+        <w:pStyle w:val="Normal"/>
+        <w:rPr/>
+      </w:pPr>
+      <w:r>
+        <w:rPr/>
+        <w:t>(administrators, should have skills in, system administration),</w:t>
+      </w:r>
+    </w:p>
+    <w:p>
+      <w:pPr>
+        <w:pStyle w:val="Normal"/>
+        <w:rPr/>
+      </w:pPr>
+      <w:r>
+        <w:rPr/>
+        <w:t>(administrators, should have skills in, deployment),</w:t>
+      </w:r>
+    </w:p>
+    <w:p>
+      <w:pPr>
+        <w:pStyle w:val="Normal"/>
+        <w:rPr/>
+      </w:pPr>
+      <w:r>
+        <w:rPr/>
+        <w:t>(administrators, should have skills in deployment of, web applications)</w:t>
+      </w:r>
+    </w:p>
+    <w:p>
+      <w:pPr>
+        <w:pStyle w:val="Normal"/>
+        <w:rPr/>
+      </w:pPr>
+      <w:r>
+        <w:rPr/>
+      </w:r>
+    </w:p>
+    <w:p>
+      <w:pPr>
+        <w:pStyle w:val="Normal"/>
+        <w:rPr>
+          <w:color w:val="C9211E"/>
+        </w:rPr>
+      </w:pPr>
+      <w:r>
+        <w:rPr>
+          <w:color w:val="C9211E"/>
+        </w:rPr>
+        <w:t>[('administrators', 'have', 'in database management'),</w:t>
+      </w:r>
+    </w:p>
+    <w:p>
+      <w:pPr>
+        <w:pStyle w:val="Normal"/>
+        <w:rPr>
+          <w:color w:val="C9211E"/>
+        </w:rPr>
+      </w:pPr>
+      <w:r>
+        <w:rPr>
+          <w:color w:val="C9211E"/>
+        </w:rPr>
+        <w:t xml:space="preserve"> </w:t>
+      </w:r>
+      <w:r>
+        <w:rPr>
+          <w:color w:val="C9211E"/>
+        </w:rPr>
+        <w:t>('administrators', 'have', 'in deployment'),</w:t>
+      </w:r>
+    </w:p>
+    <w:p>
+      <w:pPr>
+        <w:pStyle w:val="Normal"/>
+        <w:rPr>
+          <w:color w:val="C9211E"/>
+        </w:rPr>
+      </w:pPr>
+      <w:r>
+        <w:rPr>
+          <w:color w:val="C9211E"/>
+        </w:rPr>
+        <w:t xml:space="preserve"> </w:t>
+      </w:r>
+      <w:r>
+        <w:rPr>
+          <w:color w:val="C9211E"/>
+        </w:rPr>
+        <w:t>('administrators', 'have', 'in system administration'),</w:t>
+      </w:r>
+    </w:p>
+    <w:p>
+      <w:pPr>
+        <w:pStyle w:val="Normal"/>
+        <w:rPr>
+          <w:color w:val="C9211E"/>
+        </w:rPr>
+      </w:pPr>
+      <w:r>
+        <w:rPr>
+          <w:color w:val="C9211E"/>
+        </w:rPr>
+        <w:t xml:space="preserve"> </w:t>
+      </w:r>
+      <w:r>
+        <w:rPr>
+          <w:color w:val="C9211E"/>
+        </w:rPr>
+        <w:t>('administrators', 'have', 'of web applications'),</w:t>
+      </w:r>
+    </w:p>
+    <w:p>
+      <w:pPr>
+        <w:pStyle w:val="Normal"/>
+        <w:rPr>
+          <w:color w:val="C9211E"/>
+        </w:rPr>
+      </w:pPr>
+      <w:r>
+        <w:rPr>
+          <w:color w:val="C9211E"/>
+        </w:rPr>
+        <w:t xml:space="preserve"> </w:t>
+      </w:r>
+      <w:r>
+        <w:rPr>
+          <w:color w:val="C9211E"/>
+        </w:rPr>
+        <w:t>('administrators', 'have', 'skills')]</w:t>
+      </w:r>
+    </w:p>
+    <w:p>
+      <w:pPr>
+        <w:pStyle w:val="Normal"/>
+        <w:rPr/>
+      </w:pPr>
+      <w:r>
+        <w:rPr/>
+      </w:r>
+    </w:p>
+    <w:p>
+      <w:pPr>
+        <w:pStyle w:val="Normal"/>
+        <w:rPr/>
+      </w:pPr>
+      <w:r>
+        <w:rPr/>
+        <w:t>SnV1On</w:t>
+      </w:r>
+    </w:p>
+    <w:p>
+      <w:pPr>
+        <w:pStyle w:val="Normal"/>
+        <w:rPr/>
+      </w:pPr>
+      <w:r>
+        <w:rPr/>
+      </w:r>
+    </w:p>
+    <w:p>
+      <w:pPr>
+        <w:pStyle w:val="Normal"/>
+        <w:rPr/>
+      </w:pPr>
+      <w:r>
+        <w:rPr/>
+        <w:t>P</w:t>
+      </w:r>
+      <w:r>
+        <w:rPr/>
+        <w:t>ortal managers, Data managers should have basic knowledge of taxonomy and biodiversity data.</w:t>
+      </w:r>
+    </w:p>
+    <w:p>
+      <w:pPr>
+        <w:pStyle w:val="Normal"/>
+        <w:rPr/>
+      </w:pPr>
+      <w:r>
+        <w:rPr/>
+        <w:t>(portal managers, should have basic knowledge of, taxonomy),</w:t>
+      </w:r>
+    </w:p>
+    <w:p>
+      <w:pPr>
+        <w:pStyle w:val="Normal"/>
+        <w:rPr/>
+      </w:pPr>
+      <w:r>
+        <w:rPr/>
+        <w:t>(portal managers, should have basic knowledge of, biodiversity data),</w:t>
+      </w:r>
+    </w:p>
+    <w:p>
+      <w:pPr>
+        <w:pStyle w:val="Normal"/>
+        <w:rPr/>
+      </w:pPr>
+      <w:r>
+        <w:rPr/>
+        <w:t>(data managers, should have basic knowledge of, taxonomy),</w:t>
+      </w:r>
+    </w:p>
+    <w:p>
+      <w:pPr>
+        <w:pStyle w:val="Normal"/>
+        <w:rPr/>
+      </w:pPr>
+      <w:r>
+        <w:rPr/>
+        <w:t>(data managers, should have basic knowledge of, biodiversity data).</w:t>
+      </w:r>
+    </w:p>
+    <w:p>
+      <w:pPr>
+        <w:pStyle w:val="Normal"/>
+        <w:rPr/>
+      </w:pPr>
+      <w:r>
+        <w:rPr/>
+      </w:r>
+    </w:p>
+    <w:p>
+      <w:pPr>
+        <w:pStyle w:val="Normal"/>
+        <w:rPr/>
+      </w:pPr>
+      <w:r>
+        <w:rPr/>
+        <w:t>SnVnO1</w:t>
+      </w:r>
+    </w:p>
+    <w:p>
+      <w:pPr>
+        <w:pStyle w:val="Normal"/>
+        <w:rPr/>
+      </w:pPr>
+      <w:r>
+        <w:rPr/>
+      </w:r>
+    </w:p>
+    <w:p>
+      <w:pPr>
+        <w:pStyle w:val="Normal"/>
+        <w:rPr/>
+      </w:pPr>
+      <w:r>
+        <w:rPr/>
+        <w:t>IPT instances and GBIF portal Web services, other data source types may be configured or updated as modules.</w:t>
+      </w:r>
+    </w:p>
+    <w:p>
+      <w:pPr>
+        <w:pStyle w:val="Normal"/>
+        <w:rPr/>
+      </w:pPr>
+      <w:r>
+        <w:rPr/>
+        <w:t>(data source types, may be configured as, modules),</w:t>
+      </w:r>
+    </w:p>
+    <w:p>
+      <w:pPr>
+        <w:pStyle w:val="Normal"/>
+        <w:rPr/>
+      </w:pPr>
+      <w:r>
+        <w:rPr/>
+        <w:t>(portal web services, may be configured as, modules),</w:t>
+      </w:r>
+    </w:p>
+    <w:p>
+      <w:pPr>
+        <w:pStyle w:val="Normal"/>
+        <w:rPr/>
+      </w:pPr>
+      <w:r>
+        <w:rPr/>
+        <w:t>(ipt instances, may be configured as, modules),</w:t>
+      </w:r>
+    </w:p>
+    <w:p>
+      <w:pPr>
+        <w:pStyle w:val="Normal"/>
+        <w:rPr/>
+      </w:pPr>
+      <w:r>
+        <w:rPr/>
+        <w:t>(data source types, updated as, modules),</w:t>
+      </w:r>
+    </w:p>
+    <w:p>
+      <w:pPr>
+        <w:pStyle w:val="Normal"/>
+        <w:rPr/>
+      </w:pPr>
+      <w:r>
+        <w:rPr/>
+        <w:t>(portal web services, updated as, modules),</w:t>
+      </w:r>
+    </w:p>
+    <w:p>
+      <w:pPr>
+        <w:pStyle w:val="Normal"/>
+        <w:rPr/>
+      </w:pPr>
+      <w:r>
+        <w:rPr/>
+        <w:t>(ipt instances, updated as, modules).</w:t>
+      </w:r>
+    </w:p>
+    <w:p>
+      <w:pPr>
+        <w:pStyle w:val="Normal"/>
+        <w:rPr/>
+      </w:pPr>
+      <w:r>
+        <w:rPr/>
+      </w:r>
+    </w:p>
+    <w:p>
+      <w:pPr>
+        <w:pStyle w:val="Normal"/>
+        <w:rPr>
+          <w:color w:val="C9211E"/>
+        </w:rPr>
+      </w:pPr>
+      <w:r>
+        <w:rPr>
+          <w:color w:val="C9211E"/>
+        </w:rPr>
+        <w:t>[('data managers', 'have', 'knowledge'),</w:t>
+      </w:r>
+    </w:p>
+    <w:p>
+      <w:pPr>
+        <w:pStyle w:val="Normal"/>
+        <w:rPr>
+          <w:color w:val="C9211E"/>
+        </w:rPr>
+      </w:pPr>
+      <w:r>
+        <w:rPr>
+          <w:color w:val="C9211E"/>
+        </w:rPr>
+        <w:t xml:space="preserve"> </w:t>
+      </w:r>
+      <w:r>
+        <w:rPr>
+          <w:color w:val="C9211E"/>
+        </w:rPr>
+        <w:t>('data managers', 'have', 'of data'),</w:t>
+      </w:r>
+    </w:p>
+    <w:p>
+      <w:pPr>
+        <w:pStyle w:val="Normal"/>
+        <w:rPr>
+          <w:color w:val="C9211E"/>
+        </w:rPr>
+      </w:pPr>
+      <w:r>
+        <w:rPr>
+          <w:color w:val="C9211E"/>
+        </w:rPr>
+        <w:t xml:space="preserve"> </w:t>
+      </w:r>
+      <w:r>
+        <w:rPr>
+          <w:color w:val="C9211E"/>
+        </w:rPr>
+        <w:t>('knowledge', 'property', 'basic')]</w:t>
+      </w:r>
+    </w:p>
+    <w:p>
+      <w:pPr>
+        <w:pStyle w:val="Normal"/>
+        <w:rPr/>
+      </w:pPr>
+      <w:r>
+        <w:rPr/>
+      </w:r>
+    </w:p>
+    <w:p>
+      <w:pPr>
+        <w:pStyle w:val="Normal"/>
+        <w:rPr/>
+      </w:pPr>
+      <w:r>
+        <w:rPr/>
+      </w:r>
+    </w:p>
+    <w:p>
+      <w:pPr>
+        <w:pStyle w:val="Normal"/>
+        <w:rPr/>
+      </w:pPr>
+      <w:r>
+        <w:rPr/>
+      </w:r>
+    </w:p>
+    <w:p>
+      <w:pPr>
+        <w:pStyle w:val="Normal"/>
+        <w:rPr/>
+      </w:pPr>
+      <w:r>
+        <w:rPr/>
+      </w:r>
+    </w:p>
+    <w:p>
+      <w:pPr>
+        <w:pStyle w:val="Normal"/>
+        <w:rPr/>
+      </w:pPr>
+      <w:r>
+        <w:rPr/>
+      </w:r>
+    </w:p>
+    <w:p>
+      <w:pPr>
+        <w:pStyle w:val="Normal"/>
+        <w:rPr/>
+      </w:pPr>
+      <w:r>
+        <w:rPr/>
+      </w:r>
+    </w:p>
+    <w:p>
+      <w:pPr>
+        <w:pStyle w:val="Normal"/>
+        <w:rPr/>
+      </w:pPr>
+      <w:r>
+        <w:rPr/>
+        <w:t>S1VnOn</w:t>
+      </w:r>
+    </w:p>
+    <w:p>
+      <w:pPr>
+        <w:pStyle w:val="Normal"/>
+        <w:rPr/>
+      </w:pPr>
+      <w:r>
+        <w:rPr/>
+      </w:r>
+    </w:p>
+    <w:p>
+      <w:pPr>
+        <w:pStyle w:val="Normal"/>
+        <w:rPr/>
+      </w:pPr>
+      <w:r>
+        <w:rPr/>
+        <w:t>The data manager wants to manage resources to import a new resource, edit a resource metadata or delete a resource.</w:t>
+      </w:r>
+    </w:p>
+    <w:p>
+      <w:pPr>
+        <w:pStyle w:val="Normal"/>
+        <w:rPr/>
+      </w:pPr>
+      <w:r>
+        <w:rPr/>
+        <w:t>(data manager, delete, resource metadata),</w:t>
+      </w:r>
+    </w:p>
+    <w:p>
+      <w:pPr>
+        <w:pStyle w:val="Normal"/>
+        <w:rPr/>
+      </w:pPr>
+      <w:r>
+        <w:rPr/>
+        <w:t>(data manager, wants to manage, resources),</w:t>
+      </w:r>
+    </w:p>
+    <w:p>
+      <w:pPr>
+        <w:pStyle w:val="Normal"/>
+        <w:rPr/>
+      </w:pPr>
+      <w:r>
+        <w:rPr/>
+        <w:t>(data manager, to import, new resource),</w:t>
+      </w:r>
+    </w:p>
+    <w:p>
+      <w:pPr>
+        <w:pStyle w:val="Normal"/>
+        <w:rPr/>
+      </w:pPr>
+      <w:r>
+        <w:rPr/>
+        <w:t>(data manager, delete, resource),</w:t>
+      </w:r>
+    </w:p>
+    <w:p>
+      <w:pPr>
+        <w:pStyle w:val="Normal"/>
+        <w:rPr/>
+      </w:pPr>
+      <w:r>
+        <w:rPr/>
+        <w:t>(data manager, edit to manage, resources),</w:t>
+      </w:r>
+    </w:p>
+    <w:p>
+      <w:pPr>
+        <w:pStyle w:val="Normal"/>
+        <w:rPr/>
+      </w:pPr>
+      <w:r>
+        <w:rPr/>
+        <w:t>(data manager, edit, resource metadata)</w:t>
+      </w:r>
+    </w:p>
+    <w:p>
+      <w:pPr>
+        <w:pStyle w:val="Normal"/>
+        <w:rPr/>
+      </w:pPr>
+      <w:r>
+        <w:rPr/>
+      </w:r>
+    </w:p>
+    <w:p>
+      <w:pPr>
+        <w:pStyle w:val="Normal"/>
+        <w:rPr>
+          <w:color w:val="C9211E"/>
+        </w:rPr>
+      </w:pPr>
+      <w:r>
+        <w:rPr>
+          <w:color w:val="C9211E"/>
+        </w:rPr>
+        <w:t>split error</w:t>
+      </w:r>
+    </w:p>
+    <w:p>
+      <w:pPr>
+        <w:pStyle w:val="Normal"/>
+        <w:rPr>
+          <w:color w:val="C9211E"/>
+        </w:rPr>
+      </w:pPr>
+      <w:r>
+        <w:rPr>
+          <w:color w:val="C9211E"/>
+        </w:rPr>
+      </w:r>
+    </w:p>
+    <w:p>
+      <w:pPr>
+        <w:pStyle w:val="Normal"/>
+        <w:rPr>
+          <w:color w:val="C9211E"/>
+        </w:rPr>
+      </w:pPr>
+      <w:r>
+        <w:rPr>
+          <w:color w:val="C9211E"/>
+        </w:rPr>
+      </w:r>
+    </w:p>
+    <w:p>
+      <w:pPr>
+        <w:pStyle w:val="Normal"/>
+        <w:rPr/>
+      </w:pPr>
+      <w:r>
+        <w:rPr/>
+        <w:t>SnVnOn</w:t>
+      </w:r>
+    </w:p>
+    <w:p>
+      <w:pPr>
+        <w:pStyle w:val="Normal"/>
+        <w:rPr/>
+      </w:pPr>
+      <w:r>
+        <w:rPr/>
+      </w:r>
+    </w:p>
+    <w:p>
+      <w:pPr>
+        <w:pStyle w:val="Normal"/>
+        <w:rPr/>
+      </w:pPr>
+      <w:r>
+        <w:rPr/>
+        <w:t>The data manager and administrator wants to manage jobs so as to monitor finished and upcoming jobs, schedule a new job or cancel a scheduled job.</w:t>
+      </w:r>
+    </w:p>
+    <w:p>
+      <w:pPr>
+        <w:pStyle w:val="Normal"/>
+        <w:rPr/>
+      </w:pPr>
+      <w:r>
+        <w:rPr/>
+        <w:t>(administrator, wants to manage, jobs)</w:t>
+      </w:r>
+    </w:p>
+    <w:p>
+      <w:pPr>
+        <w:pStyle w:val="Normal"/>
+        <w:rPr/>
+      </w:pPr>
+      <w:r>
+        <w:rPr/>
+        <w:t>(data manager, wants to manage, jobs)</w:t>
+      </w:r>
+    </w:p>
+    <w:p>
+      <w:pPr>
+        <w:pStyle w:val="Normal"/>
+        <w:rPr/>
+      </w:pPr>
+      <w:r>
+        <w:rPr/>
+        <w:t>(administrator, to monitor, finished and upcoming jobs)</w:t>
+      </w:r>
+    </w:p>
+    <w:p>
+      <w:pPr>
+        <w:pStyle w:val="Normal"/>
+        <w:rPr/>
+      </w:pPr>
+      <w:r>
+        <w:rPr/>
+        <w:t>(data manager, to monitor, finished and upcoming)</w:t>
+      </w:r>
+    </w:p>
+    <w:p>
+      <w:pPr>
+        <w:pStyle w:val="Normal"/>
+        <w:rPr/>
+      </w:pPr>
+      <w:r>
+        <w:rPr/>
+        <w:t>(data manager, schedule, new job)</w:t>
+      </w:r>
+    </w:p>
+    <w:p>
+      <w:pPr>
+        <w:pStyle w:val="Normal"/>
+        <w:rPr/>
+      </w:pPr>
+      <w:r>
+        <w:rPr/>
+        <w:t>(administrator , schedule, new job)</w:t>
+      </w:r>
+    </w:p>
+    <w:p>
+      <w:pPr>
+        <w:pStyle w:val="Normal"/>
+        <w:rPr/>
+      </w:pPr>
+      <w:r>
+        <w:rPr/>
+        <w:t>(administrator, cancel, scheduled job)</w:t>
+      </w:r>
+    </w:p>
+    <w:p>
+      <w:pPr>
+        <w:pStyle w:val="Normal"/>
+        <w:rPr/>
+      </w:pPr>
+      <w:r>
+        <w:rPr/>
+        <w:t>(data manager, cancel, scheduled job)</w:t>
+      </w:r>
+    </w:p>
+    <w:p>
+      <w:pPr>
+        <w:pStyle w:val="Normal"/>
+        <w:rPr/>
+      </w:pPr>
+      <w:r>
+        <w:rPr/>
+      </w:r>
+    </w:p>
+    <w:p>
+      <w:pPr>
+        <w:pStyle w:val="Normal"/>
+        <w:rPr>
+          <w:color w:val="C9211E"/>
+        </w:rPr>
+      </w:pPr>
+      <w:r>
+        <w:rPr>
+          <w:color w:val="C9211E"/>
+        </w:rPr>
+        <w:t>a lot of nulls</w:t>
+      </w:r>
+    </w:p>
+    <w:p>
+      <w:pPr>
+        <w:pStyle w:val="Normal"/>
+        <w:rPr/>
+      </w:pPr>
+      <w:r>
+        <w:rPr/>
+      </w:r>
+    </w:p>
+    <w:p>
+      <w:pPr>
+        <w:pStyle w:val="Normal"/>
+        <w:rPr/>
+      </w:pPr>
+      <w:r>
+        <w:rPr/>
+      </w:r>
+    </w:p>
+    <w:p>
+      <w:pPr>
+        <w:pStyle w:val="Normal"/>
+        <w:rPr/>
+      </w:pPr>
+      <w:r>
+        <w:rPr/>
+        <w:t>SiViOi</w:t>
+      </w:r>
+    </w:p>
+    <w:p>
+      <w:pPr>
+        <w:pStyle w:val="Normal"/>
+        <w:rPr/>
+      </w:pPr>
+      <w:bookmarkStart w:id="0" w:name="__DdeLink__212_2701458362"/>
+      <w:r>
+        <w:rPr/>
+        <w:t>user and visitor should be able to conduct a search by providing either restaurant name, restaurant description.</w:t>
+      </w:r>
+      <w:bookmarkEnd w:id="0"/>
+    </w:p>
+    <w:p>
+      <w:pPr>
+        <w:pStyle w:val="Normal"/>
+        <w:rPr/>
+      </w:pPr>
+      <w:r>
+        <w:rPr/>
+      </w:r>
+    </w:p>
+    <w:p>
+      <w:pPr>
+        <w:pStyle w:val="Normal"/>
+        <w:rPr/>
+      </w:pPr>
+      <w:r>
+        <w:rPr/>
+        <w:t>(user , to conduct search by providing, restaurant name),</w:t>
+      </w:r>
+    </w:p>
+    <w:p>
+      <w:pPr>
+        <w:pStyle w:val="Normal"/>
+        <w:rPr/>
+      </w:pPr>
+      <w:r>
+        <w:rPr/>
+        <w:t>(user , to conduct search by providing, restaurant description),</w:t>
+      </w:r>
+    </w:p>
+    <w:p>
+      <w:pPr>
+        <w:pStyle w:val="Normal"/>
+        <w:rPr/>
+      </w:pPr>
+      <w:r>
+        <w:rPr/>
+        <w:t>(visitor , to conduct search by providing, restaurant name),</w:t>
+      </w:r>
+    </w:p>
+    <w:p>
+      <w:pPr>
+        <w:pStyle w:val="Normal"/>
+        <w:rPr/>
+      </w:pPr>
+      <w:r>
+        <w:rPr/>
+        <w:t>(visitor, to conduct search by providing, restaurant description).</w:t>
+      </w:r>
+    </w:p>
+    <w:p>
+      <w:pPr>
+        <w:pStyle w:val="Normal"/>
+        <w:rPr/>
+      </w:pPr>
+      <w:r>
+        <w:rPr/>
+      </w:r>
+    </w:p>
+    <w:p>
+      <w:pPr>
+        <w:pStyle w:val="Normal"/>
+        <w:rPr>
+          <w:color w:val="C9211E"/>
+        </w:rPr>
+      </w:pPr>
+      <w:r>
+        <w:rPr>
+          <w:color w:val="C9211E"/>
+        </w:rPr>
+        <w:t>bad</w:t>
       </w:r>
     </w:p>
     <w:sectPr>
@@ -2544,7 +3895,7 @@
     <w:qFormat/>
     <w:pPr>
       <w:widowControl w:val="false"/>
-      <w:overflowPunct w:val="true"/>
+      <w:overflowPunct w:val="false"/>
       <w:bidi w:val="0"/>
       <w:jc w:val="left"/>
     </w:pPr>
@@ -5047,6 +6398,142 @@
     <w:qFormat/>
     <w:rPr/>
   </w:style>
+  <w:style w:type="character" w:styleId="ListLabel361">
+    <w:name w:val="ListLabel 361"/>
+    <w:qFormat/>
+    <w:rPr>
+      <w:rFonts w:cs="OpenSymbol"/>
+    </w:rPr>
+  </w:style>
+  <w:style w:type="character" w:styleId="ListLabel362">
+    <w:name w:val="ListLabel 362"/>
+    <w:qFormat/>
+    <w:rPr>
+      <w:rFonts w:cs="OpenSymbol"/>
+    </w:rPr>
+  </w:style>
+  <w:style w:type="character" w:styleId="ListLabel363">
+    <w:name w:val="ListLabel 363"/>
+    <w:qFormat/>
+    <w:rPr>
+      <w:rFonts w:cs="OpenSymbol"/>
+    </w:rPr>
+  </w:style>
+  <w:style w:type="character" w:styleId="ListLabel364">
+    <w:name w:val="ListLabel 364"/>
+    <w:qFormat/>
+    <w:rPr>
+      <w:rFonts w:cs="OpenSymbol"/>
+    </w:rPr>
+  </w:style>
+  <w:style w:type="character" w:styleId="ListLabel365">
+    <w:name w:val="ListLabel 365"/>
+    <w:qFormat/>
+    <w:rPr>
+      <w:rFonts w:cs="OpenSymbol"/>
+    </w:rPr>
+  </w:style>
+  <w:style w:type="character" w:styleId="ListLabel366">
+    <w:name w:val="ListLabel 366"/>
+    <w:qFormat/>
+    <w:rPr>
+      <w:rFonts w:cs="OpenSymbol"/>
+    </w:rPr>
+  </w:style>
+  <w:style w:type="character" w:styleId="ListLabel367">
+    <w:name w:val="ListLabel 367"/>
+    <w:qFormat/>
+    <w:rPr>
+      <w:rFonts w:cs="OpenSymbol"/>
+    </w:rPr>
+  </w:style>
+  <w:style w:type="character" w:styleId="ListLabel368">
+    <w:name w:val="ListLabel 368"/>
+    <w:qFormat/>
+    <w:rPr>
+      <w:rFonts w:cs="OpenSymbol"/>
+    </w:rPr>
+  </w:style>
+  <w:style w:type="character" w:styleId="ListLabel369">
+    <w:name w:val="ListLabel 369"/>
+    <w:qFormat/>
+    <w:rPr>
+      <w:rFonts w:cs="OpenSymbol"/>
+    </w:rPr>
+  </w:style>
+  <w:style w:type="character" w:styleId="ListLabel370">
+    <w:name w:val="ListLabel 370"/>
+    <w:qFormat/>
+    <w:rPr>
+      <w:rFonts w:cs="OpenSymbol"/>
+    </w:rPr>
+  </w:style>
+  <w:style w:type="character" w:styleId="ListLabel371">
+    <w:name w:val="ListLabel 371"/>
+    <w:qFormat/>
+    <w:rPr>
+      <w:rFonts w:cs="OpenSymbol"/>
+    </w:rPr>
+  </w:style>
+  <w:style w:type="character" w:styleId="ListLabel372">
+    <w:name w:val="ListLabel 372"/>
+    <w:qFormat/>
+    <w:rPr>
+      <w:rFonts w:cs="OpenSymbol"/>
+    </w:rPr>
+  </w:style>
+  <w:style w:type="character" w:styleId="ListLabel373">
+    <w:name w:val="ListLabel 373"/>
+    <w:qFormat/>
+    <w:rPr>
+      <w:rFonts w:cs="OpenSymbol"/>
+    </w:rPr>
+  </w:style>
+  <w:style w:type="character" w:styleId="ListLabel374">
+    <w:name w:val="ListLabel 374"/>
+    <w:qFormat/>
+    <w:rPr>
+      <w:rFonts w:cs="OpenSymbol"/>
+    </w:rPr>
+  </w:style>
+  <w:style w:type="character" w:styleId="ListLabel375">
+    <w:name w:val="ListLabel 375"/>
+    <w:qFormat/>
+    <w:rPr>
+      <w:rFonts w:cs="OpenSymbol"/>
+    </w:rPr>
+  </w:style>
+  <w:style w:type="character" w:styleId="ListLabel376">
+    <w:name w:val="ListLabel 376"/>
+    <w:qFormat/>
+    <w:rPr>
+      <w:rFonts w:cs="OpenSymbol"/>
+    </w:rPr>
+  </w:style>
+  <w:style w:type="character" w:styleId="ListLabel377">
+    <w:name w:val="ListLabel 377"/>
+    <w:qFormat/>
+    <w:rPr>
+      <w:rFonts w:cs="OpenSymbol"/>
+    </w:rPr>
+  </w:style>
+  <w:style w:type="character" w:styleId="ListLabel378">
+    <w:name w:val="ListLabel 378"/>
+    <w:qFormat/>
+    <w:rPr>
+      <w:rFonts w:cs="OpenSymbol"/>
+    </w:rPr>
+  </w:style>
+  <w:style w:type="character" w:styleId="ListLabel379">
+    <w:name w:val="ListLabel 379"/>
+    <w:qFormat/>
+    <w:rPr/>
+  </w:style>
+  <w:style w:type="character" w:styleId="ListLabel380">
+    <w:name w:val="ListLabel 380"/>
+    <w:qFormat/>
+    <w:rPr/>
+  </w:style>
   <w:style w:type="paragraph" w:styleId="Heading">
     <w:name w:val="Heading"/>
     <w:basedOn w:val="Normal"/>

</xml_diff>

<commit_message>
fixed yes/no questions; implemented query for questions starting with who; other fixes
</commit_message>
<xml_diff>
--- a/important_points.docx
+++ b/important_points.docx
@@ -110,53 +110,6 @@
       </w:pPr>
       <w:r>
         <w:rPr/>
-        <w:t xml:space="preserve">* </w:t>
-      </w:r>
-      <w:r>
-        <w:rPr/>
-        <w:t>Focus Google Assitant (Others: Siri, Alexa, Cortana)</w:t>
-      </w:r>
-    </w:p>
-    <w:p>
-      <w:pPr>
-        <w:pStyle w:val="Normal"/>
-        <w:rPr/>
-      </w:pPr>
-      <w:r>
-        <w:rPr/>
-      </w:r>
-    </w:p>
-    <w:p>
-      <w:pPr>
-        <w:pStyle w:val="Normal"/>
-        <w:rPr/>
-      </w:pPr>
-      <w:r>
-        <w:rPr/>
-        <w:t>Motivation and Proposal</w:t>
-      </w:r>
-    </w:p>
-    <w:p>
-      <w:pPr>
-        <w:pStyle w:val="Normal"/>
-        <w:rPr/>
-      </w:pPr>
-      <w:r>
-        <w:rPr/>
-        <w:t xml:space="preserve">→ </w:t>
-      </w:r>
-      <w:r>
-        <w:rPr/>
-        <w:t>de ce modelele bazate pe ml si deep learning sunt un “black box” si pentru un agent inteligent conversational este mai utila o abordare clasica, in care putem cunoaste la orice moment state-ul intern al bazei de cunostinte si putem afla de ce agentul a ales un anumit raspuns la o anumita intrebare</w:t>
-      </w:r>
-    </w:p>
-    <w:p>
-      <w:pPr>
-        <w:pStyle w:val="Normal"/>
-        <w:rPr/>
-      </w:pPr>
-      <w:r>
-        <w:rPr/>
         <w:t>→</w:t>
       </w:r>
       <w:r>
@@ -165,59 +118,17 @@
       </w:r>
       <w:r>
         <w:rPr/>
-        <w:t>modelul bazat pe triplete si baza de cunostinte se pliaza mai bine pe schimbarile din limbaj (o retea trebuie reantrenata); conexiune limbaj vs lume</w:t>
-      </w:r>
-    </w:p>
-    <w:p>
-      <w:pPr>
-        <w:pStyle w:val="Normal"/>
-        <w:rPr/>
-      </w:pPr>
-      <w:r>
-        <w:rPr/>
-      </w:r>
-    </w:p>
-    <w:p>
-      <w:pPr>
-        <w:pStyle w:val="Normal"/>
-        <w:rPr/>
-      </w:pPr>
-      <w:r>
-        <w:rPr/>
-        <w:t>Intro</w:t>
-      </w:r>
-    </w:p>
-    <w:p>
-      <w:pPr>
-        <w:pStyle w:val="Normal"/>
-        <w:rPr/>
-      </w:pPr>
-      <w:r>
-        <w:rPr/>
-        <w:t>“</w:t>
-      </w:r>
-      <w:r>
-        <w:rPr/>
-        <w:t>a triplet in a text sentence is defined as a relation between subject and object, the relation being the predicate.The aim here is to extract sets of the form {subject, predicate, object} out of syntactically parsed sentences.The triple is a minimal representation for information without losing the context.”</w:t>
-      </w:r>
-    </w:p>
-    <w:p>
-      <w:pPr>
-        <w:pStyle w:val="Normal"/>
-        <w:rPr/>
-      </w:pPr>
-      <w:r>
-        <w:rPr/>
-      </w:r>
-    </w:p>
-    <w:p>
-      <w:pPr>
-        <w:pStyle w:val="Normal"/>
-        <w:rPr/>
-      </w:pPr>
-      <w:r>
-        <w:rPr/>
-        <w:t>spacy description</w:t>
+        <w:t xml:space="preserve">TTS, STT 1 </w:t>
+      </w:r>
+    </w:p>
+    <w:p>
+      <w:pPr>
+        <w:pStyle w:val="Normal"/>
+        <w:rPr/>
+      </w:pPr>
+      <w:r>
+        <w:rPr/>
+        <w:t>* Focus Google Assitant (Others: Siri, Alexa, Cortana)</w:t>
       </w:r>
     </w:p>
     <w:p>
@@ -2191,16 +2102,6 @@
       </w:pPr>
       <w:r>
         <w:rPr/>
-        <w:t>* intelligent sewing machine problem</w:t>
-      </w:r>
-    </w:p>
-    <w:p>
-      <w:pPr>
-        <w:pStyle w:val="Normal"/>
-        <w:rPr/>
-      </w:pPr>
-      <w:r>
-        <w:rPr/>
       </w:r>
     </w:p>
     <w:p>
@@ -2220,56 +2121,35 @@
       </w:pPr>
       <w:r>
         <w:rPr/>
-        <w:t xml:space="preserve">- </w:t>
-      </w:r>
-      <w:r>
-        <w:rPr/>
-        <w:t>queries</w:t>
-      </w:r>
-    </w:p>
-    <w:p>
-      <w:pPr>
-        <w:pStyle w:val="Normal"/>
-        <w:rPr/>
-      </w:pPr>
-      <w:r>
-        <w:rPr/>
-      </w:r>
-    </w:p>
-    <w:p>
-      <w:pPr>
-        <w:pStyle w:val="Normal"/>
-        <w:rPr/>
-      </w:pPr>
-      <w:r>
-        <w:rPr/>
-      </w:r>
-    </w:p>
-    <w:p>
-      <w:pPr>
-        <w:pStyle w:val="Normal"/>
-        <w:rPr/>
-      </w:pPr>
-      <w:r>
-        <w:rPr/>
-      </w:r>
-    </w:p>
-    <w:p>
-      <w:pPr>
-        <w:pStyle w:val="Normal"/>
-        <w:rPr/>
-      </w:pPr>
-      <w:r>
-        <w:rPr/>
-      </w:r>
-    </w:p>
-    <w:p>
-      <w:pPr>
-        <w:pStyle w:val="Normal"/>
-        <w:rPr/>
-      </w:pPr>
-      <w:r>
-        <w:rPr/>
+        <w:t>- queries</w:t>
+      </w:r>
+    </w:p>
+    <w:p>
+      <w:pPr>
+        <w:pStyle w:val="Normal"/>
+        <w:rPr/>
+      </w:pPr>
+      <w:r>
+        <w:rPr/>
+      </w:r>
+    </w:p>
+    <w:p>
+      <w:pPr>
+        <w:pStyle w:val="Normal"/>
+        <w:rPr/>
+      </w:pPr>
+      <w:r>
+        <w:rPr/>
+      </w:r>
+    </w:p>
+    <w:p>
+      <w:pPr>
+        <w:pStyle w:val="Normal"/>
+        <w:rPr/>
+      </w:pPr>
+      <w:r>
+        <w:rPr/>
+        <w:t>Anexa (trebuie rulat iar)</w:t>
       </w:r>
     </w:p>
     <w:p>
@@ -2819,11 +2699,7 @@
       </w:pPr>
       <w:r>
         <w:rPr/>
-        <w:t>P</w:t>
-      </w:r>
-      <w:r>
-        <w:rPr/>
-        <w:t>ortal managers, Data managers should have basic knowledge of taxonomy and biodiversity data.</w:t>
+        <w:t>Portal managers, Data managers should have basic knowledge of taxonomy and biodiversity data.</w:t>
       </w:r>
     </w:p>
     <w:p>
@@ -3452,9 +3328,7 @@
     <w:p>
       <w:pPr>
         <w:pStyle w:val="Normal"/>
-        <w:rPr>
-          <w:color w:val="C9211E"/>
-        </w:rPr>
+        <w:rPr/>
       </w:pPr>
       <w:r>
         <w:rPr>
@@ -3895,7 +3769,7 @@
     <w:qFormat/>
     <w:pPr>
       <w:widowControl w:val="false"/>
-      <w:overflowPunct w:val="false"/>
+      <w:overflowPunct w:val="true"/>
       <w:bidi w:val="0"/>
       <w:jc w:val="left"/>
     </w:pPr>
@@ -6534,6 +6408,142 @@
     <w:qFormat/>
     <w:rPr/>
   </w:style>
+  <w:style w:type="character" w:styleId="ListLabel381">
+    <w:name w:val="ListLabel 381"/>
+    <w:qFormat/>
+    <w:rPr>
+      <w:rFonts w:cs="OpenSymbol"/>
+    </w:rPr>
+  </w:style>
+  <w:style w:type="character" w:styleId="ListLabel382">
+    <w:name w:val="ListLabel 382"/>
+    <w:qFormat/>
+    <w:rPr>
+      <w:rFonts w:cs="OpenSymbol"/>
+    </w:rPr>
+  </w:style>
+  <w:style w:type="character" w:styleId="ListLabel383">
+    <w:name w:val="ListLabel 383"/>
+    <w:qFormat/>
+    <w:rPr>
+      <w:rFonts w:cs="OpenSymbol"/>
+    </w:rPr>
+  </w:style>
+  <w:style w:type="character" w:styleId="ListLabel384">
+    <w:name w:val="ListLabel 384"/>
+    <w:qFormat/>
+    <w:rPr>
+      <w:rFonts w:cs="OpenSymbol"/>
+    </w:rPr>
+  </w:style>
+  <w:style w:type="character" w:styleId="ListLabel385">
+    <w:name w:val="ListLabel 385"/>
+    <w:qFormat/>
+    <w:rPr>
+      <w:rFonts w:cs="OpenSymbol"/>
+    </w:rPr>
+  </w:style>
+  <w:style w:type="character" w:styleId="ListLabel386">
+    <w:name w:val="ListLabel 386"/>
+    <w:qFormat/>
+    <w:rPr>
+      <w:rFonts w:cs="OpenSymbol"/>
+    </w:rPr>
+  </w:style>
+  <w:style w:type="character" w:styleId="ListLabel387">
+    <w:name w:val="ListLabel 387"/>
+    <w:qFormat/>
+    <w:rPr>
+      <w:rFonts w:cs="OpenSymbol"/>
+    </w:rPr>
+  </w:style>
+  <w:style w:type="character" w:styleId="ListLabel388">
+    <w:name w:val="ListLabel 388"/>
+    <w:qFormat/>
+    <w:rPr>
+      <w:rFonts w:cs="OpenSymbol"/>
+    </w:rPr>
+  </w:style>
+  <w:style w:type="character" w:styleId="ListLabel389">
+    <w:name w:val="ListLabel 389"/>
+    <w:qFormat/>
+    <w:rPr>
+      <w:rFonts w:cs="OpenSymbol"/>
+    </w:rPr>
+  </w:style>
+  <w:style w:type="character" w:styleId="ListLabel390">
+    <w:name w:val="ListLabel 390"/>
+    <w:qFormat/>
+    <w:rPr>
+      <w:rFonts w:cs="OpenSymbol"/>
+    </w:rPr>
+  </w:style>
+  <w:style w:type="character" w:styleId="ListLabel391">
+    <w:name w:val="ListLabel 391"/>
+    <w:qFormat/>
+    <w:rPr>
+      <w:rFonts w:cs="OpenSymbol"/>
+    </w:rPr>
+  </w:style>
+  <w:style w:type="character" w:styleId="ListLabel392">
+    <w:name w:val="ListLabel 392"/>
+    <w:qFormat/>
+    <w:rPr>
+      <w:rFonts w:cs="OpenSymbol"/>
+    </w:rPr>
+  </w:style>
+  <w:style w:type="character" w:styleId="ListLabel393">
+    <w:name w:val="ListLabel 393"/>
+    <w:qFormat/>
+    <w:rPr>
+      <w:rFonts w:cs="OpenSymbol"/>
+    </w:rPr>
+  </w:style>
+  <w:style w:type="character" w:styleId="ListLabel394">
+    <w:name w:val="ListLabel 394"/>
+    <w:qFormat/>
+    <w:rPr>
+      <w:rFonts w:cs="OpenSymbol"/>
+    </w:rPr>
+  </w:style>
+  <w:style w:type="character" w:styleId="ListLabel395">
+    <w:name w:val="ListLabel 395"/>
+    <w:qFormat/>
+    <w:rPr>
+      <w:rFonts w:cs="OpenSymbol"/>
+    </w:rPr>
+  </w:style>
+  <w:style w:type="character" w:styleId="ListLabel396">
+    <w:name w:val="ListLabel 396"/>
+    <w:qFormat/>
+    <w:rPr>
+      <w:rFonts w:cs="OpenSymbol"/>
+    </w:rPr>
+  </w:style>
+  <w:style w:type="character" w:styleId="ListLabel397">
+    <w:name w:val="ListLabel 397"/>
+    <w:qFormat/>
+    <w:rPr>
+      <w:rFonts w:cs="OpenSymbol"/>
+    </w:rPr>
+  </w:style>
+  <w:style w:type="character" w:styleId="ListLabel398">
+    <w:name w:val="ListLabel 398"/>
+    <w:qFormat/>
+    <w:rPr>
+      <w:rFonts w:cs="OpenSymbol"/>
+    </w:rPr>
+  </w:style>
+  <w:style w:type="character" w:styleId="ListLabel399">
+    <w:name w:val="ListLabel 399"/>
+    <w:qFormat/>
+    <w:rPr/>
+  </w:style>
+  <w:style w:type="character" w:styleId="ListLabel400">
+    <w:name w:val="ListLabel 400"/>
+    <w:qFormat/>
+    <w:rPr/>
+  </w:style>
   <w:style w:type="paragraph" w:styleId="Heading">
     <w:name w:val="Heading"/>
     <w:basedOn w:val="Normal"/>

</xml_diff>